<commit_message>
feedback op PVA toegevoegd
</commit_message>
<xml_diff>
--- a/Algemeen/PlanVanAanpak_stage_Swarco.docx
+++ b/Algemeen/PlanVanAanpak_stage_Swarco.docx
@@ -619,24 +619,18 @@
                 <w:sz w:val="18"/>
               </w:rPr>
             </w:pPr>
-          </w:p>
-        </w:tc>
-        <w:tc>
-          <w:tcPr>
-            <w:tcW w:w="1980" w:type="dxa"/>
-          </w:tcPr>
-          <w:p>
-            <w:pPr>
+            <w:r>
               <w:rPr>
                 <w:rFonts w:ascii="Calibri" w:hAnsi="Calibri"/>
                 <w:sz w:val="18"/>
               </w:rPr>
-            </w:pPr>
-          </w:p>
-        </w:tc>
-        <w:tc>
-          <w:tcPr>
-            <w:tcW w:w="720" w:type="dxa"/>
+              <w:t>0.3</w:t>
+            </w:r>
+          </w:p>
+        </w:tc>
+        <w:tc>
+          <w:tcPr>
+            <w:tcW w:w="1980" w:type="dxa"/>
           </w:tcPr>
           <w:p>
             <w:pPr>
@@ -649,7 +643,7 @@
         </w:tc>
         <w:tc>
           <w:tcPr>
-            <w:tcW w:w="1980" w:type="dxa"/>
+            <w:tcW w:w="720" w:type="dxa"/>
           </w:tcPr>
           <w:p>
             <w:pPr>
@@ -662,7 +656,7 @@
         </w:tc>
         <w:tc>
           <w:tcPr>
-            <w:tcW w:w="3354" w:type="dxa"/>
+            <w:tcW w:w="1980" w:type="dxa"/>
           </w:tcPr>
           <w:p>
             <w:pPr>
@@ -671,6 +665,26 @@
                 <w:sz w:val="18"/>
               </w:rPr>
             </w:pPr>
+          </w:p>
+        </w:tc>
+        <w:tc>
+          <w:tcPr>
+            <w:tcW w:w="3354" w:type="dxa"/>
+          </w:tcPr>
+          <w:p>
+            <w:pPr>
+              <w:rPr>
+                <w:rFonts w:ascii="Calibri" w:hAnsi="Calibri"/>
+                <w:sz w:val="18"/>
+              </w:rPr>
+            </w:pPr>
+            <w:r>
+              <w:rPr>
+                <w:rFonts w:ascii="Calibri" w:hAnsi="Calibri"/>
+                <w:sz w:val="18"/>
+              </w:rPr>
+              <w:t>Aanpassingen n.a.v. feedback</w:t>
+            </w:r>
           </w:p>
         </w:tc>
       </w:tr>
@@ -1260,8 +1274,6 @@
         <w:fldChar w:fldCharType="separate"/>
       </w:r>
     </w:p>
-    <w:bookmarkStart w:id="19" w:name="_GoBack"/>
-    <w:bookmarkEnd w:id="19"/>
     <w:p>
       <w:pPr>
         <w:pStyle w:val="Inhopg1"/>
@@ -1274,108 +1286,63 @@
           <w:szCs w:val="22"/>
         </w:rPr>
       </w:pPr>
-      <w:r>
-        <w:rPr>
-          <w:rStyle w:val="Hyperlink"/>
-          <w:noProof/>
-        </w:rPr>
-        <w:fldChar w:fldCharType="begin"/>
-      </w:r>
-      <w:r>
-        <w:rPr>
-          <w:rStyle w:val="Hyperlink"/>
-          <w:noProof/>
-        </w:rPr>
-        <w:instrText xml:space="preserve"> </w:instrText>
-      </w:r>
-      <w:r>
-        <w:rPr>
-          <w:noProof/>
-        </w:rPr>
-        <w:instrText>HYPERLINK \l "_Toc397432088"</w:instrText>
-      </w:r>
-      <w:r>
-        <w:rPr>
-          <w:rStyle w:val="Hyperlink"/>
-          <w:noProof/>
-        </w:rPr>
-        <w:instrText xml:space="preserve"> </w:instrText>
-      </w:r>
-      <w:r>
-        <w:rPr>
-          <w:rStyle w:val="Hyperlink"/>
-          <w:noProof/>
-        </w:rPr>
-      </w:r>
-      <w:r>
-        <w:rPr>
-          <w:rStyle w:val="Hyperlink"/>
-          <w:noProof/>
-        </w:rPr>
-        <w:fldChar w:fldCharType="separate"/>
-      </w:r>
-      <w:r>
-        <w:rPr>
-          <w:rStyle w:val="Hyperlink"/>
-          <w:noProof/>
-        </w:rPr>
-        <w:t>Versiebeheer</w:t>
-      </w:r>
-      <w:r>
-        <w:rPr>
-          <w:noProof/>
-          <w:webHidden/>
-        </w:rPr>
-        <w:tab/>
-      </w:r>
-      <w:r>
-        <w:rPr>
-          <w:noProof/>
-          <w:webHidden/>
-        </w:rPr>
-        <w:fldChar w:fldCharType="begin"/>
-      </w:r>
-      <w:r>
-        <w:rPr>
-          <w:noProof/>
-          <w:webHidden/>
-        </w:rPr>
-        <w:instrText xml:space="preserve"> PAGEREF _Toc397432088 \h </w:instrText>
-      </w:r>
-      <w:r>
-        <w:rPr>
-          <w:noProof/>
-          <w:webHidden/>
-        </w:rPr>
-      </w:r>
-      <w:r>
-        <w:rPr>
-          <w:noProof/>
-          <w:webHidden/>
-        </w:rPr>
-        <w:fldChar w:fldCharType="separate"/>
-      </w:r>
-      <w:r>
-        <w:rPr>
-          <w:noProof/>
-          <w:webHidden/>
-        </w:rPr>
-        <w:t>1</w:t>
-      </w:r>
-      <w:r>
-        <w:rPr>
-          <w:noProof/>
-          <w:webHidden/>
-        </w:rPr>
-        <w:fldChar w:fldCharType="end"/>
-      </w:r>
-      <w:r>
-        <w:rPr>
-          <w:rStyle w:val="Hyperlink"/>
-          <w:noProof/>
-        </w:rPr>
-        <w:fldChar w:fldCharType="end"/>
-      </w:r>
+      <w:hyperlink w:anchor="_Toc397432088" w:history="1">
+        <w:r>
+          <w:rPr>
+            <w:rStyle w:val="Hyperlink"/>
+            <w:noProof/>
+          </w:rPr>
+          <w:t>Versiebeheer</w:t>
+        </w:r>
+        <w:r>
+          <w:rPr>
+            <w:noProof/>
+            <w:webHidden/>
+          </w:rPr>
+          <w:tab/>
+        </w:r>
+        <w:r>
+          <w:rPr>
+            <w:noProof/>
+            <w:webHidden/>
+          </w:rPr>
+          <w:fldChar w:fldCharType="begin"/>
+        </w:r>
+        <w:r>
+          <w:rPr>
+            <w:noProof/>
+            <w:webHidden/>
+          </w:rPr>
+          <w:instrText xml:space="preserve"> PAGEREF _Toc397432088 \h </w:instrText>
+        </w:r>
+        <w:r>
+          <w:rPr>
+            <w:noProof/>
+            <w:webHidden/>
+          </w:rPr>
+        </w:r>
+        <w:r>
+          <w:rPr>
+            <w:noProof/>
+            <w:webHidden/>
+          </w:rPr>
+          <w:fldChar w:fldCharType="separate"/>
+        </w:r>
+        <w:r>
+          <w:rPr>
+            <w:noProof/>
+            <w:webHidden/>
+          </w:rPr>
+          <w:t>1</w:t>
+        </w:r>
+        <w:r>
+          <w:rPr>
+            <w:noProof/>
+            <w:webHidden/>
+          </w:rPr>
+          <w:fldChar w:fldCharType="end"/>
+        </w:r>
+      </w:hyperlink>
     </w:p>
     <w:p>
       <w:pPr>
@@ -1935,14 +1902,14 @@
       <w:pPr>
         <w:pStyle w:val="Kop1"/>
       </w:pPr>
-      <w:bookmarkStart w:id="20" w:name="_Toc397419180"/>
-      <w:bookmarkStart w:id="21" w:name="_Toc397432089"/>
+      <w:bookmarkStart w:id="19" w:name="_Toc397419180"/>
+      <w:bookmarkStart w:id="20" w:name="_Toc397432089"/>
       <w:r>
         <w:lastRenderedPageBreak/>
         <w:t>Inleiding</w:t>
       </w:r>
+      <w:bookmarkEnd w:id="19"/>
       <w:bookmarkEnd w:id="20"/>
-      <w:bookmarkEnd w:id="21"/>
     </w:p>
     <w:p>
       <w:pPr>
@@ -2096,8 +2063,8 @@
       <w:pPr>
         <w:pStyle w:val="Kop1"/>
       </w:pPr>
-      <w:bookmarkStart w:id="22" w:name="_Toc397419181"/>
-      <w:bookmarkStart w:id="23" w:name="_Toc397432090"/>
+      <w:bookmarkStart w:id="21" w:name="_Toc397419181"/>
+      <w:bookmarkStart w:id="22" w:name="_Toc397432090"/>
       <w:r>
         <w:lastRenderedPageBreak/>
         <w:t>Opdracht</w:t>
@@ -2105,8 +2072,8 @@
       <w:r>
         <w:t>omschrijving</w:t>
       </w:r>
+      <w:bookmarkEnd w:id="21"/>
       <w:bookmarkEnd w:id="22"/>
-      <w:bookmarkEnd w:id="23"/>
     </w:p>
     <w:p>
       <w:pPr>
@@ -2287,15 +2254,15 @@
           <w:szCs w:val="24"/>
           <w:lang w:eastAsia="nl-NL"/>
         </w:rPr>
-        <w:t xml:space="preserve">bij elkaar </w:t>
-      </w:r>
-      <w:r>
-        <w:rPr>
-          <w:rFonts w:eastAsia="Times New Roman"/>
-          <w:szCs w:val="24"/>
-          <w:lang w:eastAsia="nl-NL"/>
-        </w:rPr>
-        <w:t>voegen. B</w:t>
+        <w:t>de oude, aangepaste, waarden opnieuw erin te zetten</w:t>
+      </w:r>
+      <w:r>
+        <w:rPr>
+          <w:rFonts w:eastAsia="Times New Roman"/>
+          <w:szCs w:val="24"/>
+          <w:lang w:eastAsia="nl-NL"/>
+        </w:rPr>
+        <w:t>. B</w:t>
       </w:r>
       <w:r>
         <w:rPr>
@@ -2335,7 +2302,23 @@
           <w:szCs w:val="24"/>
           <w:lang w:eastAsia="nl-NL"/>
         </w:rPr>
-        <w:t>geven zodat dit niet handmatig hoeft te gebeuren. De configuratie wordt namelijk in verloop der tijd</w:t>
+        <w:t>geven zodat dit niet handmatig hoeft te gebeuren. De co</w:t>
+      </w:r>
+      <w:r>
+        <w:rPr>
+          <w:rFonts w:eastAsia="Times New Roman"/>
+          <w:szCs w:val="24"/>
+          <w:lang w:eastAsia="nl-NL"/>
+        </w:rPr>
+        <w:t xml:space="preserve">nfiguratie wordt namelijk in de </w:t>
+      </w:r>
+      <w:r>
+        <w:rPr>
+          <w:rFonts w:eastAsia="Times New Roman"/>
+          <w:szCs w:val="24"/>
+          <w:lang w:eastAsia="nl-NL"/>
+        </w:rPr>
+        <w:t>loop der tijd</w:t>
       </w:r>
       <w:r>
         <w:rPr>
@@ -2377,6 +2360,35 @@
         </w:rPr>
         <w:t>ingen moeten niet verloren gaan.</w:t>
       </w:r>
+    </w:p>
+    <w:p>
+      <w:pPr>
+        <w:pStyle w:val="Lijstalinea"/>
+        <w:ind w:left="0" w:firstLine="709"/>
+        <w:rPr>
+          <w:rFonts w:eastAsia="Times New Roman"/>
+          <w:szCs w:val="24"/>
+          <w:lang w:eastAsia="nl-NL"/>
+        </w:rPr>
+      </w:pPr>
+      <w:r>
+        <w:rPr>
+          <w:rFonts w:eastAsia="Times New Roman"/>
+          <w:szCs w:val="24"/>
+          <w:lang w:eastAsia="nl-NL"/>
+        </w:rPr>
+        <w:t>De tool wordt gebruikt door monteurs die de processorkaart of regeling in de regelinstallatiekast vervangen. Zij halen eerst de configuratie en parameters op van de oude kaart, halen deze kaart eruit en zetten de nieuwe kaart erin. Vervolgens vergelijken ze wat er allemaal veranderd was op de oude kaart en zetten dit in de nieuwe kaart.</w:t>
+      </w:r>
+      <w:r>
+        <w:rPr>
+          <w:rFonts w:eastAsia="Times New Roman"/>
+          <w:szCs w:val="24"/>
+          <w:lang w:eastAsia="nl-NL"/>
+        </w:rPr>
+        <w:t xml:space="preserve"> Voor het draaien van de applicatie wordt een eigen laptop meegenomen die via een ethernetkabel verbinding maakt met de installatiekast.</w:t>
+      </w:r>
+      <w:bookmarkStart w:id="23" w:name="_GoBack"/>
+      <w:bookmarkEnd w:id="23"/>
     </w:p>
     <w:p>
       <w:pPr>
@@ -2718,6 +2730,24 @@
     </w:p>
     <w:p>
       <w:pPr>
+        <w:pStyle w:val="Lijstalinea"/>
+        <w:rPr>
+          <w:rFonts w:eastAsia="Times New Roman"/>
+          <w:szCs w:val="24"/>
+          <w:lang w:eastAsia="nl-NL"/>
+        </w:rPr>
+      </w:pPr>
+      <w:r>
+        <w:rPr>
+          <w:color w:val="000000"/>
+          <w:sz w:val="27"/>
+          <w:szCs w:val="27"/>
+        </w:rPr>
+        <w:t>Maak onderscheid in functionele, niet functionele en technische eisen</w:t>
+      </w:r>
+    </w:p>
+    <w:p>
+      <w:pPr>
         <w:pStyle w:val="Kop1"/>
       </w:pPr>
       <w:bookmarkStart w:id="26" w:name="_Toc397419182"/>
@@ -3142,6 +3172,283 @@
           <w:lang w:eastAsia="nl-NL"/>
         </w:rPr>
         <w:t>applicatiebeheer</w:t>
+      </w:r>
+    </w:p>
+    <w:p>
+      <w:pPr>
+        <w:pStyle w:val="Lijstalinea"/>
+        <w:ind w:left="0"/>
+        <w:rPr>
+          <w:rFonts w:eastAsia="Times New Roman"/>
+          <w:szCs w:val="24"/>
+          <w:lang w:eastAsia="nl-NL"/>
+        </w:rPr>
+      </w:pPr>
+    </w:p>
+    <w:p>
+      <w:pPr>
+        <w:pStyle w:val="Lijstalinea"/>
+        <w:ind w:left="0"/>
+        <w:rPr>
+          <w:color w:val="000000"/>
+          <w:sz w:val="27"/>
+          <w:szCs w:val="27"/>
+        </w:rPr>
+      </w:pPr>
+      <w:r>
+        <w:rPr>
+          <w:color w:val="000000"/>
+          <w:sz w:val="27"/>
+          <w:szCs w:val="27"/>
+        </w:rPr>
+        <w:t>Bestaande dump maken/opslaan/nieuwe dump maken/vergelijken en samenvoegen/parameters terugschrijven</w:t>
+      </w:r>
+    </w:p>
+    <w:p>
+      <w:pPr>
+        <w:pStyle w:val="Lijstalinea"/>
+        <w:ind w:left="0"/>
+        <w:rPr>
+          <w:color w:val="000000"/>
+          <w:sz w:val="27"/>
+          <w:szCs w:val="27"/>
+        </w:rPr>
+      </w:pPr>
+    </w:p>
+    <w:p>
+      <w:pPr>
+        <w:pStyle w:val="Lijstalinea"/>
+        <w:ind w:left="0"/>
+        <w:rPr>
+          <w:color w:val="000000"/>
+          <w:sz w:val="27"/>
+          <w:szCs w:val="27"/>
+        </w:rPr>
+      </w:pPr>
+      <w:r>
+        <w:rPr>
+          <w:color w:val="000000"/>
+          <w:sz w:val="27"/>
+          <w:szCs w:val="27"/>
+        </w:rPr>
+        <w:t>Stappen op straat:</w:t>
+      </w:r>
+    </w:p>
+    <w:p>
+      <w:pPr>
+        <w:pStyle w:val="Lijstalinea"/>
+        <w:ind w:left="0"/>
+        <w:rPr>
+          <w:color w:val="000000"/>
+          <w:sz w:val="27"/>
+          <w:szCs w:val="27"/>
+        </w:rPr>
+      </w:pPr>
+      <w:r>
+        <w:rPr>
+          <w:color w:val="000000"/>
+          <w:sz w:val="27"/>
+          <w:szCs w:val="27"/>
+        </w:rPr>
+        <w:t>Verbinding maken</w:t>
+      </w:r>
+      <w:r>
+        <w:rPr>
+          <w:color w:val="000000"/>
+          <w:sz w:val="27"/>
+          <w:szCs w:val="27"/>
+        </w:rPr>
+        <w:tab/>
+      </w:r>
+    </w:p>
+    <w:p>
+      <w:pPr>
+        <w:pStyle w:val="Lijstalinea"/>
+        <w:ind w:left="0"/>
+        <w:rPr>
+          <w:color w:val="000000"/>
+          <w:sz w:val="27"/>
+          <w:szCs w:val="27"/>
+        </w:rPr>
+      </w:pPr>
+      <w:r>
+        <w:rPr>
+          <w:color w:val="000000"/>
+          <w:sz w:val="27"/>
+          <w:szCs w:val="27"/>
+        </w:rPr>
+        <w:t>Dump oude kaart</w:t>
+      </w:r>
+    </w:p>
+    <w:p>
+      <w:pPr>
+        <w:pStyle w:val="Lijstalinea"/>
+        <w:ind w:left="0"/>
+        <w:rPr>
+          <w:color w:val="000000"/>
+          <w:sz w:val="27"/>
+          <w:szCs w:val="27"/>
+        </w:rPr>
+      </w:pPr>
+      <w:r>
+        <w:rPr>
+          <w:color w:val="000000"/>
+          <w:sz w:val="27"/>
+          <w:szCs w:val="27"/>
+        </w:rPr>
+        <w:t>Verbinding verbreken &amp; oude kaart eruit</w:t>
+      </w:r>
+    </w:p>
+    <w:p>
+      <w:pPr>
+        <w:pStyle w:val="Lijstalinea"/>
+        <w:ind w:left="0"/>
+        <w:rPr>
+          <w:color w:val="000000"/>
+          <w:sz w:val="27"/>
+          <w:szCs w:val="27"/>
+        </w:rPr>
+      </w:pPr>
+      <w:r>
+        <w:rPr>
+          <w:color w:val="000000"/>
+          <w:sz w:val="27"/>
+          <w:szCs w:val="27"/>
+        </w:rPr>
+        <w:t>Verbinding maken</w:t>
+      </w:r>
+    </w:p>
+    <w:p>
+      <w:pPr>
+        <w:pStyle w:val="Lijstalinea"/>
+        <w:ind w:left="0"/>
+        <w:rPr>
+          <w:color w:val="000000"/>
+          <w:sz w:val="27"/>
+          <w:szCs w:val="27"/>
+        </w:rPr>
+      </w:pPr>
+      <w:r>
+        <w:rPr>
+          <w:color w:val="000000"/>
+          <w:sz w:val="27"/>
+          <w:szCs w:val="27"/>
+        </w:rPr>
+        <w:t>Dump nieuwe kaart</w:t>
+      </w:r>
+    </w:p>
+    <w:p>
+      <w:pPr>
+        <w:pStyle w:val="Lijstalinea"/>
+        <w:ind w:left="0"/>
+        <w:rPr>
+          <w:color w:val="000000"/>
+          <w:sz w:val="27"/>
+          <w:szCs w:val="27"/>
+        </w:rPr>
+      </w:pPr>
+      <w:r>
+        <w:rPr>
+          <w:color w:val="000000"/>
+          <w:sz w:val="27"/>
+          <w:szCs w:val="27"/>
+        </w:rPr>
+        <w:t>Pak beide dumps en vergelijk verschillen</w:t>
+      </w:r>
+    </w:p>
+    <w:p>
+      <w:pPr>
+        <w:pStyle w:val="Lijstalinea"/>
+        <w:ind w:left="0"/>
+        <w:rPr>
+          <w:color w:val="000000"/>
+          <w:sz w:val="27"/>
+          <w:szCs w:val="27"/>
+        </w:rPr>
+      </w:pPr>
+    </w:p>
+    <w:p>
+      <w:pPr>
+        <w:pStyle w:val="Lijstalinea"/>
+        <w:ind w:left="0"/>
+        <w:rPr>
+          <w:color w:val="000000"/>
+          <w:sz w:val="27"/>
+          <w:szCs w:val="27"/>
+        </w:rPr>
+      </w:pPr>
+      <w:r>
+        <w:rPr>
+          <w:color w:val="000000"/>
+          <w:sz w:val="27"/>
+          <w:szCs w:val="27"/>
+        </w:rPr>
+        <w:t>Verschillen checken:</w:t>
+      </w:r>
+    </w:p>
+    <w:p>
+      <w:pPr>
+        <w:pStyle w:val="Lijstalinea"/>
+        <w:ind w:left="0"/>
+        <w:rPr>
+          <w:color w:val="000000"/>
+          <w:sz w:val="27"/>
+          <w:szCs w:val="27"/>
+        </w:rPr>
+      </w:pPr>
+      <w:r>
+        <w:rPr>
+          <w:color w:val="000000"/>
+          <w:sz w:val="27"/>
+          <w:szCs w:val="27"/>
+        </w:rPr>
+        <w:t>Check beide dumps, welke nieuw en welke oud</w:t>
+      </w:r>
+    </w:p>
+    <w:p>
+      <w:pPr>
+        <w:pStyle w:val="Lijstalinea"/>
+        <w:ind w:left="0"/>
+        <w:rPr>
+          <w:color w:val="000000"/>
+          <w:sz w:val="27"/>
+          <w:szCs w:val="27"/>
+        </w:rPr>
+      </w:pPr>
+      <w:r>
+        <w:rPr>
+          <w:color w:val="000000"/>
+          <w:sz w:val="27"/>
+          <w:szCs w:val="27"/>
+        </w:rPr>
+        <w:t>Controleer elementen met elkaar; niet regel voor regel</w:t>
+      </w:r>
+    </w:p>
+    <w:p>
+      <w:pPr>
+        <w:pStyle w:val="Lijstalinea"/>
+        <w:ind w:left="0"/>
+        <w:rPr>
+          <w:rFonts w:eastAsia="Times New Roman"/>
+          <w:szCs w:val="24"/>
+          <w:lang w:eastAsia="nl-NL"/>
+        </w:rPr>
+      </w:pPr>
+      <w:r>
+        <w:rPr>
+          <w:color w:val="000000"/>
+          <w:sz w:val="27"/>
+          <w:szCs w:val="27"/>
+        </w:rPr>
+        <w:t>Verander nieuwe elementen naar waarden van oude kaart</w:t>
+      </w:r>
+      <w:r>
+        <w:rPr>
+          <w:color w:val="000000"/>
+          <w:sz w:val="27"/>
+          <w:szCs w:val="27"/>
+        </w:rPr>
+        <w:tab/>
       </w:r>
     </w:p>
     <w:tbl>
@@ -6008,7 +6315,7 @@
           <v:imagedata r:id="rId1" o:title=""/>
           <w10:wrap anchorx="page" anchory="page"/>
         </v:shape>
-        <o:OLEObject Type="Embed" ProgID="CorelDRAW.Graphic.9" ShapeID="_x0000_s2066" DrawAspect="Content" ObjectID="_1471173936" r:id="rId2"/>
+        <o:OLEObject Type="Embed" ProgID="CorelDRAW.Graphic.9" ShapeID="_x0000_s2066" DrawAspect="Content" ObjectID="_1471251653" r:id="rId2"/>
       </w:pict>
     </w:r>
     <w:r>
@@ -6052,7 +6359,7 @@
         <w:rStyle w:val="Paginanummer"/>
         <w:noProof/>
       </w:rPr>
-      <w:t>2</w:t>
+      <w:t>4</w:t>
     </w:r>
     <w:r>
       <w:rPr>
@@ -8188,7 +8495,6 @@
       <w:spacing w:after="0" w:line="240" w:lineRule="auto"/>
     </w:pPr>
     <w:rPr>
-      <w:rFonts w:asciiTheme="minorHAnsi" w:hAnsiTheme="minorHAnsi"/>
       <w:color w:val="FFFFFF"/>
     </w:rPr>
   </w:style>
@@ -8949,7 +9255,7 @@
 </file>
 
 <file path=customXml/itemProps1.xml><?xml version="1.0" encoding="utf-8"?>
-<ds:datastoreItem xmlns:ds="http://schemas.openxmlformats.org/officeDocument/2006/customXml" ds:itemID="{C4890950-5456-4F61-BA98-768AA3210968}">
+<ds:datastoreItem xmlns:ds="http://schemas.openxmlformats.org/officeDocument/2006/customXml" ds:itemID="{742C8F76-87FA-4132-8F16-196CEB4C4735}">
   <ds:schemaRefs>
     <ds:schemaRef ds:uri="http://schemas.openxmlformats.org/officeDocument/2006/bibliography"/>
   </ds:schemaRefs>

</xml_diff>

<commit_message>
Nieuw bestand voor aantekeningen en pva aangepast
</commit_message>
<xml_diff>
--- a/Algemeen/PlanVanAanpak_stage_Swarco.docx
+++ b/Algemeen/PlanVanAanpak_stage_Swarco.docx
@@ -2387,8 +2387,6 @@
         </w:rPr>
         <w:t xml:space="preserve"> Voor het draaien van de applicatie wordt een eigen laptop meegenomen die via een ethernetkabel verbinding maakt met de installatiekast.</w:t>
       </w:r>
-      <w:bookmarkStart w:id="23" w:name="_GoBack"/>
-      <w:bookmarkEnd w:id="23"/>
     </w:p>
     <w:p>
       <w:pPr>
@@ -2522,18 +2520,15 @@
     <w:p>
       <w:pPr>
         <w:pStyle w:val="Kop1"/>
-        <w:rPr>
-          <w:i/>
-        </w:rPr>
-      </w:pPr>
-      <w:bookmarkStart w:id="24" w:name="_Toc397419183"/>
-      <w:bookmarkStart w:id="25" w:name="_Toc397432091"/>
+      </w:pPr>
+      <w:bookmarkStart w:id="23" w:name="_Toc397419183"/>
+      <w:bookmarkStart w:id="24" w:name="_Toc397432091"/>
       <w:r>
         <w:lastRenderedPageBreak/>
         <w:t>Functionele en technische eisen</w:t>
       </w:r>
+      <w:bookmarkEnd w:id="23"/>
       <w:bookmarkEnd w:id="24"/>
-      <w:bookmarkEnd w:id="25"/>
     </w:p>
     <w:p>
       <w:pPr>
@@ -2541,19 +2536,19 @@
         <w:ind w:left="0"/>
         <w:rPr>
           <w:rFonts w:eastAsia="Times New Roman"/>
-          <w:i/>
-          <w:szCs w:val="24"/>
-          <w:lang w:eastAsia="nl-NL"/>
-        </w:rPr>
-      </w:pPr>
-      <w:r>
-        <w:rPr>
-          <w:rFonts w:eastAsia="Times New Roman"/>
-          <w:i/>
-          <w:szCs w:val="24"/>
-          <w:lang w:eastAsia="nl-NL"/>
-        </w:rPr>
-        <w:t>Applicatie</w:t>
+          <w:b/>
+          <w:szCs w:val="24"/>
+          <w:lang w:eastAsia="nl-NL"/>
+        </w:rPr>
+      </w:pPr>
+      <w:r>
+        <w:rPr>
+          <w:rFonts w:eastAsia="Times New Roman"/>
+          <w:b/>
+          <w:szCs w:val="24"/>
+          <w:lang w:eastAsia="nl-NL"/>
+        </w:rPr>
+        <w:t>Functionele eisen</w:t>
       </w:r>
     </w:p>
     <w:p>
@@ -2562,17 +2557,19 @@
         <w:ind w:left="0"/>
         <w:rPr>
           <w:rFonts w:eastAsia="Times New Roman"/>
-          <w:szCs w:val="24"/>
-          <w:lang w:eastAsia="nl-NL"/>
-        </w:rPr>
-      </w:pPr>
-      <w:r>
-        <w:rPr>
-          <w:rFonts w:eastAsia="Times New Roman"/>
-          <w:szCs w:val="24"/>
-          <w:lang w:eastAsia="nl-NL"/>
-        </w:rPr>
-        <w:t>Werkend op Windows besturingssysteem</w:t>
+          <w:i/>
+          <w:szCs w:val="24"/>
+          <w:lang w:eastAsia="nl-NL"/>
+        </w:rPr>
+      </w:pPr>
+      <w:r>
+        <w:rPr>
+          <w:rFonts w:eastAsia="Times New Roman"/>
+          <w:i/>
+          <w:szCs w:val="24"/>
+          <w:lang w:eastAsia="nl-NL"/>
+        </w:rPr>
+        <w:t>Applicatie</w:t>
       </w:r>
     </w:p>
     <w:p>
@@ -2591,15 +2588,15 @@
           <w:szCs w:val="24"/>
           <w:lang w:eastAsia="nl-NL"/>
         </w:rPr>
-        <w:t>Moet parameters uit een regelinstallatie halen</w:t>
-      </w:r>
-      <w:r>
-        <w:rPr>
-          <w:rFonts w:eastAsia="Times New Roman"/>
-          <w:szCs w:val="24"/>
-          <w:lang w:eastAsia="nl-NL"/>
-        </w:rPr>
-        <w:t>, vergelijken en terug stoppen</w:t>
+        <w:t xml:space="preserve">Mogelijkheid tot invoeren van </w:t>
+      </w:r>
+      <w:r>
+        <w:rPr>
+          <w:rFonts w:eastAsia="Times New Roman"/>
+          <w:szCs w:val="24"/>
+          <w:lang w:eastAsia="nl-NL"/>
+        </w:rPr>
+        <w:t>IP-adres voor verbinding</w:t>
       </w:r>
     </w:p>
     <w:p>
@@ -2618,15 +2615,23 @@
           <w:szCs w:val="24"/>
           <w:lang w:eastAsia="nl-NL"/>
         </w:rPr>
-        <w:t xml:space="preserve">Communicatie </w:t>
-      </w:r>
-      <w:r>
-        <w:rPr>
-          <w:rFonts w:eastAsia="Times New Roman"/>
-          <w:szCs w:val="24"/>
-          <w:lang w:eastAsia="nl-NL"/>
-        </w:rPr>
-        <w:t>via TCP/IP</w:t>
+        <w:t>P</w:t>
+      </w:r>
+      <w:r>
+        <w:rPr>
+          <w:rFonts w:eastAsia="Times New Roman"/>
+          <w:szCs w:val="24"/>
+          <w:lang w:eastAsia="nl-NL"/>
+        </w:rPr>
+        <w:t xml:space="preserve">arameters uit de huidige </w:t>
+      </w:r>
+      <w:r>
+        <w:rPr>
+          <w:rFonts w:eastAsia="Times New Roman"/>
+          <w:szCs w:val="24"/>
+          <w:lang w:eastAsia="nl-NL"/>
+        </w:rPr>
+        <w:t>processorkaart halen</w:t>
       </w:r>
     </w:p>
     <w:p>
@@ -2645,7 +2650,7 @@
           <w:szCs w:val="24"/>
           <w:lang w:eastAsia="nl-NL"/>
         </w:rPr>
-        <w:t>Logbestand dat bijhoudt welke veranderingen gedaan zijn</w:t>
+        <w:t>Dumpbestanden opslaan</w:t>
       </w:r>
     </w:p>
     <w:p>
@@ -2658,6 +2663,14 @@
           <w:lang w:eastAsia="nl-NL"/>
         </w:rPr>
       </w:pPr>
+      <w:r>
+        <w:rPr>
+          <w:rFonts w:eastAsia="Times New Roman"/>
+          <w:szCs w:val="24"/>
+          <w:lang w:eastAsia="nl-NL"/>
+        </w:rPr>
+        <w:t>Dumpbestanden vergelijken en verschillen terugsturen</w:t>
+      </w:r>
     </w:p>
     <w:p>
       <w:pPr>
@@ -2665,19 +2678,17 @@
         <w:ind w:left="0"/>
         <w:rPr>
           <w:rFonts w:eastAsia="Times New Roman"/>
-          <w:i/>
-          <w:szCs w:val="24"/>
-          <w:lang w:eastAsia="nl-NL"/>
-        </w:rPr>
-      </w:pPr>
-      <w:r>
-        <w:rPr>
-          <w:rFonts w:eastAsia="Times New Roman"/>
-          <w:i/>
-          <w:szCs w:val="24"/>
-          <w:lang w:eastAsia="nl-NL"/>
-        </w:rPr>
-        <w:t>Interface</w:t>
+          <w:szCs w:val="24"/>
+          <w:lang w:eastAsia="nl-NL"/>
+        </w:rPr>
+      </w:pPr>
+      <w:r>
+        <w:rPr>
+          <w:rFonts w:eastAsia="Times New Roman"/>
+          <w:szCs w:val="24"/>
+          <w:lang w:eastAsia="nl-NL"/>
+        </w:rPr>
+        <w:t>Parameters aanpassen in de huidige kaart</w:t>
       </w:r>
     </w:p>
     <w:p>
@@ -2696,7 +2707,7 @@
           <w:szCs w:val="24"/>
           <w:lang w:eastAsia="nl-NL"/>
         </w:rPr>
-        <w:t>Interface lay-out wordt nog besproken</w:t>
+        <w:t>Logbestand bijhouden van welke parameters gewijzigd zijn en verschil melden</w:t>
       </w:r>
     </w:p>
     <w:p>
@@ -2706,6 +2717,273 @@
         <w:rPr>
           <w:rFonts w:eastAsia="Times New Roman"/>
           <w:szCs w:val="24"/>
+          <w:lang w:val="en-GB" w:eastAsia="nl-NL"/>
+        </w:rPr>
+      </w:pPr>
+    </w:p>
+    <w:p>
+      <w:pPr>
+        <w:pStyle w:val="Lijstalinea"/>
+        <w:ind w:left="0"/>
+        <w:rPr>
+          <w:rFonts w:eastAsia="Times New Roman"/>
+          <w:i/>
+          <w:szCs w:val="24"/>
+          <w:lang w:eastAsia="nl-NL"/>
+        </w:rPr>
+      </w:pPr>
+      <w:r>
+        <w:rPr>
+          <w:rFonts w:eastAsia="Times New Roman"/>
+          <w:i/>
+          <w:szCs w:val="24"/>
+          <w:lang w:eastAsia="nl-NL"/>
+        </w:rPr>
+        <w:t>GUI</w:t>
+      </w:r>
+    </w:p>
+    <w:p>
+      <w:pPr>
+        <w:pStyle w:val="Lijstalinea"/>
+        <w:ind w:left="0"/>
+        <w:rPr>
+          <w:rFonts w:eastAsia="Times New Roman"/>
+          <w:szCs w:val="24"/>
+          <w:lang w:eastAsia="nl-NL"/>
+        </w:rPr>
+      </w:pPr>
+      <w:r>
+        <w:rPr>
+          <w:rFonts w:eastAsia="Times New Roman"/>
+          <w:szCs w:val="24"/>
+          <w:lang w:eastAsia="nl-NL"/>
+        </w:rPr>
+        <w:t xml:space="preserve">Knoppen </w:t>
+      </w:r>
+      <w:r>
+        <w:rPr>
+          <w:rFonts w:eastAsia="Times New Roman"/>
+          <w:szCs w:val="24"/>
+          <w:lang w:eastAsia="nl-NL"/>
+        </w:rPr>
+        <w:t>voeren acties uit</w:t>
+      </w:r>
+    </w:p>
+    <w:p>
+      <w:pPr>
+        <w:pStyle w:val="Lijstalinea"/>
+        <w:ind w:left="0"/>
+        <w:rPr>
+          <w:rFonts w:eastAsia="Times New Roman"/>
+          <w:szCs w:val="24"/>
+          <w:lang w:eastAsia="nl-NL"/>
+        </w:rPr>
+      </w:pPr>
+      <w:r>
+        <w:rPr>
+          <w:rFonts w:eastAsia="Times New Roman"/>
+          <w:szCs w:val="24"/>
+          <w:lang w:eastAsia="nl-NL"/>
+        </w:rPr>
+        <w:t>Input line voor commando’s</w:t>
+      </w:r>
+    </w:p>
+    <w:p>
+      <w:pPr>
+        <w:pStyle w:val="Lijstalinea"/>
+        <w:ind w:left="0"/>
+        <w:rPr>
+          <w:rFonts w:eastAsia="Times New Roman"/>
+          <w:b/>
+          <w:szCs w:val="24"/>
+          <w:lang w:eastAsia="nl-NL"/>
+        </w:rPr>
+      </w:pPr>
+    </w:p>
+    <w:p>
+      <w:pPr>
+        <w:pStyle w:val="Lijstalinea"/>
+        <w:ind w:left="0"/>
+        <w:rPr>
+          <w:rFonts w:eastAsia="Times New Roman"/>
+          <w:b/>
+          <w:szCs w:val="24"/>
+          <w:lang w:eastAsia="nl-NL"/>
+        </w:rPr>
+      </w:pPr>
+      <w:r>
+        <w:rPr>
+          <w:rFonts w:eastAsia="Times New Roman"/>
+          <w:b/>
+          <w:szCs w:val="24"/>
+          <w:lang w:eastAsia="nl-NL"/>
+        </w:rPr>
+        <w:t>Niet functionele eisen</w:t>
+      </w:r>
+    </w:p>
+    <w:p>
+      <w:pPr>
+        <w:pStyle w:val="Lijstalinea"/>
+        <w:ind w:left="0"/>
+        <w:rPr>
+          <w:rFonts w:eastAsia="Times New Roman"/>
+          <w:i/>
+          <w:szCs w:val="24"/>
+          <w:lang w:eastAsia="nl-NL"/>
+        </w:rPr>
+      </w:pPr>
+      <w:r>
+        <w:rPr>
+          <w:rFonts w:eastAsia="Times New Roman"/>
+          <w:i/>
+          <w:szCs w:val="24"/>
+          <w:lang w:eastAsia="nl-NL"/>
+        </w:rPr>
+        <w:t>Applicatie</w:t>
+      </w:r>
+    </w:p>
+    <w:p>
+      <w:pPr>
+        <w:pStyle w:val="Lijstalinea"/>
+        <w:ind w:left="0"/>
+        <w:rPr>
+          <w:rFonts w:eastAsia="Times New Roman"/>
+          <w:szCs w:val="24"/>
+          <w:lang w:eastAsia="nl-NL"/>
+        </w:rPr>
+      </w:pPr>
+      <w:r>
+        <w:rPr>
+          <w:rFonts w:eastAsia="Times New Roman"/>
+          <w:szCs w:val="24"/>
+          <w:lang w:eastAsia="nl-NL"/>
+        </w:rPr>
+        <w:t>Moet snel zijn</w:t>
+      </w:r>
+      <w:r>
+        <w:rPr>
+          <w:rFonts w:eastAsia="Times New Roman"/>
+          <w:szCs w:val="24"/>
+          <w:lang w:eastAsia="nl-NL"/>
+        </w:rPr>
+        <w:t>; het vervangt handmatig invoeren, maar moet niet langer gaan duren</w:t>
+      </w:r>
+    </w:p>
+    <w:p>
+      <w:pPr>
+        <w:pStyle w:val="Lijstalinea"/>
+        <w:ind w:left="0"/>
+        <w:rPr>
+          <w:rFonts w:eastAsia="Times New Roman"/>
+          <w:szCs w:val="24"/>
+          <w:lang w:eastAsia="nl-NL"/>
+        </w:rPr>
+      </w:pPr>
+      <w:r>
+        <w:rPr>
+          <w:rFonts w:eastAsia="Times New Roman"/>
+          <w:szCs w:val="24"/>
+          <w:lang w:eastAsia="nl-NL"/>
+        </w:rPr>
+        <w:t>Relatief kleine bestanden genereren</w:t>
+      </w:r>
+    </w:p>
+    <w:p>
+      <w:pPr>
+        <w:pStyle w:val="Lijstalinea"/>
+        <w:ind w:left="0"/>
+        <w:rPr>
+          <w:rFonts w:eastAsia="Times New Roman"/>
+          <w:szCs w:val="24"/>
+          <w:lang w:eastAsia="nl-NL"/>
+        </w:rPr>
+      </w:pPr>
+      <w:r>
+        <w:rPr>
+          <w:rFonts w:eastAsia="Times New Roman"/>
+          <w:szCs w:val="24"/>
+          <w:lang w:eastAsia="nl-NL"/>
+        </w:rPr>
+        <w:t>Gemakkelijk/eenvoudig te gebruiken</w:t>
+      </w:r>
+    </w:p>
+    <w:p>
+      <w:pPr>
+        <w:pStyle w:val="Lijstalinea"/>
+        <w:ind w:left="0"/>
+        <w:rPr>
+          <w:rFonts w:eastAsia="Times New Roman"/>
+          <w:szCs w:val="24"/>
+          <w:lang w:eastAsia="nl-NL"/>
+        </w:rPr>
+      </w:pPr>
+      <w:r>
+        <w:rPr>
+          <w:rFonts w:eastAsia="Times New Roman"/>
+          <w:szCs w:val="24"/>
+          <w:lang w:eastAsia="nl-NL"/>
+        </w:rPr>
+        <w:t>Foutbestendig tegen gebruiker</w:t>
+      </w:r>
+    </w:p>
+    <w:p>
+      <w:pPr>
+        <w:pStyle w:val="Lijstalinea"/>
+        <w:ind w:left="0"/>
+        <w:rPr>
+          <w:rFonts w:eastAsia="Times New Roman"/>
+          <w:szCs w:val="24"/>
+          <w:lang w:eastAsia="nl-NL"/>
+        </w:rPr>
+      </w:pPr>
+      <w:r>
+        <w:rPr>
+          <w:rFonts w:eastAsia="Times New Roman"/>
+          <w:szCs w:val="24"/>
+          <w:lang w:eastAsia="nl-NL"/>
+        </w:rPr>
+        <w:t>Bruikbaar voor verschillende installatiekasten</w:t>
+      </w:r>
+    </w:p>
+    <w:p>
+      <w:pPr>
+        <w:pStyle w:val="Lijstalinea"/>
+        <w:ind w:left="0"/>
+        <w:rPr>
+          <w:rFonts w:eastAsia="Times New Roman"/>
+          <w:szCs w:val="24"/>
+          <w:lang w:eastAsia="nl-NL"/>
+        </w:rPr>
+      </w:pPr>
+    </w:p>
+    <w:p>
+      <w:pPr>
+        <w:pStyle w:val="Lijstalinea"/>
+        <w:ind w:left="0"/>
+        <w:rPr>
+          <w:rFonts w:eastAsia="Times New Roman"/>
+          <w:i/>
+          <w:szCs w:val="24"/>
+          <w:lang w:eastAsia="nl-NL"/>
+        </w:rPr>
+      </w:pPr>
+      <w:r>
+        <w:rPr>
+          <w:rFonts w:eastAsia="Times New Roman"/>
+          <w:i/>
+          <w:szCs w:val="24"/>
+          <w:lang w:eastAsia="nl-NL"/>
+        </w:rPr>
+        <w:t>GUI</w:t>
+      </w:r>
+    </w:p>
+    <w:p>
+      <w:pPr>
+        <w:pStyle w:val="Lijstalinea"/>
+        <w:ind w:left="0"/>
+        <w:rPr>
+          <w:rFonts w:eastAsia="Times New Roman"/>
+          <w:szCs w:val="24"/>
           <w:lang w:eastAsia="nl-NL"/>
         </w:rPr>
       </w:pPr>
@@ -2721,46 +2999,237 @@
     <w:p>
       <w:pPr>
         <w:pStyle w:val="Lijstalinea"/>
-        <w:rPr>
-          <w:rFonts w:eastAsia="Times New Roman"/>
-          <w:szCs w:val="24"/>
-          <w:lang w:eastAsia="nl-NL"/>
-        </w:rPr>
-      </w:pPr>
+        <w:ind w:left="0"/>
+        <w:rPr>
+          <w:rFonts w:eastAsia="Times New Roman"/>
+          <w:szCs w:val="24"/>
+          <w:lang w:eastAsia="nl-NL"/>
+        </w:rPr>
+      </w:pPr>
+      <w:r>
+        <w:rPr>
+          <w:rFonts w:eastAsia="Times New Roman"/>
+          <w:szCs w:val="24"/>
+          <w:lang w:eastAsia="nl-NL"/>
+        </w:rPr>
+        <w:t>Knoppen in volgorde van procedure</w:t>
+      </w:r>
     </w:p>
     <w:p>
       <w:pPr>
         <w:pStyle w:val="Lijstalinea"/>
-        <w:rPr>
-          <w:rFonts w:eastAsia="Times New Roman"/>
-          <w:szCs w:val="24"/>
-          <w:lang w:eastAsia="nl-NL"/>
-        </w:rPr>
-      </w:pPr>
-      <w:r>
-        <w:rPr>
-          <w:color w:val="000000"/>
-          <w:sz w:val="27"/>
-          <w:szCs w:val="27"/>
-        </w:rPr>
-        <w:t>Maak onderscheid in functionele, niet functionele en technische eisen</w:t>
-      </w:r>
+        <w:ind w:left="0"/>
+        <w:rPr>
+          <w:rFonts w:eastAsia="Times New Roman"/>
+          <w:szCs w:val="24"/>
+          <w:lang w:eastAsia="nl-NL"/>
+        </w:rPr>
+      </w:pPr>
+      <w:r>
+        <w:rPr>
+          <w:rFonts w:eastAsia="Times New Roman"/>
+          <w:szCs w:val="24"/>
+          <w:lang w:eastAsia="nl-NL"/>
+        </w:rPr>
+        <w:t>Overzichtelijk en duidelijk</w:t>
+      </w:r>
+    </w:p>
+    <w:p>
+      <w:pPr>
+        <w:pStyle w:val="Lijstalinea"/>
+        <w:ind w:left="0"/>
+        <w:rPr>
+          <w:rFonts w:eastAsia="Times New Roman"/>
+          <w:szCs w:val="24"/>
+          <w:lang w:eastAsia="nl-NL"/>
+        </w:rPr>
+      </w:pPr>
+    </w:p>
+    <w:p>
+      <w:pPr>
+        <w:pStyle w:val="Lijstalinea"/>
+        <w:ind w:left="0"/>
+        <w:rPr>
+          <w:rFonts w:eastAsia="Times New Roman"/>
+          <w:b/>
+          <w:szCs w:val="24"/>
+          <w:lang w:eastAsia="nl-NL"/>
+        </w:rPr>
+      </w:pPr>
+      <w:r>
+        <w:rPr>
+          <w:rFonts w:eastAsia="Times New Roman"/>
+          <w:b/>
+          <w:szCs w:val="24"/>
+          <w:lang w:eastAsia="nl-NL"/>
+        </w:rPr>
+        <w:t>Technische eisen</w:t>
+      </w:r>
+    </w:p>
+    <w:p>
+      <w:pPr>
+        <w:pStyle w:val="Lijstalinea"/>
+        <w:ind w:left="0"/>
+        <w:rPr>
+          <w:rFonts w:eastAsia="Times New Roman"/>
+          <w:i/>
+          <w:szCs w:val="24"/>
+          <w:lang w:eastAsia="nl-NL"/>
+        </w:rPr>
+      </w:pPr>
+      <w:r>
+        <w:rPr>
+          <w:rFonts w:eastAsia="Times New Roman"/>
+          <w:i/>
+          <w:szCs w:val="24"/>
+          <w:lang w:eastAsia="nl-NL"/>
+        </w:rPr>
+        <w:t>Applicatie</w:t>
+      </w:r>
+    </w:p>
+    <w:p>
+      <w:pPr>
+        <w:pStyle w:val="Lijstalinea"/>
+        <w:ind w:left="0"/>
+        <w:rPr>
+          <w:rFonts w:eastAsia="Times New Roman"/>
+          <w:szCs w:val="24"/>
+          <w:lang w:eastAsia="nl-NL"/>
+        </w:rPr>
+      </w:pPr>
+      <w:r>
+        <w:rPr>
+          <w:rFonts w:eastAsia="Times New Roman"/>
+          <w:szCs w:val="24"/>
+          <w:lang w:eastAsia="nl-NL"/>
+        </w:rPr>
+        <w:t xml:space="preserve">Draait </w:t>
+      </w:r>
+      <w:r>
+        <w:rPr>
+          <w:rFonts w:eastAsia="Times New Roman"/>
+          <w:szCs w:val="24"/>
+          <w:lang w:eastAsia="nl-NL"/>
+        </w:rPr>
+        <w:t>op Windows besturingssysteem</w:t>
+      </w:r>
+    </w:p>
+    <w:p>
+      <w:pPr>
+        <w:pStyle w:val="Lijstalinea"/>
+        <w:ind w:left="0"/>
+        <w:rPr>
+          <w:rFonts w:eastAsia="Times New Roman"/>
+          <w:szCs w:val="24"/>
+          <w:lang w:eastAsia="nl-NL"/>
+        </w:rPr>
+      </w:pPr>
+      <w:r>
+        <w:rPr>
+          <w:rFonts w:eastAsia="Times New Roman"/>
+          <w:szCs w:val="24"/>
+          <w:lang w:eastAsia="nl-NL"/>
+        </w:rPr>
+        <w:t>Communicatie via TCP/IP</w:t>
+      </w:r>
+    </w:p>
+    <w:p>
+      <w:pPr>
+        <w:pStyle w:val="Lijstalinea"/>
+        <w:ind w:left="0"/>
+        <w:rPr>
+          <w:rFonts w:eastAsia="Times New Roman"/>
+          <w:szCs w:val="24"/>
+          <w:lang w:eastAsia="nl-NL"/>
+        </w:rPr>
+      </w:pPr>
+      <w:r>
+        <w:rPr>
+          <w:rFonts w:eastAsia="Times New Roman"/>
+          <w:szCs w:val="24"/>
+          <w:lang w:eastAsia="nl-NL"/>
+        </w:rPr>
+        <w:t>Geprogrammeerd in C++</w:t>
+      </w:r>
+    </w:p>
+    <w:p>
+      <w:pPr>
+        <w:pStyle w:val="Lijstalinea"/>
+        <w:ind w:left="0"/>
+        <w:rPr>
+          <w:rFonts w:eastAsia="Times New Roman"/>
+          <w:szCs w:val="24"/>
+          <w:lang w:eastAsia="nl-NL"/>
+        </w:rPr>
+      </w:pPr>
+    </w:p>
+    <w:p>
+      <w:pPr>
+        <w:pStyle w:val="Lijstalinea"/>
+        <w:ind w:left="0"/>
+        <w:rPr>
+          <w:rFonts w:eastAsia="Times New Roman"/>
+          <w:i/>
+          <w:szCs w:val="24"/>
+          <w:lang w:eastAsia="nl-NL"/>
+        </w:rPr>
+      </w:pPr>
+      <w:r>
+        <w:rPr>
+          <w:rFonts w:eastAsia="Times New Roman"/>
+          <w:i/>
+          <w:szCs w:val="24"/>
+          <w:lang w:eastAsia="nl-NL"/>
+        </w:rPr>
+        <w:t>GUI</w:t>
+      </w:r>
+    </w:p>
+    <w:p>
+      <w:pPr>
+        <w:pStyle w:val="Lijstalinea"/>
+        <w:ind w:left="0"/>
+        <w:rPr>
+          <w:rFonts w:eastAsia="Times New Roman"/>
+          <w:szCs w:val="24"/>
+          <w:lang w:eastAsia="nl-NL"/>
+        </w:rPr>
+      </w:pPr>
+      <w:r>
+        <w:rPr>
+          <w:rFonts w:eastAsia="Times New Roman"/>
+          <w:szCs w:val="24"/>
+          <w:lang w:eastAsia="nl-NL"/>
+        </w:rPr>
+        <w:t>Knoppen te gebruiken met functietoetsen</w:t>
+      </w:r>
+    </w:p>
+    <w:p>
+      <w:pPr>
+        <w:pStyle w:val="Lijstalinea"/>
+        <w:ind w:left="0"/>
+        <w:rPr>
+          <w:rFonts w:eastAsia="Times New Roman"/>
+          <w:b/>
+          <w:szCs w:val="24"/>
+          <w:lang w:eastAsia="nl-NL"/>
+        </w:rPr>
+      </w:pPr>
     </w:p>
     <w:p>
       <w:pPr>
         <w:pStyle w:val="Kop1"/>
       </w:pPr>
-      <w:bookmarkStart w:id="26" w:name="_Toc397419182"/>
-      <w:bookmarkStart w:id="27" w:name="_Toc397432092"/>
+      <w:bookmarkStart w:id="25" w:name="_Toc397419182"/>
+      <w:bookmarkStart w:id="26" w:name="_Toc397432092"/>
       <w:r>
         <w:lastRenderedPageBreak/>
         <w:t>Aanpak</w:t>
       </w:r>
+      <w:bookmarkEnd w:id="25"/>
+      <w:r>
+        <w:t xml:space="preserve"> en planning</w:t>
+      </w:r>
       <w:bookmarkEnd w:id="26"/>
-      <w:r>
-        <w:t xml:space="preserve"> en planning</w:t>
-      </w:r>
-      <w:bookmarkEnd w:id="27"/>
     </w:p>
     <w:p>
       <w:pPr>
@@ -2793,7 +3262,15 @@
           <w:szCs w:val="24"/>
           <w:lang w:eastAsia="nl-NL"/>
         </w:rPr>
-        <w:t>Ontwerp en architectuur maken</w:t>
+        <w:t xml:space="preserve">Software </w:t>
+      </w:r>
+      <w:r>
+        <w:rPr>
+          <w:rFonts w:eastAsia="Times New Roman"/>
+          <w:szCs w:val="24"/>
+          <w:lang w:eastAsia="nl-NL"/>
+        </w:rPr>
+        <w:t>architectuur maken</w:t>
       </w:r>
     </w:p>
     <w:p>
@@ -2951,7 +3428,14 @@
           <w:lang w:eastAsia="nl-NL"/>
         </w:rPr>
         <w:tab/>
-        <w:t>Lezen</w:t>
+      </w:r>
+      <w:r>
+        <w:rPr>
+          <w:rFonts w:eastAsia="Times New Roman"/>
+          <w:szCs w:val="24"/>
+          <w:lang w:eastAsia="nl-NL"/>
+        </w:rPr>
+        <w:t>Maken</w:t>
       </w:r>
     </w:p>
     <w:p>
@@ -2971,14 +3455,7 @@
           <w:lang w:eastAsia="nl-NL"/>
         </w:rPr>
         <w:tab/>
-      </w:r>
-      <w:r>
-        <w:rPr>
-          <w:rFonts w:eastAsia="Times New Roman"/>
-          <w:szCs w:val="24"/>
-          <w:lang w:eastAsia="nl-NL"/>
-        </w:rPr>
-        <w:t>Schrijven</w:t>
+        <w:t>Opslaan</w:t>
       </w:r>
     </w:p>
     <w:p>
@@ -2998,7 +3475,7 @@
           <w:lang w:eastAsia="nl-NL"/>
         </w:rPr>
         <w:tab/>
-        <w:t>Vergelijken en samenvoegen</w:t>
+        <w:t>Vergelijken</w:t>
       </w:r>
     </w:p>
     <w:p>
@@ -3018,7 +3495,42 @@
           <w:lang w:eastAsia="nl-NL"/>
         </w:rPr>
         <w:tab/>
-        <w:t>Logboek met veranderingen genereren</w:t>
+        <w:t>Tijdstempel controleren</w:t>
+      </w:r>
+    </w:p>
+    <w:p>
+      <w:pPr>
+        <w:pStyle w:val="Lijstalinea"/>
+        <w:ind w:left="0" w:firstLine="709"/>
+        <w:rPr>
+          <w:rFonts w:eastAsia="Times New Roman"/>
+          <w:szCs w:val="24"/>
+          <w:lang w:eastAsia="nl-NL"/>
+        </w:rPr>
+      </w:pPr>
+      <w:r>
+        <w:rPr>
+          <w:rFonts w:eastAsia="Times New Roman"/>
+          <w:szCs w:val="24"/>
+          <w:lang w:eastAsia="nl-NL"/>
+        </w:rPr>
+        <w:t xml:space="preserve">Verschillen </w:t>
+      </w:r>
+      <w:r>
+        <w:rPr>
+          <w:rFonts w:eastAsia="Times New Roman"/>
+          <w:szCs w:val="24"/>
+          <w:lang w:eastAsia="nl-NL"/>
+        </w:rPr>
+        <w:t xml:space="preserve">(parameters) </w:t>
+      </w:r>
+      <w:r>
+        <w:rPr>
+          <w:rFonts w:eastAsia="Times New Roman"/>
+          <w:szCs w:val="24"/>
+          <w:lang w:eastAsia="nl-NL"/>
+        </w:rPr>
+        <w:t>erin schrijven</w:t>
       </w:r>
     </w:p>
     <w:p>
@@ -3037,7 +3549,8 @@
           <w:szCs w:val="24"/>
           <w:lang w:eastAsia="nl-NL"/>
         </w:rPr>
-        <w:t>Interface maken</w:t>
+        <w:tab/>
+        <w:t>Logboek met veranderingen genereren</w:t>
       </w:r>
     </w:p>
     <w:p>
@@ -3056,6 +3569,25 @@
           <w:szCs w:val="24"/>
           <w:lang w:eastAsia="nl-NL"/>
         </w:rPr>
+        <w:t>Interface maken</w:t>
+      </w:r>
+    </w:p>
+    <w:p>
+      <w:pPr>
+        <w:pStyle w:val="Lijstalinea"/>
+        <w:ind w:left="0"/>
+        <w:rPr>
+          <w:rFonts w:eastAsia="Times New Roman"/>
+          <w:szCs w:val="24"/>
+          <w:lang w:eastAsia="nl-NL"/>
+        </w:rPr>
+      </w:pPr>
+      <w:r>
+        <w:rPr>
+          <w:rFonts w:eastAsia="Times New Roman"/>
+          <w:szCs w:val="24"/>
+          <w:lang w:eastAsia="nl-NL"/>
+        </w:rPr>
         <w:tab/>
         <w:t>Knoppen voor veelgebruikte commando’s</w:t>
       </w:r>
@@ -3085,7 +3617,50 @@
           <w:lang w:eastAsia="nl-NL"/>
         </w:rPr>
         <w:tab/>
-        <w:t>Dump lezen/schrijven/vergelijken en samenvoegen</w:t>
+        <w:t xml:space="preserve">Dump </w:t>
+      </w:r>
+      <w:r>
+        <w:rPr>
+          <w:rFonts w:eastAsia="Times New Roman"/>
+          <w:szCs w:val="24"/>
+          <w:lang w:eastAsia="nl-NL"/>
+        </w:rPr>
+        <w:t>downloaden</w:t>
+      </w:r>
+      <w:r>
+        <w:rPr>
+          <w:rFonts w:eastAsia="Times New Roman"/>
+          <w:szCs w:val="24"/>
+          <w:lang w:eastAsia="nl-NL"/>
+        </w:rPr>
+        <w:t>/</w:t>
+      </w:r>
+      <w:r>
+        <w:rPr>
+          <w:rFonts w:eastAsia="Times New Roman"/>
+          <w:szCs w:val="24"/>
+          <w:lang w:eastAsia="nl-NL"/>
+        </w:rPr>
+        <w:t>Dump opslaan/</w:t>
+      </w:r>
+    </w:p>
+    <w:p>
+      <w:pPr>
+        <w:pStyle w:val="Lijstalinea"/>
+        <w:ind w:left="709" w:firstLine="709"/>
+        <w:rPr>
+          <w:rFonts w:eastAsia="Times New Roman"/>
+          <w:szCs w:val="24"/>
+          <w:lang w:eastAsia="nl-NL"/>
+        </w:rPr>
+      </w:pPr>
+      <w:r>
+        <w:rPr>
+          <w:rFonts w:eastAsia="Times New Roman"/>
+          <w:szCs w:val="24"/>
+          <w:lang w:eastAsia="nl-NL"/>
+        </w:rPr>
+        <w:t>Vergelijken/Zie veranderingen log</w:t>
       </w:r>
     </w:p>
     <w:p>
@@ -3172,283 +3747,6 @@
           <w:lang w:eastAsia="nl-NL"/>
         </w:rPr>
         <w:t>applicatiebeheer</w:t>
-      </w:r>
-    </w:p>
-    <w:p>
-      <w:pPr>
-        <w:pStyle w:val="Lijstalinea"/>
-        <w:ind w:left="0"/>
-        <w:rPr>
-          <w:rFonts w:eastAsia="Times New Roman"/>
-          <w:szCs w:val="24"/>
-          <w:lang w:eastAsia="nl-NL"/>
-        </w:rPr>
-      </w:pPr>
-    </w:p>
-    <w:p>
-      <w:pPr>
-        <w:pStyle w:val="Lijstalinea"/>
-        <w:ind w:left="0"/>
-        <w:rPr>
-          <w:color w:val="000000"/>
-          <w:sz w:val="27"/>
-          <w:szCs w:val="27"/>
-        </w:rPr>
-      </w:pPr>
-      <w:r>
-        <w:rPr>
-          <w:color w:val="000000"/>
-          <w:sz w:val="27"/>
-          <w:szCs w:val="27"/>
-        </w:rPr>
-        <w:t>Bestaande dump maken/opslaan/nieuwe dump maken/vergelijken en samenvoegen/parameters terugschrijven</w:t>
-      </w:r>
-    </w:p>
-    <w:p>
-      <w:pPr>
-        <w:pStyle w:val="Lijstalinea"/>
-        <w:ind w:left="0"/>
-        <w:rPr>
-          <w:color w:val="000000"/>
-          <w:sz w:val="27"/>
-          <w:szCs w:val="27"/>
-        </w:rPr>
-      </w:pPr>
-    </w:p>
-    <w:p>
-      <w:pPr>
-        <w:pStyle w:val="Lijstalinea"/>
-        <w:ind w:left="0"/>
-        <w:rPr>
-          <w:color w:val="000000"/>
-          <w:sz w:val="27"/>
-          <w:szCs w:val="27"/>
-        </w:rPr>
-      </w:pPr>
-      <w:r>
-        <w:rPr>
-          <w:color w:val="000000"/>
-          <w:sz w:val="27"/>
-          <w:szCs w:val="27"/>
-        </w:rPr>
-        <w:t>Stappen op straat:</w:t>
-      </w:r>
-    </w:p>
-    <w:p>
-      <w:pPr>
-        <w:pStyle w:val="Lijstalinea"/>
-        <w:ind w:left="0"/>
-        <w:rPr>
-          <w:color w:val="000000"/>
-          <w:sz w:val="27"/>
-          <w:szCs w:val="27"/>
-        </w:rPr>
-      </w:pPr>
-      <w:r>
-        <w:rPr>
-          <w:color w:val="000000"/>
-          <w:sz w:val="27"/>
-          <w:szCs w:val="27"/>
-        </w:rPr>
-        <w:t>Verbinding maken</w:t>
-      </w:r>
-      <w:r>
-        <w:rPr>
-          <w:color w:val="000000"/>
-          <w:sz w:val="27"/>
-          <w:szCs w:val="27"/>
-        </w:rPr>
-        <w:tab/>
-      </w:r>
-    </w:p>
-    <w:p>
-      <w:pPr>
-        <w:pStyle w:val="Lijstalinea"/>
-        <w:ind w:left="0"/>
-        <w:rPr>
-          <w:color w:val="000000"/>
-          <w:sz w:val="27"/>
-          <w:szCs w:val="27"/>
-        </w:rPr>
-      </w:pPr>
-      <w:r>
-        <w:rPr>
-          <w:color w:val="000000"/>
-          <w:sz w:val="27"/>
-          <w:szCs w:val="27"/>
-        </w:rPr>
-        <w:t>Dump oude kaart</w:t>
-      </w:r>
-    </w:p>
-    <w:p>
-      <w:pPr>
-        <w:pStyle w:val="Lijstalinea"/>
-        <w:ind w:left="0"/>
-        <w:rPr>
-          <w:color w:val="000000"/>
-          <w:sz w:val="27"/>
-          <w:szCs w:val="27"/>
-        </w:rPr>
-      </w:pPr>
-      <w:r>
-        <w:rPr>
-          <w:color w:val="000000"/>
-          <w:sz w:val="27"/>
-          <w:szCs w:val="27"/>
-        </w:rPr>
-        <w:t>Verbinding verbreken &amp; oude kaart eruit</w:t>
-      </w:r>
-    </w:p>
-    <w:p>
-      <w:pPr>
-        <w:pStyle w:val="Lijstalinea"/>
-        <w:ind w:left="0"/>
-        <w:rPr>
-          <w:color w:val="000000"/>
-          <w:sz w:val="27"/>
-          <w:szCs w:val="27"/>
-        </w:rPr>
-      </w:pPr>
-      <w:r>
-        <w:rPr>
-          <w:color w:val="000000"/>
-          <w:sz w:val="27"/>
-          <w:szCs w:val="27"/>
-        </w:rPr>
-        <w:t>Verbinding maken</w:t>
-      </w:r>
-    </w:p>
-    <w:p>
-      <w:pPr>
-        <w:pStyle w:val="Lijstalinea"/>
-        <w:ind w:left="0"/>
-        <w:rPr>
-          <w:color w:val="000000"/>
-          <w:sz w:val="27"/>
-          <w:szCs w:val="27"/>
-        </w:rPr>
-      </w:pPr>
-      <w:r>
-        <w:rPr>
-          <w:color w:val="000000"/>
-          <w:sz w:val="27"/>
-          <w:szCs w:val="27"/>
-        </w:rPr>
-        <w:t>Dump nieuwe kaart</w:t>
-      </w:r>
-    </w:p>
-    <w:p>
-      <w:pPr>
-        <w:pStyle w:val="Lijstalinea"/>
-        <w:ind w:left="0"/>
-        <w:rPr>
-          <w:color w:val="000000"/>
-          <w:sz w:val="27"/>
-          <w:szCs w:val="27"/>
-        </w:rPr>
-      </w:pPr>
-      <w:r>
-        <w:rPr>
-          <w:color w:val="000000"/>
-          <w:sz w:val="27"/>
-          <w:szCs w:val="27"/>
-        </w:rPr>
-        <w:t>Pak beide dumps en vergelijk verschillen</w:t>
-      </w:r>
-    </w:p>
-    <w:p>
-      <w:pPr>
-        <w:pStyle w:val="Lijstalinea"/>
-        <w:ind w:left="0"/>
-        <w:rPr>
-          <w:color w:val="000000"/>
-          <w:sz w:val="27"/>
-          <w:szCs w:val="27"/>
-        </w:rPr>
-      </w:pPr>
-    </w:p>
-    <w:p>
-      <w:pPr>
-        <w:pStyle w:val="Lijstalinea"/>
-        <w:ind w:left="0"/>
-        <w:rPr>
-          <w:color w:val="000000"/>
-          <w:sz w:val="27"/>
-          <w:szCs w:val="27"/>
-        </w:rPr>
-      </w:pPr>
-      <w:r>
-        <w:rPr>
-          <w:color w:val="000000"/>
-          <w:sz w:val="27"/>
-          <w:szCs w:val="27"/>
-        </w:rPr>
-        <w:t>Verschillen checken:</w:t>
-      </w:r>
-    </w:p>
-    <w:p>
-      <w:pPr>
-        <w:pStyle w:val="Lijstalinea"/>
-        <w:ind w:left="0"/>
-        <w:rPr>
-          <w:color w:val="000000"/>
-          <w:sz w:val="27"/>
-          <w:szCs w:val="27"/>
-        </w:rPr>
-      </w:pPr>
-      <w:r>
-        <w:rPr>
-          <w:color w:val="000000"/>
-          <w:sz w:val="27"/>
-          <w:szCs w:val="27"/>
-        </w:rPr>
-        <w:t>Check beide dumps, welke nieuw en welke oud</w:t>
-      </w:r>
-    </w:p>
-    <w:p>
-      <w:pPr>
-        <w:pStyle w:val="Lijstalinea"/>
-        <w:ind w:left="0"/>
-        <w:rPr>
-          <w:color w:val="000000"/>
-          <w:sz w:val="27"/>
-          <w:szCs w:val="27"/>
-        </w:rPr>
-      </w:pPr>
-      <w:r>
-        <w:rPr>
-          <w:color w:val="000000"/>
-          <w:sz w:val="27"/>
-          <w:szCs w:val="27"/>
-        </w:rPr>
-        <w:t>Controleer elementen met elkaar; niet regel voor regel</w:t>
-      </w:r>
-    </w:p>
-    <w:p>
-      <w:pPr>
-        <w:pStyle w:val="Lijstalinea"/>
-        <w:ind w:left="0"/>
-        <w:rPr>
-          <w:rFonts w:eastAsia="Times New Roman"/>
-          <w:szCs w:val="24"/>
-          <w:lang w:eastAsia="nl-NL"/>
-        </w:rPr>
-      </w:pPr>
-      <w:r>
-        <w:rPr>
-          <w:color w:val="000000"/>
-          <w:sz w:val="27"/>
-          <w:szCs w:val="27"/>
-        </w:rPr>
-        <w:t>Verander nieuwe elementen naar waarden van oude kaart</w:t>
-      </w:r>
-      <w:r>
-        <w:rPr>
-          <w:color w:val="000000"/>
-          <w:sz w:val="27"/>
-          <w:szCs w:val="27"/>
-        </w:rPr>
-        <w:tab/>
       </w:r>
     </w:p>
     <w:tbl>
@@ -3789,7 +4087,7 @@
               <w:rPr>
                 <w:rFonts w:ascii="Calibri" w:hAnsi="Calibri" w:cs="Calibri"/>
               </w:rPr>
-              <w:t>Digitaal</w:t>
+              <w:t>Programma</w:t>
             </w:r>
           </w:p>
         </w:tc>
@@ -3901,7 +4199,7 @@
               <w:rPr>
                 <w:rFonts w:ascii="Calibri" w:hAnsi="Calibri" w:cs="Calibri"/>
               </w:rPr>
-              <w:t>Digitaal</w:t>
+              <w:t>Programma</w:t>
             </w:r>
           </w:p>
         </w:tc>
@@ -3941,6 +4239,12 @@
                 <w:rFonts w:ascii="Calibri" w:hAnsi="Calibri" w:cs="Calibri"/>
               </w:rPr>
             </w:pPr>
+            <w:r>
+              <w:rPr>
+                <w:rFonts w:ascii="Calibri" w:hAnsi="Calibri" w:cs="Calibri"/>
+              </w:rPr>
+              <w:t>+</w:t>
+            </w:r>
           </w:p>
         </w:tc>
       </w:tr>
@@ -4007,7 +4311,7 @@
               <w:rPr>
                 <w:rFonts w:ascii="Calibri" w:hAnsi="Calibri" w:cs="Calibri"/>
               </w:rPr>
-              <w:t>Digitaal</w:t>
+              <w:t>Programma</w:t>
             </w:r>
           </w:p>
         </w:tc>
@@ -4026,7 +4330,13 @@
               <w:rPr>
                 <w:rFonts w:ascii="Calibri" w:hAnsi="Calibri" w:cs="Calibri"/>
               </w:rPr>
-              <w:t>Dumpfiles lezen uit de kast en in txt-bestand verwerken</w:t>
+              <w:t xml:space="preserve">Dumpfiles lezen uit de kast en in txt-bestand </w:t>
+            </w:r>
+            <w:r>
+              <w:rPr>
+                <w:rFonts w:ascii="Calibri" w:hAnsi="Calibri" w:cs="Calibri"/>
+              </w:rPr>
+              <w:t>opslaan</w:t>
             </w:r>
           </w:p>
         </w:tc>
@@ -4100,7 +4410,19 @@
               <w:rPr>
                 <w:rFonts w:ascii="Calibri" w:hAnsi="Calibri" w:cs="Calibri"/>
               </w:rPr>
-              <w:t xml:space="preserve"> – Dumpfiles schrijven</w:t>
+              <w:t xml:space="preserve"> – </w:t>
+            </w:r>
+            <w:r>
+              <w:rPr>
+                <w:rFonts w:ascii="Calibri" w:hAnsi="Calibri" w:cs="Calibri"/>
+              </w:rPr>
+              <w:t>Parameters</w:t>
+            </w:r>
+            <w:r>
+              <w:rPr>
+                <w:rFonts w:ascii="Calibri" w:hAnsi="Calibri" w:cs="Calibri"/>
+              </w:rPr>
+              <w:t xml:space="preserve"> schrijven</w:t>
             </w:r>
           </w:p>
         </w:tc>
@@ -4119,7 +4441,7 @@
               <w:rPr>
                 <w:rFonts w:ascii="Calibri" w:hAnsi="Calibri" w:cs="Calibri"/>
               </w:rPr>
-              <w:t>Digitaal</w:t>
+              <w:t>Programma</w:t>
             </w:r>
           </w:p>
         </w:tc>
@@ -4231,7 +4553,7 @@
               <w:rPr>
                 <w:rFonts w:ascii="Calibri" w:hAnsi="Calibri" w:cs="Calibri"/>
               </w:rPr>
-              <w:t>Digitaal</w:t>
+              <w:t>Programma</w:t>
             </w:r>
           </w:p>
         </w:tc>
@@ -4330,13 +4652,7 @@
               <w:rPr>
                 <w:rFonts w:ascii="Calibri" w:hAnsi="Calibri" w:cs="Calibri"/>
               </w:rPr>
-              <w:t>Applicatie</w:t>
-            </w:r>
-            <w:r>
-              <w:rPr>
-                <w:rFonts w:ascii="Calibri" w:hAnsi="Calibri" w:cs="Calibri"/>
-              </w:rPr>
-              <w:t xml:space="preserve"> – Logbestand genereren</w:t>
+              <w:t>Applicatie – Dumpfiles tijdstempel controleren</w:t>
             </w:r>
           </w:p>
         </w:tc>
@@ -4355,7 +4671,7 @@
               <w:rPr>
                 <w:rFonts w:ascii="Calibri" w:hAnsi="Calibri" w:cs="Calibri"/>
               </w:rPr>
-              <w:t>Logbestand</w:t>
+              <w:t>Programma</w:t>
             </w:r>
           </w:p>
         </w:tc>
@@ -4374,7 +4690,7 @@
               <w:rPr>
                 <w:rFonts w:ascii="Calibri" w:hAnsi="Calibri" w:cs="Calibri"/>
               </w:rPr>
-              <w:t>Houdt bij welke parameters op welk moment gewijzigd zijn</w:t>
+              <w:t>In de dumpfiles verschil maken welke oud en welke nieuw is</w:t>
             </w:r>
           </w:p>
         </w:tc>
@@ -4448,7 +4764,7 @@
               <w:rPr>
                 <w:rFonts w:ascii="Calibri" w:hAnsi="Calibri" w:cs="Calibri"/>
               </w:rPr>
-              <w:t xml:space="preserve"> oplevering</w:t>
+              <w:t xml:space="preserve"> – Logbestand genereren</w:t>
             </w:r>
           </w:p>
         </w:tc>
@@ -4467,7 +4783,7 @@
               <w:rPr>
                 <w:rFonts w:ascii="Calibri" w:hAnsi="Calibri" w:cs="Calibri"/>
               </w:rPr>
-              <w:t>Demo</w:t>
+              <w:t>Logbestand</w:t>
             </w:r>
           </w:p>
         </w:tc>
@@ -4486,19 +4802,13 @@
               <w:rPr>
                 <w:rFonts w:ascii="Calibri" w:hAnsi="Calibri" w:cs="Calibri"/>
               </w:rPr>
-              <w:t xml:space="preserve">Demonstreren dat het </w:t>
-            </w:r>
-            <w:r>
-              <w:rPr>
-                <w:rFonts w:ascii="Calibri" w:hAnsi="Calibri" w:cs="Calibri"/>
-              </w:rPr>
-              <w:t>applicatie</w:t>
-            </w:r>
-            <w:r>
-              <w:rPr>
-                <w:rFonts w:ascii="Calibri" w:hAnsi="Calibri" w:cs="Calibri"/>
-              </w:rPr>
-              <w:t xml:space="preserve"> werkt alvorens de interface</w:t>
+              <w:t xml:space="preserve">Houdt bij welke parameters gewijzigd </w:t>
+            </w:r>
+            <w:r>
+              <w:rPr>
+                <w:rFonts w:ascii="Calibri" w:hAnsi="Calibri" w:cs="Calibri"/>
+              </w:rPr>
+              <w:t>zijn</w:t>
             </w:r>
           </w:p>
         </w:tc>
@@ -4519,6 +4829,12 @@
                 <w:rFonts w:ascii="Calibri" w:hAnsi="Calibri" w:cs="Calibri"/>
               </w:rPr>
             </w:pPr>
+            <w:r>
+              <w:rPr>
+                <w:rFonts w:ascii="Calibri" w:hAnsi="Calibri" w:cs="Calibri"/>
+              </w:rPr>
+              <w:t>+</w:t>
+            </w:r>
           </w:p>
         </w:tc>
       </w:tr>
@@ -4560,7 +4876,13 @@
               <w:rPr>
                 <w:rFonts w:ascii="Calibri" w:hAnsi="Calibri" w:cs="Calibri"/>
               </w:rPr>
-              <w:t>Dummy interface maken</w:t>
+              <w:t>Applicatie</w:t>
+            </w:r>
+            <w:r>
+              <w:rPr>
+                <w:rFonts w:ascii="Calibri" w:hAnsi="Calibri" w:cs="Calibri"/>
+              </w:rPr>
+              <w:t xml:space="preserve"> oplevering</w:t>
             </w:r>
           </w:p>
         </w:tc>
@@ -4579,7 +4901,7 @@
               <w:rPr>
                 <w:rFonts w:ascii="Calibri" w:hAnsi="Calibri" w:cs="Calibri"/>
               </w:rPr>
-              <w:t>Interface</w:t>
+              <w:t>Demo</w:t>
             </w:r>
           </w:p>
         </w:tc>
@@ -4598,7 +4920,37 @@
               <w:rPr>
                 <w:rFonts w:ascii="Calibri" w:hAnsi="Calibri" w:cs="Calibri"/>
               </w:rPr>
-              <w:t>Een interface op scherm krijgen</w:t>
+              <w:t xml:space="preserve">Demonstreren dat het </w:t>
+            </w:r>
+            <w:r>
+              <w:rPr>
+                <w:rFonts w:ascii="Calibri" w:hAnsi="Calibri" w:cs="Calibri"/>
+              </w:rPr>
+              <w:t>applicatie</w:t>
+            </w:r>
+            <w:r>
+              <w:rPr>
+                <w:rFonts w:ascii="Calibri" w:hAnsi="Calibri" w:cs="Calibri"/>
+              </w:rPr>
+              <w:t xml:space="preserve"> werkt alvorens </w:t>
+            </w:r>
+            <w:r>
+              <w:rPr>
+                <w:rFonts w:ascii="Calibri" w:hAnsi="Calibri" w:cs="Calibri"/>
+              </w:rPr>
+              <w:t>maken van</w:t>
+            </w:r>
+            <w:r>
+              <w:rPr>
+                <w:rFonts w:ascii="Calibri" w:hAnsi="Calibri" w:cs="Calibri"/>
+              </w:rPr>
+              <w:t xml:space="preserve"> </w:t>
+            </w:r>
+            <w:r>
+              <w:rPr>
+                <w:rFonts w:ascii="Calibri" w:hAnsi="Calibri" w:cs="Calibri"/>
+              </w:rPr>
+              <w:t>GUI</w:t>
             </w:r>
           </w:p>
         </w:tc>
@@ -4619,12 +4971,6 @@
                 <w:rFonts w:ascii="Calibri" w:hAnsi="Calibri" w:cs="Calibri"/>
               </w:rPr>
             </w:pPr>
-            <w:r>
-              <w:rPr>
-                <w:rFonts w:ascii="Calibri" w:hAnsi="Calibri" w:cs="Calibri"/>
-              </w:rPr>
-              <w:t>++</w:t>
-            </w:r>
           </w:p>
         </w:tc>
       </w:tr>
@@ -4666,7 +5012,19 @@
               <w:rPr>
                 <w:rFonts w:ascii="Calibri" w:hAnsi="Calibri" w:cs="Calibri"/>
               </w:rPr>
-              <w:t>Interface knoppen</w:t>
+              <w:t xml:space="preserve">Dummy </w:t>
+            </w:r>
+            <w:r>
+              <w:rPr>
+                <w:rFonts w:ascii="Calibri" w:hAnsi="Calibri" w:cs="Calibri"/>
+              </w:rPr>
+              <w:t>GUI</w:t>
+            </w:r>
+            <w:r>
+              <w:rPr>
+                <w:rFonts w:ascii="Calibri" w:hAnsi="Calibri" w:cs="Calibri"/>
+              </w:rPr>
+              <w:t xml:space="preserve"> maken</w:t>
             </w:r>
           </w:p>
         </w:tc>
@@ -4685,7 +5043,133 @@
               <w:rPr>
                 <w:rFonts w:ascii="Calibri" w:hAnsi="Calibri" w:cs="Calibri"/>
               </w:rPr>
-              <w:t>Interface</w:t>
+              <w:t>GUI</w:t>
+            </w:r>
+          </w:p>
+        </w:tc>
+        <w:tc>
+          <w:tcPr>
+            <w:tcW w:w="3827" w:type="dxa"/>
+          </w:tcPr>
+          <w:p>
+            <w:pPr>
+              <w:ind w:right="71"/>
+              <w:rPr>
+                <w:rFonts w:ascii="Calibri" w:hAnsi="Calibri" w:cs="Calibri"/>
+              </w:rPr>
+            </w:pPr>
+            <w:r>
+              <w:rPr>
+                <w:rFonts w:ascii="Calibri" w:hAnsi="Calibri" w:cs="Calibri"/>
+              </w:rPr>
+              <w:t xml:space="preserve">Een </w:t>
+            </w:r>
+            <w:r>
+              <w:rPr>
+                <w:rFonts w:ascii="Calibri" w:hAnsi="Calibri" w:cs="Calibri"/>
+              </w:rPr>
+              <w:t xml:space="preserve">GUI </w:t>
+            </w:r>
+            <w:r>
+              <w:rPr>
+                <w:rFonts w:ascii="Calibri" w:hAnsi="Calibri" w:cs="Calibri"/>
+              </w:rPr>
+              <w:t>op scherm krijgen</w:t>
+            </w:r>
+          </w:p>
+        </w:tc>
+        <w:tc>
+          <w:tcPr>
+            <w:tcW w:w="921" w:type="dxa"/>
+            <w:tcBorders>
+              <w:top w:val="single" w:sz="4" w:space="0" w:color="auto"/>
+              <w:bottom w:val="single" w:sz="4" w:space="0" w:color="auto"/>
+              <w:right w:val="single" w:sz="4" w:space="0" w:color="auto"/>
+            </w:tcBorders>
+            <w:shd w:val="clear" w:color="auto" w:fill="auto"/>
+          </w:tcPr>
+          <w:p>
+            <w:pPr>
+              <w:ind w:right="71"/>
+              <w:rPr>
+                <w:rFonts w:ascii="Calibri" w:hAnsi="Calibri" w:cs="Calibri"/>
+              </w:rPr>
+            </w:pPr>
+            <w:r>
+              <w:rPr>
+                <w:rFonts w:ascii="Calibri" w:hAnsi="Calibri" w:cs="Calibri"/>
+              </w:rPr>
+              <w:t>++</w:t>
+            </w:r>
+          </w:p>
+        </w:tc>
+      </w:tr>
+      <w:tr>
+        <w:trPr>
+          <w:trHeight w:val="233"/>
+        </w:trPr>
+        <w:tc>
+          <w:tcPr>
+            <w:tcW w:w="1205" w:type="dxa"/>
+          </w:tcPr>
+          <w:p>
+            <w:pPr>
+              <w:ind w:right="71"/>
+              <w:rPr>
+                <w:rFonts w:ascii="Calibri" w:hAnsi="Calibri" w:cs="Calibri"/>
+              </w:rPr>
+            </w:pPr>
+            <w:r>
+              <w:rPr>
+                <w:rFonts w:ascii="Calibri" w:hAnsi="Calibri" w:cs="Calibri"/>
+              </w:rPr>
+              <w:t>Realisatie</w:t>
+            </w:r>
+          </w:p>
+        </w:tc>
+        <w:tc>
+          <w:tcPr>
+            <w:tcW w:w="2481" w:type="dxa"/>
+          </w:tcPr>
+          <w:p>
+            <w:pPr>
+              <w:ind w:right="71"/>
+              <w:rPr>
+                <w:rFonts w:ascii="Calibri" w:hAnsi="Calibri" w:cs="Calibri"/>
+              </w:rPr>
+            </w:pPr>
+            <w:r>
+              <w:rPr>
+                <w:rFonts w:ascii="Calibri" w:hAnsi="Calibri" w:cs="Calibri"/>
+              </w:rPr>
+              <w:t xml:space="preserve">GUI </w:t>
+            </w:r>
+            <w:r>
+              <w:rPr>
+                <w:rFonts w:ascii="Calibri" w:hAnsi="Calibri" w:cs="Calibri"/>
+              </w:rPr>
+              <w:t>knoppen</w:t>
+            </w:r>
+            <w:bookmarkStart w:id="27" w:name="_GoBack"/>
+            <w:bookmarkEnd w:id="27"/>
+          </w:p>
+        </w:tc>
+        <w:tc>
+          <w:tcPr>
+            <w:tcW w:w="1276" w:type="dxa"/>
+          </w:tcPr>
+          <w:p>
+            <w:pPr>
+              <w:ind w:right="71"/>
+              <w:rPr>
+                <w:rFonts w:ascii="Calibri" w:hAnsi="Calibri" w:cs="Calibri"/>
+              </w:rPr>
+            </w:pPr>
+            <w:r>
+              <w:rPr>
+                <w:rFonts w:ascii="Calibri" w:hAnsi="Calibri" w:cs="Calibri"/>
+              </w:rPr>
+              <w:t>GUI</w:t>
             </w:r>
           </w:p>
         </w:tc>
@@ -6315,7 +6799,7 @@
           <v:imagedata r:id="rId1" o:title=""/>
           <w10:wrap anchorx="page" anchory="page"/>
         </v:shape>
-        <o:OLEObject Type="Embed" ProgID="CorelDRAW.Graphic.9" ShapeID="_x0000_s2066" DrawAspect="Content" ObjectID="_1471251653" r:id="rId2"/>
+        <o:OLEObject Type="Embed" ProgID="CorelDRAW.Graphic.9" ShapeID="_x0000_s2066" DrawAspect="Content" ObjectID="_1471261087" r:id="rId2"/>
       </w:pict>
     </w:r>
     <w:r>
@@ -6359,7 +6843,7 @@
         <w:rStyle w:val="Paginanummer"/>
         <w:noProof/>
       </w:rPr>
-      <w:t>4</w:t>
+      <w:t>5</w:t>
     </w:r>
     <w:r>
       <w:rPr>
@@ -9255,7 +9739,7 @@
 </file>
 
 <file path=customXml/itemProps1.xml><?xml version="1.0" encoding="utf-8"?>
-<ds:datastoreItem xmlns:ds="http://schemas.openxmlformats.org/officeDocument/2006/customXml" ds:itemID="{742C8F76-87FA-4132-8F16-196CEB4C4735}">
+<ds:datastoreItem xmlns:ds="http://schemas.openxmlformats.org/officeDocument/2006/customXml" ds:itemID="{37125D4E-3076-4C95-8698-D115306083DE}">
   <ds:schemaRefs>
     <ds:schemaRef ds:uri="http://schemas.openxmlformats.org/officeDocument/2006/bibliography"/>
   </ds:schemaRefs>

</xml_diff>

<commit_message>
dagboek update en pva verstuurd nieuwe versie
</commit_message>
<xml_diff>
--- a/Algemeen/PlanVanAanpak_stage_Swarco.docx
+++ b/Algemeen/PlanVanAanpak_stage_Swarco.docx
@@ -139,7 +139,7 @@
         <w:rPr>
           <w:rFonts w:ascii="Calibri" w:hAnsi="Calibri"/>
         </w:rPr>
-        <w:t>2</w:t>
+        <w:t>3</w:t>
       </w:r>
     </w:p>
     <w:p>
@@ -198,7 +198,7 @@
           <w:rFonts w:ascii="Calibri" w:hAnsi="Calibri"/>
         </w:rPr>
         <w:tab/>
-        <w:t>2</w:t>
+        <w:t>4</w:t>
       </w:r>
       <w:r>
         <w:rPr>
@@ -222,6 +222,8 @@
           <w:docGrid w:linePitch="360"/>
         </w:sectPr>
       </w:pPr>
+      <w:bookmarkStart w:id="9" w:name="_GoBack"/>
+      <w:bookmarkEnd w:id="9"/>
     </w:p>
     <w:p>
       <w:pPr>
@@ -232,12 +234,12 @@
         </w:numPr>
         <w:ind w:left="432"/>
       </w:pPr>
-      <w:bookmarkStart w:id="9" w:name="_Toc397432088"/>
+      <w:bookmarkStart w:id="10" w:name="_Toc397432088"/>
       <w:r>
         <w:lastRenderedPageBreak/>
         <w:t>Versiebeheer</w:t>
       </w:r>
-      <w:bookmarkEnd w:id="9"/>
+      <w:bookmarkEnd w:id="10"/>
     </w:p>
     <w:tbl>
       <w:tblPr>
@@ -278,14 +280,14 @@
                 <w:sz w:val="18"/>
               </w:rPr>
             </w:pPr>
-            <w:bookmarkStart w:id="10" w:name="_Toc42684951"/>
-            <w:bookmarkStart w:id="11" w:name="_Toc42684957"/>
-            <w:bookmarkStart w:id="12" w:name="_Toc42684963"/>
-            <w:bookmarkStart w:id="13" w:name="_Toc42684973"/>
-            <w:bookmarkStart w:id="14" w:name="_Toc42684978"/>
-            <w:bookmarkStart w:id="15" w:name="_Toc42685028"/>
-            <w:bookmarkStart w:id="16" w:name="_Toc42685051"/>
-            <w:bookmarkStart w:id="17" w:name="_Toc42685121"/>
+            <w:bookmarkStart w:id="11" w:name="_Toc42684951"/>
+            <w:bookmarkStart w:id="12" w:name="_Toc42684957"/>
+            <w:bookmarkStart w:id="13" w:name="_Toc42684963"/>
+            <w:bookmarkStart w:id="14" w:name="_Toc42684973"/>
+            <w:bookmarkStart w:id="15" w:name="_Toc42684978"/>
+            <w:bookmarkStart w:id="16" w:name="_Toc42685028"/>
+            <w:bookmarkStart w:id="17" w:name="_Toc42685051"/>
+            <w:bookmarkStart w:id="18" w:name="_Toc42685121"/>
             <w:r>
               <w:rPr>
                 <w:rFonts w:ascii="Calibri" w:hAnsi="Calibri"/>
@@ -639,24 +641,18 @@
                 <w:sz w:val="18"/>
               </w:rPr>
             </w:pPr>
-          </w:p>
-        </w:tc>
-        <w:tc>
-          <w:tcPr>
-            <w:tcW w:w="720" w:type="dxa"/>
-          </w:tcPr>
-          <w:p>
-            <w:pPr>
+            <w:r>
               <w:rPr>
                 <w:rFonts w:ascii="Calibri" w:hAnsi="Calibri"/>
                 <w:sz w:val="18"/>
               </w:rPr>
-            </w:pPr>
-          </w:p>
-        </w:tc>
-        <w:tc>
-          <w:tcPr>
-            <w:tcW w:w="1980" w:type="dxa"/>
+              <w:t>Concept</w:t>
+            </w:r>
+          </w:p>
+        </w:tc>
+        <w:tc>
+          <w:tcPr>
+            <w:tcW w:w="720" w:type="dxa"/>
           </w:tcPr>
           <w:p>
             <w:pPr>
@@ -665,6 +661,33 @@
                 <w:sz w:val="18"/>
               </w:rPr>
             </w:pPr>
+            <w:r>
+              <w:rPr>
+                <w:rFonts w:ascii="Calibri" w:hAnsi="Calibri"/>
+                <w:sz w:val="18"/>
+              </w:rPr>
+              <w:t>04/09/14</w:t>
+            </w:r>
+          </w:p>
+        </w:tc>
+        <w:tc>
+          <w:tcPr>
+            <w:tcW w:w="1980" w:type="dxa"/>
+          </w:tcPr>
+          <w:p>
+            <w:pPr>
+              <w:rPr>
+                <w:rFonts w:ascii="Calibri" w:hAnsi="Calibri"/>
+                <w:sz w:val="18"/>
+              </w:rPr>
+            </w:pPr>
+            <w:r>
+              <w:rPr>
+                <w:rFonts w:ascii="Calibri" w:hAnsi="Calibri"/>
+                <w:sz w:val="18"/>
+              </w:rPr>
+              <w:t>O. Verbeek</w:t>
+            </w:r>
           </w:p>
         </w:tc>
         <w:tc>
@@ -1211,7 +1234,6 @@
         </w:rPr>
       </w:pPr>
     </w:p>
-    <w:bookmarkEnd w:id="10"/>
     <w:bookmarkEnd w:id="11"/>
     <w:bookmarkEnd w:id="12"/>
     <w:bookmarkEnd w:id="13"/>
@@ -1219,6 +1241,7 @@
     <w:bookmarkEnd w:id="15"/>
     <w:bookmarkEnd w:id="16"/>
     <w:bookmarkEnd w:id="17"/>
+    <w:bookmarkEnd w:id="18"/>
     <w:p>
       <w:pPr>
         <w:ind w:left="360"/>
@@ -1240,7 +1263,7 @@
         </w:rPr>
         <w:br w:type="page"/>
       </w:r>
-      <w:bookmarkStart w:id="18" w:name="_Toc397419176"/>
+      <w:bookmarkStart w:id="19" w:name="_Toc397419176"/>
     </w:p>
     <w:p>
       <w:pPr>
@@ -1902,14 +1925,14 @@
       <w:pPr>
         <w:pStyle w:val="Kop1"/>
       </w:pPr>
-      <w:bookmarkStart w:id="19" w:name="_Toc397419180"/>
-      <w:bookmarkStart w:id="20" w:name="_Toc397432089"/>
+      <w:bookmarkStart w:id="20" w:name="_Toc397419180"/>
+      <w:bookmarkStart w:id="21" w:name="_Toc397432089"/>
       <w:r>
         <w:lastRenderedPageBreak/>
         <w:t>Inleiding</w:t>
       </w:r>
-      <w:bookmarkEnd w:id="19"/>
       <w:bookmarkEnd w:id="20"/>
+      <w:bookmarkEnd w:id="21"/>
     </w:p>
     <w:p>
       <w:pPr>
@@ -2063,8 +2086,8 @@
       <w:pPr>
         <w:pStyle w:val="Kop1"/>
       </w:pPr>
-      <w:bookmarkStart w:id="21" w:name="_Toc397419181"/>
-      <w:bookmarkStart w:id="22" w:name="_Toc397432090"/>
+      <w:bookmarkStart w:id="22" w:name="_Toc397419181"/>
+      <w:bookmarkStart w:id="23" w:name="_Toc397432090"/>
       <w:r>
         <w:lastRenderedPageBreak/>
         <w:t>Opdracht</w:t>
@@ -2072,8 +2095,8 @@
       <w:r>
         <w:t>omschrijving</w:t>
       </w:r>
-      <w:bookmarkEnd w:id="21"/>
       <w:bookmarkEnd w:id="22"/>
+      <w:bookmarkEnd w:id="23"/>
     </w:p>
     <w:p>
       <w:pPr>
@@ -2377,7 +2400,23 @@
           <w:szCs w:val="24"/>
           <w:lang w:eastAsia="nl-NL"/>
         </w:rPr>
-        <w:t>De tool wordt gebruikt door monteurs die de processorkaart of regeling in de regelinstallatiekast vervangen. Zij halen eerst de configuratie en parameters op van de oude kaart, halen deze kaart eruit en zetten de nieuwe kaart erin. Vervolgens vergelijken ze wat er allemaal veranderd was op de oude kaart en zetten dit in de nieuwe kaart.</w:t>
+        <w:t xml:space="preserve">De tool wordt gebruikt door monteurs die de processorkaart of regeling in de regelinstallatiekast vervangen. Zij halen eerst de configuratie en parameters op van de oude kaart, halen deze kaart eruit en zetten de nieuwe kaart erin. Vervolgens </w:t>
+      </w:r>
+      <w:r>
+        <w:rPr>
+          <w:rFonts w:eastAsia="Times New Roman"/>
+          <w:szCs w:val="24"/>
+          <w:lang w:eastAsia="nl-NL"/>
+        </w:rPr>
+        <w:t xml:space="preserve">halen ze de configuratie en parameters van de nieuwe kaart op en </w:t>
+      </w:r>
+      <w:r>
+        <w:rPr>
+          <w:rFonts w:eastAsia="Times New Roman"/>
+          <w:szCs w:val="24"/>
+          <w:lang w:eastAsia="nl-NL"/>
+        </w:rPr>
+        <w:t>vergelijken ze wat er allemaal veranderd was op de oude kaart en zetten dit in de nieuwe kaart.</w:t>
       </w:r>
       <w:r>
         <w:rPr>
@@ -2485,25 +2524,7 @@
           <w:szCs w:val="24"/>
           <w:lang w:eastAsia="nl-NL"/>
         </w:rPr>
-        <w:t xml:space="preserve">over een </w:t>
-      </w:r>
-      <w:proofErr w:type="spellStart"/>
-      <w:r>
-        <w:rPr>
-          <w:rFonts w:eastAsia="Times New Roman"/>
-          <w:szCs w:val="24"/>
-          <w:lang w:eastAsia="nl-NL"/>
-        </w:rPr>
-        <w:t>command</w:t>
-      </w:r>
-      <w:proofErr w:type="spellEnd"/>
-      <w:r>
-        <w:rPr>
-          <w:rFonts w:eastAsia="Times New Roman"/>
-          <w:szCs w:val="24"/>
-          <w:lang w:eastAsia="nl-NL"/>
-        </w:rPr>
-        <w:t xml:space="preserve"> line hoeft te gebeuren.</w:t>
+        <w:t>over een command line hoeft te gebeuren.</w:t>
       </w:r>
     </w:p>
     <w:p>
@@ -2521,14 +2542,14 @@
       <w:pPr>
         <w:pStyle w:val="Kop1"/>
       </w:pPr>
-      <w:bookmarkStart w:id="23" w:name="_Toc397419183"/>
-      <w:bookmarkStart w:id="24" w:name="_Toc397432091"/>
+      <w:bookmarkStart w:id="24" w:name="_Toc397419183"/>
+      <w:bookmarkStart w:id="25" w:name="_Toc397432091"/>
       <w:r>
         <w:lastRenderedPageBreak/>
         <w:t>Functionele en technische eisen</w:t>
       </w:r>
-      <w:bookmarkEnd w:id="23"/>
       <w:bookmarkEnd w:id="24"/>
+      <w:bookmarkEnd w:id="25"/>
     </w:p>
     <w:p>
       <w:pPr>
@@ -2717,7 +2738,7 @@
         <w:rPr>
           <w:rFonts w:eastAsia="Times New Roman"/>
           <w:szCs w:val="24"/>
-          <w:lang w:val="en-GB" w:eastAsia="nl-NL"/>
+          <w:lang w:eastAsia="nl-NL"/>
         </w:rPr>
       </w:pPr>
     </w:p>
@@ -3219,17 +3240,17 @@
       <w:pPr>
         <w:pStyle w:val="Kop1"/>
       </w:pPr>
-      <w:bookmarkStart w:id="25" w:name="_Toc397419182"/>
-      <w:bookmarkStart w:id="26" w:name="_Toc397432092"/>
+      <w:bookmarkStart w:id="26" w:name="_Toc397419182"/>
+      <w:bookmarkStart w:id="27" w:name="_Toc397432092"/>
       <w:r>
         <w:lastRenderedPageBreak/>
         <w:t>Aanpak</w:t>
       </w:r>
-      <w:bookmarkEnd w:id="25"/>
+      <w:bookmarkEnd w:id="26"/>
       <w:r>
         <w:t xml:space="preserve"> en planning</w:t>
       </w:r>
-      <w:bookmarkEnd w:id="26"/>
+      <w:bookmarkEnd w:id="27"/>
     </w:p>
     <w:p>
       <w:pPr>
@@ -5150,8 +5171,6 @@
               </w:rPr>
               <w:t>knoppen</w:t>
             </w:r>
-            <w:bookmarkStart w:id="27" w:name="_GoBack"/>
-            <w:bookmarkEnd w:id="27"/>
           </w:p>
         </w:tc>
         <w:tc>
@@ -5602,6 +5621,12 @@
                 <w:rFonts w:ascii="Calibri" w:hAnsi="Calibri" w:cs="Calibri"/>
               </w:rPr>
             </w:pPr>
+            <w:r>
+              <w:rPr>
+                <w:rFonts w:ascii="Calibri" w:hAnsi="Calibri" w:cs="Calibri"/>
+              </w:rPr>
+              <w:t>+</w:t>
+            </w:r>
             <w:r>
               <w:rPr>
                 <w:rFonts w:ascii="Calibri" w:hAnsi="Calibri" w:cs="Calibri"/>
@@ -5804,14 +5829,12 @@
                 <w:b/>
               </w:rPr>
             </w:pPr>
-            <w:proofErr w:type="spellStart"/>
             <w:r>
               <w:rPr>
                 <w:b/>
               </w:rPr>
               <w:t>Weeknr</w:t>
             </w:r>
-            <w:proofErr w:type="spellEnd"/>
           </w:p>
         </w:tc>
         <w:tc>
@@ -6445,7 +6468,7 @@
         <w:lastRenderedPageBreak/>
         <w:t>Contactinformatie</w:t>
       </w:r>
-      <w:bookmarkEnd w:id="18"/>
+      <w:bookmarkEnd w:id="19"/>
       <w:bookmarkEnd w:id="30"/>
       <w:bookmarkEnd w:id="31"/>
     </w:p>
@@ -6799,7 +6822,7 @@
           <v:imagedata r:id="rId1" o:title=""/>
           <w10:wrap anchorx="page" anchory="page"/>
         </v:shape>
-        <o:OLEObject Type="Embed" ProgID="CorelDRAW.Graphic.9" ShapeID="_x0000_s2066" DrawAspect="Content" ObjectID="_1471261087" r:id="rId2"/>
+        <o:OLEObject Type="Embed" ProgID="CorelDRAW.Graphic.9" ShapeID="_x0000_s2066" DrawAspect="Content" ObjectID="_1471326805" r:id="rId2"/>
       </w:pict>
     </w:r>
     <w:r>
@@ -6843,7 +6866,7 @@
         <w:rStyle w:val="Paginanummer"/>
         <w:noProof/>
       </w:rPr>
-      <w:t>5</w:t>
+      <w:t>1</w:t>
     </w:r>
     <w:r>
       <w:rPr>
@@ -9739,7 +9762,7 @@
 </file>
 
 <file path=customXml/itemProps1.xml><?xml version="1.0" encoding="utf-8"?>
-<ds:datastoreItem xmlns:ds="http://schemas.openxmlformats.org/officeDocument/2006/customXml" ds:itemID="{37125D4E-3076-4C95-8698-D115306083DE}">
+<ds:datastoreItem xmlns:ds="http://schemas.openxmlformats.org/officeDocument/2006/customXml" ds:itemID="{6200A923-E6B9-4F38-BC34-B8EB1CD21CBB}">
   <ds:schemaRefs>
     <ds:schemaRef ds:uri="http://schemas.openxmlformats.org/officeDocument/2006/bibliography"/>
   </ds:schemaRefs>

</xml_diff>

<commit_message>
updates voor pva, planning en volgorde met operaties toegevoegd
</commit_message>
<xml_diff>
--- a/Algemeen/PlanVanAanpak_stage_Swarco.docx
+++ b/Algemeen/PlanVanAanpak_stage_Swarco.docx
@@ -31,6 +31,7 @@
                   <w:bookmarkStart w:id="1" w:name="_Toc397419288"/>
                   <w:bookmarkStart w:id="2" w:name="_Toc397427949"/>
                   <w:bookmarkStart w:id="3" w:name="_Toc397432086"/>
+                  <w:bookmarkStart w:id="4" w:name="_Toc398105309"/>
                   <w:r>
                     <w:t>Stage</w:t>
                   </w:r>
@@ -54,6 +55,7 @@
                   <w:bookmarkEnd w:id="1"/>
                   <w:bookmarkEnd w:id="2"/>
                   <w:bookmarkEnd w:id="3"/>
+                  <w:bookmarkEnd w:id="4"/>
                 </w:p>
                 <w:p>
                   <w:pPr>
@@ -62,22 +64,24 @@
                       <w:rFonts w:ascii="Calibri" w:hAnsi="Calibri"/>
                     </w:rPr>
                   </w:pPr>
-                  <w:bookmarkStart w:id="4" w:name="_Toc397419177"/>
-                  <w:bookmarkStart w:id="5" w:name="_Toc397419250"/>
-                  <w:bookmarkStart w:id="6" w:name="_Toc397419289"/>
-                  <w:bookmarkStart w:id="7" w:name="_Toc397427950"/>
-                  <w:bookmarkStart w:id="8" w:name="_Toc397432087"/>
+                  <w:bookmarkStart w:id="5" w:name="_Toc397419177"/>
+                  <w:bookmarkStart w:id="6" w:name="_Toc397419250"/>
+                  <w:bookmarkStart w:id="7" w:name="_Toc397419289"/>
+                  <w:bookmarkStart w:id="8" w:name="_Toc397427950"/>
+                  <w:bookmarkStart w:id="9" w:name="_Toc397432087"/>
+                  <w:bookmarkStart w:id="10" w:name="_Toc398105310"/>
                   <w:r>
                     <w:rPr>
                       <w:rFonts w:ascii="Calibri" w:hAnsi="Calibri"/>
                     </w:rPr>
                     <w:t>Plan van Aanpak</w:t>
                   </w:r>
-                  <w:bookmarkEnd w:id="4"/>
                   <w:bookmarkEnd w:id="5"/>
                   <w:bookmarkEnd w:id="6"/>
                   <w:bookmarkEnd w:id="7"/>
                   <w:bookmarkEnd w:id="8"/>
+                  <w:bookmarkEnd w:id="9"/>
+                  <w:bookmarkEnd w:id="10"/>
                 </w:p>
               </w:txbxContent>
             </v:textbox>
@@ -133,13 +137,45 @@
         <w:rPr>
           <w:rFonts w:ascii="Calibri" w:hAnsi="Calibri"/>
         </w:rPr>
-        <w:t>0.</w:t>
-      </w:r>
-      <w:r>
+        <w:t>0.4</w:t>
+      </w:r>
+    </w:p>
+    <w:p>
+      <w:pPr>
+        <w:pStyle w:val="Geenafstand"/>
         <w:rPr>
           <w:rFonts w:ascii="Calibri" w:hAnsi="Calibri"/>
         </w:rPr>
-        <w:t>3</w:t>
+      </w:pPr>
+      <w:r>
+        <w:rPr>
+          <w:rFonts w:ascii="Calibri" w:hAnsi="Calibri"/>
+        </w:rPr>
+        <w:t>Status:</w:t>
+      </w:r>
+      <w:r>
+        <w:rPr>
+          <w:rFonts w:ascii="Calibri" w:hAnsi="Calibri"/>
+        </w:rPr>
+        <w:tab/>
+      </w:r>
+      <w:r>
+        <w:rPr>
+          <w:rFonts w:ascii="Calibri" w:hAnsi="Calibri"/>
+        </w:rPr>
+        <w:tab/>
+      </w:r>
+      <w:r>
+        <w:rPr>
+          <w:rFonts w:ascii="Calibri" w:hAnsi="Calibri"/>
+        </w:rPr>
+        <w:t>Pre-r</w:t>
+      </w:r>
+      <w:r>
+        <w:rPr>
+          <w:rFonts w:ascii="Calibri" w:hAnsi="Calibri"/>
+        </w:rPr>
+        <w:t>elease</w:t>
       </w:r>
     </w:p>
     <w:p>
@@ -153,7 +189,7 @@
         <w:rPr>
           <w:rFonts w:ascii="Calibri" w:hAnsi="Calibri"/>
         </w:rPr>
-        <w:t>Status:</w:t>
+        <w:t>Datum:</w:t>
       </w:r>
       <w:r>
         <w:rPr>
@@ -171,34 +207,7 @@
         <w:rPr>
           <w:rFonts w:ascii="Calibri" w:hAnsi="Calibri"/>
         </w:rPr>
-        <w:t>Concept</w:t>
-      </w:r>
-    </w:p>
-    <w:p>
-      <w:pPr>
-        <w:pStyle w:val="Geenafstand"/>
-        <w:rPr>
-          <w:rFonts w:ascii="Calibri" w:hAnsi="Calibri"/>
-        </w:rPr>
-      </w:pPr>
-      <w:r>
-        <w:rPr>
-          <w:rFonts w:ascii="Calibri" w:hAnsi="Calibri"/>
-        </w:rPr>
-        <w:t>Datum:</w:t>
-      </w:r>
-      <w:r>
-        <w:rPr>
-          <w:rFonts w:ascii="Calibri" w:hAnsi="Calibri"/>
-        </w:rPr>
-        <w:tab/>
-      </w:r>
-      <w:r>
-        <w:rPr>
-          <w:rFonts w:ascii="Calibri" w:hAnsi="Calibri"/>
-        </w:rPr>
-        <w:tab/>
-        <w:t>4</w:t>
+        <w:t>10</w:t>
       </w:r>
       <w:r>
         <w:rPr>
@@ -222,8 +231,6 @@
           <w:docGrid w:linePitch="360"/>
         </w:sectPr>
       </w:pPr>
-      <w:bookmarkStart w:id="9" w:name="_GoBack"/>
-      <w:bookmarkEnd w:id="9"/>
     </w:p>
     <w:p>
       <w:pPr>
@@ -234,16 +241,16 @@
         </w:numPr>
         <w:ind w:left="432"/>
       </w:pPr>
-      <w:bookmarkStart w:id="10" w:name="_Toc397432088"/>
+      <w:bookmarkStart w:id="11" w:name="_Toc398105311"/>
       <w:r>
         <w:lastRenderedPageBreak/>
         <w:t>Versiebeheer</w:t>
       </w:r>
-      <w:bookmarkEnd w:id="10"/>
+      <w:bookmarkEnd w:id="11"/>
     </w:p>
     <w:tbl>
       <w:tblPr>
-        <w:tblW w:w="0" w:type="auto"/>
+        <w:tblW w:w="8647" w:type="dxa"/>
         <w:tblInd w:w="70" w:type="dxa"/>
         <w:tblBorders>
           <w:top w:val="single" w:sz="4" w:space="0" w:color="auto"/>
@@ -261,15 +268,15 @@
       </w:tblPr>
       <w:tblGrid>
         <w:gridCol w:w="537"/>
-        <w:gridCol w:w="1945"/>
-        <w:gridCol w:w="827"/>
-        <w:gridCol w:w="1948"/>
-        <w:gridCol w:w="3317"/>
+        <w:gridCol w:w="1306"/>
+        <w:gridCol w:w="992"/>
+        <w:gridCol w:w="1985"/>
+        <w:gridCol w:w="3827"/>
       </w:tblGrid>
       <w:tr>
         <w:tc>
           <w:tcPr>
-            <w:tcW w:w="540" w:type="dxa"/>
+            <w:tcW w:w="537" w:type="dxa"/>
           </w:tcPr>
           <w:p>
             <w:pPr>
@@ -280,14 +287,14 @@
                 <w:sz w:val="18"/>
               </w:rPr>
             </w:pPr>
-            <w:bookmarkStart w:id="11" w:name="_Toc42684951"/>
-            <w:bookmarkStart w:id="12" w:name="_Toc42684957"/>
-            <w:bookmarkStart w:id="13" w:name="_Toc42684963"/>
-            <w:bookmarkStart w:id="14" w:name="_Toc42684973"/>
-            <w:bookmarkStart w:id="15" w:name="_Toc42684978"/>
-            <w:bookmarkStart w:id="16" w:name="_Toc42685028"/>
-            <w:bookmarkStart w:id="17" w:name="_Toc42685051"/>
-            <w:bookmarkStart w:id="18" w:name="_Toc42685121"/>
+            <w:bookmarkStart w:id="12" w:name="_Toc42684951"/>
+            <w:bookmarkStart w:id="13" w:name="_Toc42684957"/>
+            <w:bookmarkStart w:id="14" w:name="_Toc42684963"/>
+            <w:bookmarkStart w:id="15" w:name="_Toc42684973"/>
+            <w:bookmarkStart w:id="16" w:name="_Toc42684978"/>
+            <w:bookmarkStart w:id="17" w:name="_Toc42685028"/>
+            <w:bookmarkStart w:id="18" w:name="_Toc42685051"/>
+            <w:bookmarkStart w:id="19" w:name="_Toc42685121"/>
             <w:r>
               <w:rPr>
                 <w:rFonts w:ascii="Calibri" w:hAnsi="Calibri"/>
@@ -301,7 +308,7 @@
         </w:tc>
         <w:tc>
           <w:tcPr>
-            <w:tcW w:w="1980" w:type="dxa"/>
+            <w:tcW w:w="1306" w:type="dxa"/>
           </w:tcPr>
           <w:p>
             <w:pPr>
@@ -325,7 +332,7 @@
         </w:tc>
         <w:tc>
           <w:tcPr>
-            <w:tcW w:w="720" w:type="dxa"/>
+            <w:tcW w:w="992" w:type="dxa"/>
           </w:tcPr>
           <w:p>
             <w:pPr>
@@ -349,7 +356,7 @@
         </w:tc>
         <w:tc>
           <w:tcPr>
-            <w:tcW w:w="1980" w:type="dxa"/>
+            <w:tcW w:w="1985" w:type="dxa"/>
           </w:tcPr>
           <w:p>
             <w:pPr>
@@ -373,7 +380,7 @@
         </w:tc>
         <w:tc>
           <w:tcPr>
-            <w:tcW w:w="3354" w:type="dxa"/>
+            <w:tcW w:w="3827" w:type="dxa"/>
           </w:tcPr>
           <w:p>
             <w:pPr>
@@ -408,7 +415,7 @@
       <w:tr>
         <w:tc>
           <w:tcPr>
-            <w:tcW w:w="540" w:type="dxa"/>
+            <w:tcW w:w="537" w:type="dxa"/>
           </w:tcPr>
           <w:p>
             <w:pPr>
@@ -428,7 +435,7 @@
         </w:tc>
         <w:tc>
           <w:tcPr>
-            <w:tcW w:w="1980" w:type="dxa"/>
+            <w:tcW w:w="1306" w:type="dxa"/>
           </w:tcPr>
           <w:p>
             <w:pPr>
@@ -448,7 +455,7 @@
         </w:tc>
         <w:tc>
           <w:tcPr>
-            <w:tcW w:w="720" w:type="dxa"/>
+            <w:tcW w:w="992" w:type="dxa"/>
           </w:tcPr>
           <w:p>
             <w:pPr>
@@ -468,7 +475,7 @@
         </w:tc>
         <w:tc>
           <w:tcPr>
-            <w:tcW w:w="1980" w:type="dxa"/>
+            <w:tcW w:w="1985" w:type="dxa"/>
           </w:tcPr>
           <w:p>
             <w:pPr>
@@ -488,7 +495,7 @@
         </w:tc>
         <w:tc>
           <w:tcPr>
-            <w:tcW w:w="3354" w:type="dxa"/>
+            <w:tcW w:w="3827" w:type="dxa"/>
           </w:tcPr>
           <w:p>
             <w:pPr>
@@ -510,7 +517,7 @@
       <w:tr>
         <w:tc>
           <w:tcPr>
-            <w:tcW w:w="540" w:type="dxa"/>
+            <w:tcW w:w="537" w:type="dxa"/>
           </w:tcPr>
           <w:p>
             <w:pPr>
@@ -530,7 +537,7 @@
         </w:tc>
         <w:tc>
           <w:tcPr>
-            <w:tcW w:w="1980" w:type="dxa"/>
+            <w:tcW w:w="1306" w:type="dxa"/>
           </w:tcPr>
           <w:p>
             <w:pPr>
@@ -550,7 +557,7 @@
         </w:tc>
         <w:tc>
           <w:tcPr>
-            <w:tcW w:w="720" w:type="dxa"/>
+            <w:tcW w:w="992" w:type="dxa"/>
           </w:tcPr>
           <w:p>
             <w:pPr>
@@ -570,7 +577,7 @@
         </w:tc>
         <w:tc>
           <w:tcPr>
-            <w:tcW w:w="1980" w:type="dxa"/>
+            <w:tcW w:w="1985" w:type="dxa"/>
           </w:tcPr>
           <w:p>
             <w:pPr>
@@ -590,7 +597,7 @@
         </w:tc>
         <w:tc>
           <w:tcPr>
-            <w:tcW w:w="3354" w:type="dxa"/>
+            <w:tcW w:w="3827" w:type="dxa"/>
           </w:tcPr>
           <w:p>
             <w:pPr>
@@ -612,7 +619,7 @@
       <w:tr>
         <w:tc>
           <w:tcPr>
-            <w:tcW w:w="540" w:type="dxa"/>
+            <w:tcW w:w="537" w:type="dxa"/>
           </w:tcPr>
           <w:p>
             <w:pPr>
@@ -632,7 +639,7 @@
         </w:tc>
         <w:tc>
           <w:tcPr>
-            <w:tcW w:w="1980" w:type="dxa"/>
+            <w:tcW w:w="1306" w:type="dxa"/>
           </w:tcPr>
           <w:p>
             <w:pPr>
@@ -652,7 +659,7 @@
         </w:tc>
         <w:tc>
           <w:tcPr>
-            <w:tcW w:w="720" w:type="dxa"/>
+            <w:tcW w:w="992" w:type="dxa"/>
           </w:tcPr>
           <w:p>
             <w:pPr>
@@ -672,7 +679,7 @@
         </w:tc>
         <w:tc>
           <w:tcPr>
-            <w:tcW w:w="1980" w:type="dxa"/>
+            <w:tcW w:w="1985" w:type="dxa"/>
           </w:tcPr>
           <w:p>
             <w:pPr>
@@ -692,7 +699,111 @@
         </w:tc>
         <w:tc>
           <w:tcPr>
-            <w:tcW w:w="3354" w:type="dxa"/>
+            <w:tcW w:w="3827" w:type="dxa"/>
+          </w:tcPr>
+          <w:p>
+            <w:pPr>
+              <w:rPr>
+                <w:rFonts w:ascii="Calibri" w:hAnsi="Calibri"/>
+                <w:sz w:val="18"/>
+              </w:rPr>
+            </w:pPr>
+            <w:r>
+              <w:rPr>
+                <w:rFonts w:ascii="Calibri" w:hAnsi="Calibri"/>
+                <w:sz w:val="18"/>
+              </w:rPr>
+              <w:t>Aanpassingen n.a.v. feedback</w:t>
+            </w:r>
+          </w:p>
+        </w:tc>
+      </w:tr>
+      <w:tr>
+        <w:tc>
+          <w:tcPr>
+            <w:tcW w:w="537" w:type="dxa"/>
+          </w:tcPr>
+          <w:p>
+            <w:pPr>
+              <w:rPr>
+                <w:rFonts w:ascii="Calibri" w:hAnsi="Calibri"/>
+                <w:sz w:val="18"/>
+              </w:rPr>
+            </w:pPr>
+            <w:r>
+              <w:rPr>
+                <w:rFonts w:ascii="Calibri" w:hAnsi="Calibri"/>
+                <w:sz w:val="18"/>
+              </w:rPr>
+              <w:t>0.4</w:t>
+            </w:r>
+            <w:bookmarkStart w:id="20" w:name="_GoBack"/>
+            <w:bookmarkEnd w:id="20"/>
+          </w:p>
+        </w:tc>
+        <w:tc>
+          <w:tcPr>
+            <w:tcW w:w="1306" w:type="dxa"/>
+          </w:tcPr>
+          <w:p>
+            <w:pPr>
+              <w:rPr>
+                <w:rFonts w:ascii="Calibri" w:hAnsi="Calibri"/>
+                <w:sz w:val="18"/>
+              </w:rPr>
+            </w:pPr>
+            <w:r>
+              <w:rPr>
+                <w:rFonts w:ascii="Calibri" w:hAnsi="Calibri"/>
+                <w:sz w:val="18"/>
+              </w:rPr>
+              <w:t>Pre-release</w:t>
+            </w:r>
+          </w:p>
+        </w:tc>
+        <w:tc>
+          <w:tcPr>
+            <w:tcW w:w="992" w:type="dxa"/>
+          </w:tcPr>
+          <w:p>
+            <w:pPr>
+              <w:rPr>
+                <w:rFonts w:ascii="Calibri" w:hAnsi="Calibri"/>
+                <w:sz w:val="18"/>
+              </w:rPr>
+            </w:pPr>
+            <w:r>
+              <w:rPr>
+                <w:rFonts w:ascii="Calibri" w:hAnsi="Calibri"/>
+                <w:sz w:val="18"/>
+              </w:rPr>
+              <w:t>10/09/14</w:t>
+            </w:r>
+          </w:p>
+        </w:tc>
+        <w:tc>
+          <w:tcPr>
+            <w:tcW w:w="1985" w:type="dxa"/>
+          </w:tcPr>
+          <w:p>
+            <w:pPr>
+              <w:rPr>
+                <w:rFonts w:ascii="Calibri" w:hAnsi="Calibri"/>
+                <w:sz w:val="18"/>
+              </w:rPr>
+            </w:pPr>
+            <w:r>
+              <w:rPr>
+                <w:rFonts w:ascii="Calibri" w:hAnsi="Calibri"/>
+                <w:sz w:val="18"/>
+              </w:rPr>
+              <w:t>O. Verbeek</w:t>
+            </w:r>
+          </w:p>
+        </w:tc>
+        <w:tc>
+          <w:tcPr>
+            <w:tcW w:w="3827" w:type="dxa"/>
           </w:tcPr>
           <w:p>
             <w:pPr>
@@ -741,7 +852,7 @@
     </w:p>
     <w:tbl>
       <w:tblPr>
-        <w:tblW w:w="8640" w:type="dxa"/>
+        <w:tblW w:w="8647" w:type="dxa"/>
         <w:tblInd w:w="70" w:type="dxa"/>
         <w:tblBorders>
           <w:top w:val="single" w:sz="4" w:space="0" w:color="auto"/>
@@ -763,9 +874,7 @@
         <w:gridCol w:w="1980"/>
         <w:gridCol w:w="720"/>
         <w:gridCol w:w="1980"/>
-        <w:gridCol w:w="720"/>
-        <w:gridCol w:w="1980"/>
-        <w:gridCol w:w="720"/>
+        <w:gridCol w:w="3427"/>
       </w:tblGrid>
       <w:tr>
         <w:trPr>
@@ -808,228 +917,164 @@
                 <w:bCs/>
                 <w:sz w:val="18"/>
               </w:rPr>
-              <w:t>Uitvoering</w:t>
-            </w:r>
-          </w:p>
-        </w:tc>
-        <w:tc>
-          <w:tcPr>
-            <w:tcW w:w="2700" w:type="dxa"/>
-            <w:gridSpan w:val="2"/>
-          </w:tcPr>
-          <w:p>
-            <w:pPr>
-              <w:jc w:val="center"/>
+              <w:t>Controle</w:t>
+            </w:r>
+            <w:r>
               <w:rPr>
                 <w:rFonts w:ascii="Calibri" w:hAnsi="Calibri"/>
                 <w:b/>
                 <w:bCs/>
                 <w:sz w:val="18"/>
               </w:rPr>
-            </w:pPr>
-            <w:r>
+              <w:t xml:space="preserve"> uitvoering</w:t>
+            </w:r>
+          </w:p>
+        </w:tc>
+        <w:tc>
+          <w:tcPr>
+            <w:tcW w:w="5407" w:type="dxa"/>
+            <w:gridSpan w:val="2"/>
+          </w:tcPr>
+          <w:p>
+            <w:pPr>
+              <w:ind w:right="-70"/>
+              <w:jc w:val="center"/>
               <w:rPr>
                 <w:rFonts w:ascii="Calibri" w:hAnsi="Calibri"/>
                 <w:b/>
                 <w:bCs/>
                 <w:sz w:val="18"/>
               </w:rPr>
-              <w:t>Controle</w:t>
-            </w:r>
-          </w:p>
-        </w:tc>
-        <w:tc>
-          <w:tcPr>
-            <w:tcW w:w="2700" w:type="dxa"/>
-            <w:gridSpan w:val="2"/>
-          </w:tcPr>
-          <w:p>
-            <w:pPr>
-              <w:jc w:val="center"/>
+            </w:pPr>
+            <w:r>
               <w:rPr>
                 <w:rFonts w:ascii="Calibri" w:hAnsi="Calibri"/>
                 <w:b/>
                 <w:bCs/>
                 <w:sz w:val="18"/>
               </w:rPr>
-            </w:pPr>
-            <w:r>
+              <w:t>Goedkeuring</w:t>
+            </w:r>
+          </w:p>
+        </w:tc>
+      </w:tr>
+      <w:tr>
+        <w:tc>
+          <w:tcPr>
+            <w:tcW w:w="540" w:type="dxa"/>
+          </w:tcPr>
+          <w:p>
+            <w:pPr>
               <w:rPr>
                 <w:rFonts w:ascii="Calibri" w:hAnsi="Calibri"/>
                 <w:b/>
                 <w:bCs/>
                 <w:sz w:val="18"/>
               </w:rPr>
-              <w:t>Goedkeuring</w:t>
-            </w:r>
-          </w:p>
-        </w:tc>
-      </w:tr>
-      <w:tr>
-        <w:tc>
-          <w:tcPr>
-            <w:tcW w:w="540" w:type="dxa"/>
-          </w:tcPr>
-          <w:p>
-            <w:pPr>
+            </w:pPr>
+            <w:r>
               <w:rPr>
                 <w:rFonts w:ascii="Calibri" w:hAnsi="Calibri"/>
                 <w:b/>
                 <w:bCs/>
                 <w:sz w:val="18"/>
               </w:rPr>
-            </w:pPr>
-            <w:r>
+              <w:t>Ver.</w:t>
+            </w:r>
+          </w:p>
+        </w:tc>
+        <w:tc>
+          <w:tcPr>
+            <w:tcW w:w="1980" w:type="dxa"/>
+          </w:tcPr>
+          <w:p>
+            <w:pPr>
               <w:rPr>
                 <w:rFonts w:ascii="Calibri" w:hAnsi="Calibri"/>
                 <w:b/>
                 <w:bCs/>
                 <w:sz w:val="18"/>
               </w:rPr>
-              <w:t>Ver.</w:t>
-            </w:r>
-          </w:p>
-        </w:tc>
-        <w:tc>
-          <w:tcPr>
-            <w:tcW w:w="1980" w:type="dxa"/>
-          </w:tcPr>
-          <w:p>
-            <w:pPr>
+            </w:pPr>
+            <w:r>
               <w:rPr>
                 <w:rFonts w:ascii="Calibri" w:hAnsi="Calibri"/>
                 <w:b/>
                 <w:bCs/>
                 <w:sz w:val="18"/>
               </w:rPr>
-            </w:pPr>
-            <w:r>
+              <w:t xml:space="preserve">Naam </w:t>
+            </w:r>
+          </w:p>
+        </w:tc>
+        <w:tc>
+          <w:tcPr>
+            <w:tcW w:w="720" w:type="dxa"/>
+          </w:tcPr>
+          <w:p>
+            <w:pPr>
               <w:rPr>
                 <w:rFonts w:ascii="Calibri" w:hAnsi="Calibri"/>
                 <w:b/>
                 <w:bCs/>
                 <w:sz w:val="18"/>
               </w:rPr>
-              <w:t>Naam</w:t>
-            </w:r>
-          </w:p>
-        </w:tc>
-        <w:tc>
-          <w:tcPr>
-            <w:tcW w:w="720" w:type="dxa"/>
-          </w:tcPr>
-          <w:p>
-            <w:pPr>
+            </w:pPr>
+            <w:r>
               <w:rPr>
                 <w:rFonts w:ascii="Calibri" w:hAnsi="Calibri"/>
                 <w:b/>
                 <w:bCs/>
                 <w:sz w:val="18"/>
               </w:rPr>
-            </w:pPr>
-            <w:r>
+              <w:t>Datum</w:t>
+            </w:r>
+          </w:p>
+        </w:tc>
+        <w:tc>
+          <w:tcPr>
+            <w:tcW w:w="1980" w:type="dxa"/>
+          </w:tcPr>
+          <w:p>
+            <w:pPr>
               <w:rPr>
                 <w:rFonts w:ascii="Calibri" w:hAnsi="Calibri"/>
                 <w:b/>
                 <w:bCs/>
                 <w:sz w:val="18"/>
               </w:rPr>
-              <w:t>Datum</w:t>
-            </w:r>
-          </w:p>
-        </w:tc>
-        <w:tc>
-          <w:tcPr>
-            <w:tcW w:w="1980" w:type="dxa"/>
-          </w:tcPr>
-          <w:p>
-            <w:pPr>
+            </w:pPr>
+            <w:r>
               <w:rPr>
                 <w:rFonts w:ascii="Calibri" w:hAnsi="Calibri"/>
                 <w:b/>
                 <w:bCs/>
                 <w:sz w:val="18"/>
               </w:rPr>
-            </w:pPr>
-            <w:r>
+              <w:t>Naam</w:t>
+            </w:r>
+          </w:p>
+        </w:tc>
+        <w:tc>
+          <w:tcPr>
+            <w:tcW w:w="3427" w:type="dxa"/>
+          </w:tcPr>
+          <w:p>
+            <w:pPr>
               <w:rPr>
                 <w:rFonts w:ascii="Calibri" w:hAnsi="Calibri"/>
                 <w:b/>
                 <w:bCs/>
                 <w:sz w:val="18"/>
               </w:rPr>
-              <w:t xml:space="preserve">Naam </w:t>
-            </w:r>
-          </w:p>
-        </w:tc>
-        <w:tc>
-          <w:tcPr>
-            <w:tcW w:w="720" w:type="dxa"/>
-          </w:tcPr>
-          <w:p>
-            <w:pPr>
+            </w:pPr>
+            <w:r>
               <w:rPr>
                 <w:rFonts w:ascii="Calibri" w:hAnsi="Calibri"/>
                 <w:b/>
                 <w:bCs/>
                 <w:sz w:val="18"/>
               </w:rPr>
-            </w:pPr>
-            <w:r>
-              <w:rPr>
-                <w:rFonts w:ascii="Calibri" w:hAnsi="Calibri"/>
-                <w:b/>
-                <w:bCs/>
-                <w:sz w:val="18"/>
-              </w:rPr>
-              <w:t>Datum</w:t>
-            </w:r>
-          </w:p>
-        </w:tc>
-        <w:tc>
-          <w:tcPr>
-            <w:tcW w:w="1980" w:type="dxa"/>
-          </w:tcPr>
-          <w:p>
-            <w:pPr>
-              <w:rPr>
-                <w:rFonts w:ascii="Calibri" w:hAnsi="Calibri"/>
-                <w:b/>
-                <w:bCs/>
-                <w:sz w:val="18"/>
-              </w:rPr>
-            </w:pPr>
-            <w:r>
-              <w:rPr>
-                <w:rFonts w:ascii="Calibri" w:hAnsi="Calibri"/>
-                <w:b/>
-                <w:bCs/>
-                <w:sz w:val="18"/>
-              </w:rPr>
-              <w:t>Naam</w:t>
-            </w:r>
-          </w:p>
-        </w:tc>
-        <w:tc>
-          <w:tcPr>
-            <w:tcW w:w="720" w:type="dxa"/>
-          </w:tcPr>
-          <w:p>
-            <w:pPr>
-              <w:rPr>
-                <w:rFonts w:ascii="Calibri" w:hAnsi="Calibri"/>
-                <w:b/>
-                <w:bCs/>
-                <w:sz w:val="18"/>
-              </w:rPr>
-            </w:pPr>
-            <w:r>
-              <w:rPr>
-                <w:rFonts w:ascii="Calibri" w:hAnsi="Calibri"/>
-                <w:b/>
-                <w:bCs/>
-                <w:sz w:val="18"/>
-              </w:rPr>
               <w:t>Datum</w:t>
             </w:r>
           </w:p>
@@ -1090,7 +1135,7 @@
         </w:tc>
         <w:tc>
           <w:tcPr>
-            <w:tcW w:w="720" w:type="dxa"/>
+            <w:tcW w:w="3427" w:type="dxa"/>
           </w:tcPr>
           <w:p>
             <w:pPr>
@@ -1101,63 +1146,11 @@
             </w:pPr>
           </w:p>
         </w:tc>
-        <w:tc>
-          <w:tcPr>
-            <w:tcW w:w="1980" w:type="dxa"/>
-          </w:tcPr>
-          <w:p>
-            <w:pPr>
-              <w:rPr>
-                <w:rFonts w:ascii="Calibri" w:hAnsi="Calibri"/>
-                <w:sz w:val="18"/>
-              </w:rPr>
-            </w:pPr>
-          </w:p>
-        </w:tc>
-        <w:tc>
-          <w:tcPr>
-            <w:tcW w:w="720" w:type="dxa"/>
-          </w:tcPr>
-          <w:p>
-            <w:pPr>
-              <w:rPr>
-                <w:rFonts w:ascii="Calibri" w:hAnsi="Calibri"/>
-                <w:sz w:val="18"/>
-              </w:rPr>
-            </w:pPr>
-          </w:p>
-        </w:tc>
       </w:tr>
       <w:tr>
         <w:tc>
           <w:tcPr>
             <w:tcW w:w="540" w:type="dxa"/>
-          </w:tcPr>
-          <w:p>
-            <w:pPr>
-              <w:rPr>
-                <w:rFonts w:ascii="Calibri" w:hAnsi="Calibri"/>
-                <w:sz w:val="18"/>
-              </w:rPr>
-            </w:pPr>
-          </w:p>
-        </w:tc>
-        <w:tc>
-          <w:tcPr>
-            <w:tcW w:w="1980" w:type="dxa"/>
-          </w:tcPr>
-          <w:p>
-            <w:pPr>
-              <w:rPr>
-                <w:rFonts w:ascii="Calibri" w:hAnsi="Calibri"/>
-                <w:sz w:val="18"/>
-              </w:rPr>
-            </w:pPr>
-          </w:p>
-        </w:tc>
-        <w:tc>
-          <w:tcPr>
-            <w:tcW w:w="720" w:type="dxa"/>
           </w:tcPr>
           <w:p>
             <w:pPr>
@@ -1213,7 +1206,7 @@
         </w:tc>
         <w:tc>
           <w:tcPr>
-            <w:tcW w:w="720" w:type="dxa"/>
+            <w:tcW w:w="3427" w:type="dxa"/>
           </w:tcPr>
           <w:p>
             <w:pPr>
@@ -1234,7 +1227,6 @@
         </w:rPr>
       </w:pPr>
     </w:p>
-    <w:bookmarkEnd w:id="11"/>
     <w:bookmarkEnd w:id="12"/>
     <w:bookmarkEnd w:id="13"/>
     <w:bookmarkEnd w:id="14"/>
@@ -1242,6 +1234,7 @@
     <w:bookmarkEnd w:id="16"/>
     <w:bookmarkEnd w:id="17"/>
     <w:bookmarkEnd w:id="18"/>
+    <w:bookmarkEnd w:id="19"/>
     <w:p>
       <w:pPr>
         <w:ind w:left="360"/>
@@ -1263,7 +1256,7 @@
         </w:rPr>
         <w:br w:type="page"/>
       </w:r>
-      <w:bookmarkStart w:id="19" w:name="_Toc397419176"/>
+      <w:bookmarkStart w:id="21" w:name="_Toc397419176"/>
     </w:p>
     <w:p>
       <w:pPr>
@@ -1309,7 +1302,7 @@
           <w:szCs w:val="22"/>
         </w:rPr>
       </w:pPr>
-      <w:hyperlink w:anchor="_Toc397432088" w:history="1">
+      <w:hyperlink w:anchor="_Toc398105311" w:history="1">
         <w:r>
           <w:rPr>
             <w:rStyle w:val="Hyperlink"/>
@@ -1336,7 +1329,7 @@
             <w:noProof/>
             <w:webHidden/>
           </w:rPr>
-          <w:instrText xml:space="preserve"> PAGEREF _Toc397432088 \h </w:instrText>
+          <w:instrText xml:space="preserve"> PAGEREF _Toc398105311 \h </w:instrText>
         </w:r>
         <w:r>
           <w:rPr>
@@ -1380,7 +1373,7 @@
           <w:szCs w:val="22"/>
         </w:rPr>
       </w:pPr>
-      <w:hyperlink w:anchor="_Toc397432089" w:history="1">
+      <w:hyperlink w:anchor="_Toc398105312" w:history="1">
         <w:r>
           <w:rPr>
             <w:rStyle w:val="Hyperlink"/>
@@ -1422,7 +1415,7 @@
             <w:noProof/>
             <w:webHidden/>
           </w:rPr>
-          <w:instrText xml:space="preserve"> PAGEREF _Toc397432089 \h </w:instrText>
+          <w:instrText xml:space="preserve"> PAGEREF _Toc398105312 \h </w:instrText>
         </w:r>
         <w:r>
           <w:rPr>
@@ -1466,7 +1459,7 @@
           <w:szCs w:val="22"/>
         </w:rPr>
       </w:pPr>
-      <w:hyperlink w:anchor="_Toc397432090" w:history="1">
+      <w:hyperlink w:anchor="_Toc398105313" w:history="1">
         <w:r>
           <w:rPr>
             <w:rStyle w:val="Hyperlink"/>
@@ -1508,7 +1501,7 @@
             <w:noProof/>
             <w:webHidden/>
           </w:rPr>
-          <w:instrText xml:space="preserve"> PAGEREF _Toc397432090 \h </w:instrText>
+          <w:instrText xml:space="preserve"> PAGEREF _Toc398105313 \h </w:instrText>
         </w:r>
         <w:r>
           <w:rPr>
@@ -1552,7 +1545,7 @@
           <w:szCs w:val="22"/>
         </w:rPr>
       </w:pPr>
-      <w:hyperlink w:anchor="_Toc397432091" w:history="1">
+      <w:hyperlink w:anchor="_Toc398105314" w:history="1">
         <w:r>
           <w:rPr>
             <w:rStyle w:val="Hyperlink"/>
@@ -1594,7 +1587,7 @@
             <w:noProof/>
             <w:webHidden/>
           </w:rPr>
-          <w:instrText xml:space="preserve"> PAGEREF _Toc397432091 \h </w:instrText>
+          <w:instrText xml:space="preserve"> PAGEREF _Toc398105314 \h </w:instrText>
         </w:r>
         <w:r>
           <w:rPr>
@@ -1638,7 +1631,7 @@
           <w:szCs w:val="22"/>
         </w:rPr>
       </w:pPr>
-      <w:hyperlink w:anchor="_Toc397432092" w:history="1">
+      <w:hyperlink w:anchor="_Toc398105315" w:history="1">
         <w:r>
           <w:rPr>
             <w:rStyle w:val="Hyperlink"/>
@@ -1680,7 +1673,7 @@
             <w:noProof/>
             <w:webHidden/>
           </w:rPr>
-          <w:instrText xml:space="preserve"> PAGEREF _Toc397432092 \h </w:instrText>
+          <w:instrText xml:space="preserve"> PAGEREF _Toc398105315 \h </w:instrText>
         </w:r>
         <w:r>
           <w:rPr>
@@ -1724,7 +1717,7 @@
           <w:szCs w:val="22"/>
         </w:rPr>
       </w:pPr>
-      <w:hyperlink w:anchor="_Toc397432093" w:history="1">
+      <w:hyperlink w:anchor="_Toc398105316" w:history="1">
         <w:r>
           <w:rPr>
             <w:rStyle w:val="Hyperlink"/>
@@ -1768,7 +1761,7 @@
             <w:noProof/>
             <w:webHidden/>
           </w:rPr>
-          <w:instrText xml:space="preserve"> PAGEREF _Toc397432093 \h </w:instrText>
+          <w:instrText xml:space="preserve"> PAGEREF _Toc398105316 \h </w:instrText>
         </w:r>
         <w:r>
           <w:rPr>
@@ -1812,7 +1805,7 @@
           <w:szCs w:val="22"/>
         </w:rPr>
       </w:pPr>
-      <w:hyperlink w:anchor="_Toc397432094" w:history="1">
+      <w:hyperlink w:anchor="_Toc398105317" w:history="1">
         <w:r>
           <w:rPr>
             <w:rStyle w:val="Hyperlink"/>
@@ -1854,7 +1847,7 @@
             <w:noProof/>
             <w:webHidden/>
           </w:rPr>
-          <w:instrText xml:space="preserve"> PAGEREF _Toc397432094 \h </w:instrText>
+          <w:instrText xml:space="preserve"> PAGEREF _Toc398105317 \h </w:instrText>
         </w:r>
         <w:r>
           <w:rPr>
@@ -1925,14 +1918,14 @@
       <w:pPr>
         <w:pStyle w:val="Kop1"/>
       </w:pPr>
-      <w:bookmarkStart w:id="20" w:name="_Toc397419180"/>
-      <w:bookmarkStart w:id="21" w:name="_Toc397432089"/>
+      <w:bookmarkStart w:id="22" w:name="_Toc397419180"/>
+      <w:bookmarkStart w:id="23" w:name="_Toc398105312"/>
       <w:r>
         <w:lastRenderedPageBreak/>
         <w:t>Inleiding</w:t>
       </w:r>
-      <w:bookmarkEnd w:id="20"/>
-      <w:bookmarkEnd w:id="21"/>
+      <w:bookmarkEnd w:id="22"/>
+      <w:bookmarkEnd w:id="23"/>
     </w:p>
     <w:p>
       <w:pPr>
@@ -1994,7 +1987,23 @@
           <w:szCs w:val="24"/>
           <w:lang w:eastAsia="nl-NL"/>
         </w:rPr>
-        <w:t>dochterbedrijf van SWARCO AG. SWARCO Nederland B.V. is in Nederland opgericht en vertegenwoordigd alle producten van SWARCO AG in de Benelux.</w:t>
+        <w:t>dochterbedrijf van SWARCO AG. SWARCO Nederland B.V. is in Nederla</w:t>
+      </w:r>
+      <w:r>
+        <w:rPr>
+          <w:rFonts w:eastAsia="Times New Roman"/>
+          <w:szCs w:val="24"/>
+          <w:lang w:eastAsia="nl-NL"/>
+        </w:rPr>
+        <w:t>nd opgericht en vertegenwoordigt</w:t>
+      </w:r>
+      <w:r>
+        <w:rPr>
+          <w:rFonts w:eastAsia="Times New Roman"/>
+          <w:szCs w:val="24"/>
+          <w:lang w:eastAsia="nl-NL"/>
+        </w:rPr>
+        <w:t xml:space="preserve"> alle producten van SWARCO AG in de Benelux.</w:t>
       </w:r>
       <w:r>
         <w:rPr>
@@ -2028,6 +2037,105 @@
         </w:rPr>
         <w:t xml:space="preserve"> regelen.</w:t>
       </w:r>
+    </w:p>
+    <w:p>
+      <w:pPr>
+        <w:pStyle w:val="Lijstalinea"/>
+        <w:ind w:left="0" w:firstLine="709"/>
+        <w:rPr>
+          <w:rFonts w:eastAsia="Times New Roman"/>
+          <w:szCs w:val="24"/>
+          <w:lang w:eastAsia="nl-NL"/>
+        </w:rPr>
+      </w:pPr>
+      <w:r>
+        <w:rPr>
+          <w:rFonts w:eastAsia="Times New Roman"/>
+          <w:szCs w:val="24"/>
+          <w:lang w:eastAsia="nl-NL"/>
+        </w:rPr>
+        <w:t>Tijdens mijn stage word ik ingezet bij de afdeling Productmanagement en zal ik ondersteunen in het ontwikkelen en</w:t>
+      </w:r>
+      <w:r>
+        <w:rPr>
+          <w:rFonts w:eastAsia="Times New Roman"/>
+          <w:szCs w:val="24"/>
+          <w:lang w:eastAsia="nl-NL"/>
+        </w:rPr>
+        <w:t xml:space="preserve"> fine tunen van software tools. </w:t>
+      </w:r>
+      <w:r>
+        <w:rPr>
+          <w:rFonts w:eastAsia="Times New Roman"/>
+          <w:szCs w:val="24"/>
+          <w:lang w:eastAsia="nl-NL"/>
+        </w:rPr>
+        <w:t xml:space="preserve">De werkzaamheden die </w:t>
+      </w:r>
+      <w:r>
+        <w:rPr>
+          <w:rFonts w:eastAsia="Times New Roman"/>
+          <w:szCs w:val="24"/>
+          <w:lang w:eastAsia="nl-NL"/>
+        </w:rPr>
+        <w:t>hierbij horen</w:t>
+      </w:r>
+      <w:r>
+        <w:rPr>
+          <w:rFonts w:eastAsia="Times New Roman"/>
+          <w:szCs w:val="24"/>
+          <w:lang w:eastAsia="nl-NL"/>
+        </w:rPr>
+        <w:t>, maken</w:t>
+      </w:r>
+      <w:r>
+        <w:rPr>
+          <w:rFonts w:eastAsia="Times New Roman"/>
+          <w:szCs w:val="24"/>
+          <w:lang w:eastAsia="nl-NL"/>
+        </w:rPr>
+        <w:t xml:space="preserve"> deel uit van de software ontwikkeling t.b.v. verschillende verkeersregelinstallaties</w:t>
+      </w:r>
+      <w:r>
+        <w:rPr>
+          <w:rFonts w:eastAsia="Times New Roman"/>
+          <w:szCs w:val="24"/>
+          <w:lang w:eastAsia="nl-NL"/>
+        </w:rPr>
+        <w:t>. Deze</w:t>
+      </w:r>
+      <w:r>
+        <w:rPr>
+          <w:rFonts w:eastAsia="Times New Roman"/>
+          <w:szCs w:val="24"/>
+          <w:lang w:eastAsia="nl-NL"/>
+        </w:rPr>
+        <w:t xml:space="preserve"> installaties</w:t>
+      </w:r>
+      <w:r>
+        <w:rPr>
+          <w:rFonts w:eastAsia="Times New Roman"/>
+          <w:szCs w:val="24"/>
+          <w:lang w:eastAsia="nl-NL"/>
+        </w:rPr>
+        <w:t xml:space="preserve"> registreren</w:t>
+      </w:r>
+      <w:r>
+        <w:rPr>
+          <w:rFonts w:eastAsia="Times New Roman"/>
+          <w:szCs w:val="24"/>
+          <w:lang w:eastAsia="nl-NL"/>
+        </w:rPr>
+        <w:t xml:space="preserve"> onder andere signalen van detectielussen in </w:t>
+      </w:r>
+      <w:r>
+        <w:rPr>
+          <w:rFonts w:eastAsia="Times New Roman"/>
+          <w:szCs w:val="24"/>
+          <w:lang w:eastAsia="nl-NL"/>
+        </w:rPr>
+        <w:t>het wegdek en</w:t>
+      </w:r>
       <w:r>
         <w:rPr>
           <w:rFonts w:eastAsia="Times New Roman"/>
@@ -2036,6 +2144,119 @@
         </w:rPr>
         <w:t xml:space="preserve"> </w:t>
       </w:r>
+      <w:r>
+        <w:rPr>
+          <w:rFonts w:eastAsia="Times New Roman"/>
+          <w:szCs w:val="24"/>
+          <w:lang w:eastAsia="nl-NL"/>
+        </w:rPr>
+        <w:t xml:space="preserve">signalen van </w:t>
+      </w:r>
+      <w:r>
+        <w:rPr>
+          <w:rFonts w:eastAsia="Times New Roman"/>
+          <w:szCs w:val="24"/>
+          <w:lang w:eastAsia="nl-NL"/>
+        </w:rPr>
+        <w:t>drukknoppen voor fietsers en voetgangers</w:t>
+      </w:r>
+      <w:r>
+        <w:rPr>
+          <w:rFonts w:eastAsia="Times New Roman"/>
+          <w:szCs w:val="24"/>
+          <w:lang w:eastAsia="nl-NL"/>
+        </w:rPr>
+        <w:t>, verwerken deze signalen</w:t>
+      </w:r>
+      <w:r>
+        <w:rPr>
+          <w:rFonts w:eastAsia="Times New Roman"/>
+          <w:szCs w:val="24"/>
+          <w:lang w:eastAsia="nl-NL"/>
+        </w:rPr>
+        <w:t xml:space="preserve"> en </w:t>
+      </w:r>
+      <w:r>
+        <w:rPr>
+          <w:rFonts w:eastAsia="Times New Roman"/>
+          <w:szCs w:val="24"/>
+          <w:lang w:eastAsia="nl-NL"/>
+        </w:rPr>
+        <w:t xml:space="preserve">sturen hiermee de verkeerslichten aan om </w:t>
+      </w:r>
+      <w:r>
+        <w:rPr>
+          <w:rFonts w:eastAsia="Times New Roman"/>
+          <w:szCs w:val="24"/>
+          <w:lang w:eastAsia="nl-NL"/>
+        </w:rPr>
+        <w:t xml:space="preserve">het verkeer op een efficiënte manier </w:t>
+      </w:r>
+      <w:r>
+        <w:rPr>
+          <w:rFonts w:eastAsia="Times New Roman"/>
+          <w:szCs w:val="24"/>
+          <w:lang w:eastAsia="nl-NL"/>
+        </w:rPr>
+        <w:t xml:space="preserve">te laten </w:t>
+      </w:r>
+      <w:r>
+        <w:rPr>
+          <w:rFonts w:eastAsia="Times New Roman"/>
+          <w:szCs w:val="24"/>
+          <w:lang w:eastAsia="nl-NL"/>
+        </w:rPr>
+        <w:t>doorstromen</w:t>
+      </w:r>
+      <w:r>
+        <w:rPr>
+          <w:rFonts w:eastAsia="Times New Roman"/>
+          <w:szCs w:val="24"/>
+          <w:lang w:eastAsia="nl-NL"/>
+        </w:rPr>
+        <w:t xml:space="preserve">. Deze </w:t>
+      </w:r>
+      <w:r>
+        <w:rPr>
+          <w:rFonts w:eastAsia="Times New Roman"/>
+          <w:szCs w:val="24"/>
+          <w:lang w:eastAsia="nl-NL"/>
+        </w:rPr>
+        <w:t xml:space="preserve">installaties </w:t>
+      </w:r>
+      <w:r>
+        <w:rPr>
+          <w:rFonts w:eastAsia="Times New Roman"/>
+          <w:szCs w:val="24"/>
+          <w:lang w:eastAsia="nl-NL"/>
+        </w:rPr>
+        <w:t xml:space="preserve">worden voor elk kruispunt specifiek geconfigureerd. Het configureren van deze installaties moet meer geautomatiseerd worden d.m.v. intelligente tools. </w:t>
+      </w:r>
+    </w:p>
+    <w:p>
+      <w:pPr>
+        <w:ind w:firstLine="708"/>
+        <w:rPr>
+          <w:rFonts w:ascii="Calibri" w:hAnsi="Calibri"/>
+          <w:b/>
+        </w:rPr>
+      </w:pPr>
+    </w:p>
+    <w:p>
+      <w:pPr>
+        <w:pStyle w:val="Kop1"/>
+      </w:pPr>
+      <w:bookmarkStart w:id="24" w:name="_Toc397419181"/>
+      <w:bookmarkStart w:id="25" w:name="_Toc398105313"/>
+      <w:r>
+        <w:lastRenderedPageBreak/>
+        <w:t>Opdracht</w:t>
+      </w:r>
+      <w:r>
+        <w:t>omschrijving</w:t>
+      </w:r>
+      <w:bookmarkEnd w:id="24"/>
+      <w:bookmarkEnd w:id="25"/>
     </w:p>
     <w:p>
       <w:pPr>
@@ -2053,8 +2274,39 @@
           <w:szCs w:val="24"/>
           <w:lang w:eastAsia="nl-NL"/>
         </w:rPr>
-        <w:tab/>
-        <w:t>De stage</w:t>
+        <w:t xml:space="preserve">Momenteel </w:t>
+      </w:r>
+      <w:r>
+        <w:rPr>
+          <w:rFonts w:eastAsia="Times New Roman"/>
+          <w:szCs w:val="24"/>
+          <w:lang w:eastAsia="nl-NL"/>
+        </w:rPr>
+        <w:t xml:space="preserve">moet </w:t>
+      </w:r>
+      <w:r>
+        <w:rPr>
+          <w:rFonts w:eastAsia="Times New Roman"/>
+          <w:szCs w:val="24"/>
+          <w:lang w:eastAsia="nl-NL"/>
+        </w:rPr>
+        <w:t xml:space="preserve">er </w:t>
+      </w:r>
+      <w:r>
+        <w:rPr>
+          <w:rFonts w:eastAsia="Times New Roman"/>
+          <w:szCs w:val="24"/>
+          <w:lang w:eastAsia="nl-NL"/>
+        </w:rPr>
+        <w:t xml:space="preserve">regelmatig </w:t>
+      </w:r>
+      <w:r>
+        <w:rPr>
+          <w:rFonts w:eastAsia="Times New Roman"/>
+          <w:szCs w:val="24"/>
+          <w:lang w:eastAsia="nl-NL"/>
+        </w:rPr>
+        <w:t>door monteurs</w:t>
       </w:r>
       <w:r>
         <w:rPr>
@@ -2070,33 +2322,371 @@
           <w:szCs w:val="24"/>
           <w:lang w:eastAsia="nl-NL"/>
         </w:rPr>
-        <w:t xml:space="preserve">werkzaamheden die het bedrijf voor mij heeft, maakt deel uit van de software ontwikkeling t.b.v. verschillende verkeersregelinstallaties. Deze worden voor elk kruispunt specifiek geconfigureerd. Het configureren van deze installaties moet meer geautomatiseerd worden d.m.v. intelligente tools. </w:t>
-      </w:r>
-    </w:p>
-    <w:p>
-      <w:pPr>
-        <w:ind w:firstLine="708"/>
-        <w:rPr>
-          <w:rFonts w:ascii="Calibri" w:hAnsi="Calibri"/>
-          <w:b/>
-        </w:rPr>
-      </w:pPr>
-    </w:p>
-    <w:p>
-      <w:pPr>
-        <w:pStyle w:val="Kop1"/>
-      </w:pPr>
-      <w:bookmarkStart w:id="22" w:name="_Toc397419181"/>
-      <w:bookmarkStart w:id="23" w:name="_Toc397432090"/>
-      <w:r>
-        <w:lastRenderedPageBreak/>
-        <w:t>Opdracht</w:t>
-      </w:r>
-      <w:r>
-        <w:t>omschrijving</w:t>
-      </w:r>
-      <w:bookmarkEnd w:id="22"/>
-      <w:bookmarkEnd w:id="23"/>
+        <w:t xml:space="preserve">op straat </w:t>
+      </w:r>
+      <w:r>
+        <w:rPr>
+          <w:rFonts w:eastAsia="Times New Roman"/>
+          <w:szCs w:val="24"/>
+          <w:lang w:eastAsia="nl-NL"/>
+        </w:rPr>
+        <w:t xml:space="preserve">processorkaarten of regelingen </w:t>
+      </w:r>
+      <w:r>
+        <w:rPr>
+          <w:rFonts w:eastAsia="Times New Roman"/>
+          <w:szCs w:val="24"/>
+          <w:lang w:eastAsia="nl-NL"/>
+        </w:rPr>
+        <w:t>in de regelinstallaties</w:t>
+      </w:r>
+      <w:r>
+        <w:rPr>
+          <w:rFonts w:eastAsia="Times New Roman"/>
+          <w:szCs w:val="24"/>
+          <w:lang w:eastAsia="nl-NL"/>
+        </w:rPr>
+        <w:t xml:space="preserve"> </w:t>
+      </w:r>
+      <w:r>
+        <w:rPr>
+          <w:rFonts w:eastAsia="Times New Roman"/>
+          <w:szCs w:val="24"/>
+          <w:lang w:eastAsia="nl-NL"/>
+        </w:rPr>
+        <w:t xml:space="preserve">vervangen worden. De klant van SWARCO kan in de tussentijd bepaalde parameters, bijvoorbeeld de tijd  dat een licht op geel staat, veranderen. Bij het installeren van een nieuwe processorkaart gaan deze aangepaste parameters verloren. Na het installeren moeten deze parameters dus opnieuw ingevoerd worden en dat gebeurt handmatig. Dit kan dus best veel tijd kosten als er veel parameters veranderd zijn en ondertussen heeft het verkeer geen werkende stoplichten.  </w:t>
+      </w:r>
+    </w:p>
+    <w:p>
+      <w:pPr>
+        <w:pStyle w:val="Lijstalinea"/>
+        <w:ind w:left="0" w:firstLine="709"/>
+        <w:rPr>
+          <w:rFonts w:eastAsia="Times New Roman"/>
+          <w:szCs w:val="24"/>
+          <w:lang w:eastAsia="nl-NL"/>
+        </w:rPr>
+      </w:pPr>
+      <w:r>
+        <w:rPr>
+          <w:rFonts w:eastAsia="Times New Roman"/>
+          <w:szCs w:val="24"/>
+          <w:lang w:eastAsia="nl-NL"/>
+        </w:rPr>
+        <w:t xml:space="preserve">De </w:t>
+      </w:r>
+      <w:r>
+        <w:rPr>
+          <w:rFonts w:eastAsia="Times New Roman"/>
+          <w:szCs w:val="24"/>
+          <w:lang w:eastAsia="nl-NL"/>
+        </w:rPr>
+        <w:t xml:space="preserve">opdracht </w:t>
+      </w:r>
+      <w:r>
+        <w:rPr>
+          <w:rFonts w:eastAsia="Times New Roman"/>
+          <w:szCs w:val="24"/>
+          <w:lang w:eastAsia="nl-NL"/>
+        </w:rPr>
+        <w:t>aan mij</w:t>
+      </w:r>
+      <w:r>
+        <w:rPr>
+          <w:rFonts w:eastAsia="Times New Roman"/>
+          <w:szCs w:val="24"/>
+          <w:lang w:eastAsia="nl-NL"/>
+        </w:rPr>
+        <w:t xml:space="preserve"> is</w:t>
+      </w:r>
+      <w:r>
+        <w:rPr>
+          <w:rFonts w:eastAsia="Times New Roman"/>
+          <w:szCs w:val="24"/>
+          <w:lang w:eastAsia="nl-NL"/>
+        </w:rPr>
+        <w:t xml:space="preserve"> om</w:t>
+      </w:r>
+      <w:r>
+        <w:rPr>
+          <w:rFonts w:eastAsia="Times New Roman"/>
+          <w:szCs w:val="24"/>
+          <w:lang w:eastAsia="nl-NL"/>
+        </w:rPr>
+        <w:t xml:space="preserve"> onder andere</w:t>
+      </w:r>
+      <w:r>
+        <w:rPr>
+          <w:rFonts w:eastAsia="Times New Roman"/>
+          <w:szCs w:val="24"/>
+          <w:lang w:eastAsia="nl-NL"/>
+        </w:rPr>
+        <w:t xml:space="preserve"> een </w:t>
+      </w:r>
+      <w:r>
+        <w:rPr>
+          <w:rFonts w:eastAsia="Times New Roman"/>
+          <w:szCs w:val="24"/>
+          <w:lang w:eastAsia="nl-NL"/>
+        </w:rPr>
+        <w:t>applicatie</w:t>
+      </w:r>
+      <w:r>
+        <w:rPr>
+          <w:rFonts w:eastAsia="Times New Roman"/>
+          <w:szCs w:val="24"/>
+          <w:lang w:eastAsia="nl-NL"/>
+        </w:rPr>
+        <w:t xml:space="preserve"> </w:t>
+      </w:r>
+      <w:r>
+        <w:rPr>
+          <w:rFonts w:eastAsia="Times New Roman"/>
+          <w:szCs w:val="24"/>
+          <w:lang w:eastAsia="nl-NL"/>
+        </w:rPr>
+        <w:t xml:space="preserve">te ontwikkelen </w:t>
+      </w:r>
+      <w:r>
+        <w:rPr>
+          <w:rFonts w:eastAsia="Times New Roman"/>
+          <w:szCs w:val="24"/>
+          <w:lang w:eastAsia="nl-NL"/>
+        </w:rPr>
+        <w:t xml:space="preserve">dat de </w:t>
+      </w:r>
+      <w:r>
+        <w:rPr>
+          <w:rFonts w:eastAsia="Times New Roman"/>
+          <w:szCs w:val="24"/>
+          <w:lang w:eastAsia="nl-NL"/>
+        </w:rPr>
+        <w:t xml:space="preserve">oude </w:t>
+      </w:r>
+      <w:r>
+        <w:rPr>
+          <w:rFonts w:eastAsia="Times New Roman"/>
+          <w:szCs w:val="24"/>
+          <w:lang w:eastAsia="nl-NL"/>
+        </w:rPr>
+        <w:t xml:space="preserve">configuratie en parameters uit een </w:t>
+      </w:r>
+      <w:r>
+        <w:rPr>
+          <w:rFonts w:eastAsia="Times New Roman"/>
+          <w:szCs w:val="24"/>
+          <w:lang w:eastAsia="nl-NL"/>
+        </w:rPr>
+        <w:t>processorkaart</w:t>
+      </w:r>
+      <w:r>
+        <w:rPr>
+          <w:rFonts w:eastAsia="Times New Roman"/>
+          <w:szCs w:val="24"/>
+          <w:lang w:eastAsia="nl-NL"/>
+        </w:rPr>
+        <w:t xml:space="preserve"> kan halen</w:t>
+      </w:r>
+      <w:r>
+        <w:rPr>
+          <w:rFonts w:eastAsia="Times New Roman"/>
+          <w:szCs w:val="24"/>
+          <w:lang w:eastAsia="nl-NL"/>
+        </w:rPr>
+        <w:t xml:space="preserve">. De oude kaart wordt </w:t>
+      </w:r>
+      <w:r>
+        <w:rPr>
+          <w:rFonts w:eastAsia="Times New Roman"/>
+          <w:szCs w:val="24"/>
+          <w:lang w:eastAsia="nl-NL"/>
+        </w:rPr>
+        <w:t xml:space="preserve">uit de regelinstallatie </w:t>
+      </w:r>
+      <w:r>
+        <w:rPr>
+          <w:rFonts w:eastAsia="Times New Roman"/>
+          <w:szCs w:val="24"/>
+          <w:lang w:eastAsia="nl-NL"/>
+        </w:rPr>
+        <w:t xml:space="preserve">gehaald en de nieuwe kaart erin gezet en de parameters worden opnieuw opgehaald. </w:t>
+      </w:r>
+      <w:r>
+        <w:rPr>
+          <w:rFonts w:eastAsia="Times New Roman"/>
+          <w:szCs w:val="24"/>
+          <w:lang w:eastAsia="nl-NL"/>
+        </w:rPr>
+        <w:t xml:space="preserve">Vervolgens zal </w:t>
+      </w:r>
+      <w:r>
+        <w:rPr>
+          <w:rFonts w:eastAsia="Times New Roman"/>
+          <w:szCs w:val="24"/>
+          <w:lang w:eastAsia="nl-NL"/>
+        </w:rPr>
+        <w:t>de applicatie</w:t>
+      </w:r>
+      <w:r>
+        <w:rPr>
+          <w:rFonts w:eastAsia="Times New Roman"/>
+          <w:szCs w:val="24"/>
+          <w:lang w:eastAsia="nl-NL"/>
+        </w:rPr>
+        <w:t xml:space="preserve"> deze </w:t>
+      </w:r>
+      <w:r>
+        <w:rPr>
+          <w:rFonts w:eastAsia="Times New Roman"/>
+          <w:szCs w:val="24"/>
+          <w:lang w:eastAsia="nl-NL"/>
+        </w:rPr>
+        <w:t xml:space="preserve">waarden met elkaar vergelijken en </w:t>
+      </w:r>
+      <w:r>
+        <w:rPr>
+          <w:rFonts w:eastAsia="Times New Roman"/>
+          <w:szCs w:val="24"/>
+          <w:lang w:eastAsia="nl-NL"/>
+        </w:rPr>
+        <w:t xml:space="preserve">de oude, aangepaste, waarden </w:t>
+      </w:r>
+      <w:r>
+        <w:rPr>
+          <w:rFonts w:eastAsia="Times New Roman"/>
+          <w:szCs w:val="24"/>
+          <w:lang w:eastAsia="nl-NL"/>
+        </w:rPr>
+        <w:t xml:space="preserve">in de nieuwe kaart </w:t>
+      </w:r>
+      <w:r>
+        <w:rPr>
+          <w:rFonts w:eastAsia="Times New Roman"/>
+          <w:szCs w:val="24"/>
+          <w:lang w:eastAsia="nl-NL"/>
+        </w:rPr>
+        <w:t>zetten</w:t>
+      </w:r>
+      <w:r>
+        <w:rPr>
+          <w:rFonts w:eastAsia="Times New Roman"/>
+          <w:szCs w:val="24"/>
+          <w:lang w:eastAsia="nl-NL"/>
+        </w:rPr>
+        <w:t>. B</w:t>
+      </w:r>
+      <w:r>
+        <w:rPr>
+          <w:rFonts w:eastAsia="Times New Roman"/>
+          <w:szCs w:val="24"/>
+          <w:lang w:eastAsia="nl-NL"/>
+        </w:rPr>
+        <w:t xml:space="preserve">ij het installeren van de nieuwe kaart </w:t>
+      </w:r>
+      <w:r>
+        <w:rPr>
+          <w:rFonts w:eastAsia="Times New Roman"/>
+          <w:szCs w:val="24"/>
+          <w:lang w:eastAsia="nl-NL"/>
+        </w:rPr>
+        <w:t xml:space="preserve">of regeling wordt dus de </w:t>
+      </w:r>
+      <w:r>
+        <w:rPr>
+          <w:rFonts w:eastAsia="Times New Roman"/>
+          <w:szCs w:val="24"/>
+          <w:lang w:eastAsia="nl-NL"/>
+        </w:rPr>
+        <w:t>con</w:t>
+      </w:r>
+      <w:r>
+        <w:rPr>
+          <w:rFonts w:eastAsia="Times New Roman"/>
+          <w:szCs w:val="24"/>
+          <w:lang w:eastAsia="nl-NL"/>
+        </w:rPr>
+        <w:t>figuratie van de oude kaart mee</w:t>
+      </w:r>
+      <w:r>
+        <w:rPr>
+          <w:rFonts w:eastAsia="Times New Roman"/>
+          <w:szCs w:val="24"/>
+          <w:lang w:eastAsia="nl-NL"/>
+        </w:rPr>
+        <w:t>ge</w:t>
+      </w:r>
+      <w:r>
+        <w:rPr>
+          <w:rFonts w:eastAsia="Times New Roman"/>
+          <w:szCs w:val="24"/>
+          <w:lang w:eastAsia="nl-NL"/>
+        </w:rPr>
+        <w:t xml:space="preserve">geven zodat dit niet </w:t>
+      </w:r>
+      <w:r>
+        <w:rPr>
+          <w:rFonts w:eastAsia="Times New Roman"/>
+          <w:szCs w:val="24"/>
+          <w:lang w:eastAsia="nl-NL"/>
+        </w:rPr>
+        <w:t xml:space="preserve">volledig </w:t>
+      </w:r>
+      <w:r>
+        <w:rPr>
+          <w:rFonts w:eastAsia="Times New Roman"/>
+          <w:szCs w:val="24"/>
+          <w:lang w:eastAsia="nl-NL"/>
+        </w:rPr>
+        <w:t xml:space="preserve">handmatig </w:t>
+      </w:r>
+      <w:r>
+        <w:rPr>
+          <w:rFonts w:eastAsia="Times New Roman"/>
+          <w:szCs w:val="24"/>
+          <w:lang w:eastAsia="nl-NL"/>
+        </w:rPr>
+        <w:t>ingevoerd hoeft</w:t>
+      </w:r>
+      <w:r>
+        <w:rPr>
+          <w:rFonts w:eastAsia="Times New Roman"/>
+          <w:szCs w:val="24"/>
+          <w:lang w:eastAsia="nl-NL"/>
+        </w:rPr>
+        <w:t xml:space="preserve"> te gebeuren</w:t>
+      </w:r>
+      <w:r>
+        <w:rPr>
+          <w:rFonts w:eastAsia="Times New Roman"/>
+          <w:szCs w:val="24"/>
+          <w:lang w:eastAsia="nl-NL"/>
+        </w:rPr>
+        <w:t>.</w:t>
+      </w:r>
+      <w:r>
+        <w:rPr>
+          <w:rFonts w:eastAsia="Times New Roman"/>
+          <w:szCs w:val="24"/>
+          <w:lang w:eastAsia="nl-NL"/>
+        </w:rPr>
+        <w:t xml:space="preserve"> </w:t>
+      </w:r>
+      <w:r>
+        <w:rPr>
+          <w:rFonts w:eastAsia="Times New Roman"/>
+          <w:szCs w:val="24"/>
+          <w:lang w:eastAsia="nl-NL"/>
+        </w:rPr>
+        <w:t>Voor het draaien van de applicatie nemen de monteurs een eigen laptop mee die via een ethernetkabel verbinding maakt met de installatiekast.</w:t>
+      </w:r>
+      <w:r>
+        <w:rPr>
+          <w:rFonts w:eastAsia="Times New Roman"/>
+          <w:szCs w:val="24"/>
+          <w:lang w:eastAsia="nl-NL"/>
+        </w:rPr>
+        <w:t xml:space="preserve"> </w:t>
+      </w:r>
     </w:p>
     <w:p>
       <w:pPr>
@@ -2114,7 +2704,1144 @@
           <w:szCs w:val="24"/>
           <w:lang w:eastAsia="nl-NL"/>
         </w:rPr>
-        <w:t xml:space="preserve">Tijdens mijn stage word ik ingezet bij de afdeling Productmanagement en zal ik ondersteunen in het ontwikkelen en fine tunen van software tools. </w:t>
+        <w:tab/>
+        <w:t>Het ontwikkelen van deze tool is gevraagd om als eerste te doen. Dit zal worden uitgebreid door een gr</w:t>
+      </w:r>
+      <w:r>
+        <w:rPr>
+          <w:rFonts w:eastAsia="Times New Roman"/>
+          <w:szCs w:val="24"/>
+          <w:lang w:eastAsia="nl-NL"/>
+        </w:rPr>
+        <w:t xml:space="preserve">afische interface toe te voegen. Hierin zullen knoppen komen waarmee </w:t>
+      </w:r>
+      <w:r>
+        <w:rPr>
+          <w:rFonts w:eastAsia="Times New Roman"/>
+          <w:szCs w:val="24"/>
+          <w:lang w:eastAsia="nl-NL"/>
+        </w:rPr>
+        <w:t xml:space="preserve">de meest gebruikte commando’s snel uitgevoerd kunnen worden, zoals </w:t>
+      </w:r>
+      <w:r>
+        <w:rPr>
+          <w:rFonts w:eastAsia="Times New Roman"/>
+          <w:szCs w:val="24"/>
+          <w:lang w:eastAsia="nl-NL"/>
+        </w:rPr>
+        <w:t>het uitlezen, vergelijken en opnieuw erin zetten</w:t>
+      </w:r>
+      <w:r>
+        <w:rPr>
+          <w:rFonts w:eastAsia="Times New Roman"/>
+          <w:szCs w:val="24"/>
+          <w:lang w:eastAsia="nl-NL"/>
+        </w:rPr>
+        <w:t xml:space="preserve">. Hierdoor zal het </w:t>
+      </w:r>
+      <w:r>
+        <w:rPr>
+          <w:rFonts w:eastAsia="Times New Roman"/>
+          <w:szCs w:val="24"/>
+          <w:lang w:eastAsia="nl-NL"/>
+        </w:rPr>
+        <w:t xml:space="preserve">gemakkelijker en sneller </w:t>
+      </w:r>
+      <w:r>
+        <w:rPr>
+          <w:rFonts w:eastAsia="Times New Roman"/>
+          <w:szCs w:val="24"/>
+          <w:lang w:eastAsia="nl-NL"/>
+        </w:rPr>
+        <w:t>z</w:t>
+      </w:r>
+      <w:r>
+        <w:rPr>
+          <w:rFonts w:eastAsia="Times New Roman"/>
+          <w:szCs w:val="24"/>
+          <w:lang w:eastAsia="nl-NL"/>
+        </w:rPr>
+        <w:t xml:space="preserve">al gaan en </w:t>
+      </w:r>
+      <w:r>
+        <w:rPr>
+          <w:rFonts w:eastAsia="Times New Roman"/>
+          <w:szCs w:val="24"/>
+          <w:lang w:eastAsia="nl-NL"/>
+        </w:rPr>
+        <w:t xml:space="preserve">hoeft </w:t>
+      </w:r>
+      <w:r>
+        <w:rPr>
+          <w:rFonts w:eastAsia="Times New Roman"/>
+          <w:szCs w:val="24"/>
+          <w:lang w:eastAsia="nl-NL"/>
+        </w:rPr>
+        <w:t xml:space="preserve">niet </w:t>
+      </w:r>
+      <w:r>
+        <w:rPr>
+          <w:rFonts w:eastAsia="Times New Roman"/>
+          <w:szCs w:val="24"/>
+          <w:lang w:eastAsia="nl-NL"/>
+        </w:rPr>
+        <w:t xml:space="preserve">alles </w:t>
+      </w:r>
+      <w:r>
+        <w:rPr>
+          <w:rFonts w:eastAsia="Times New Roman"/>
+          <w:szCs w:val="24"/>
+          <w:lang w:eastAsia="nl-NL"/>
+        </w:rPr>
+        <w:t xml:space="preserve">over een command line </w:t>
+      </w:r>
+      <w:r>
+        <w:rPr>
+          <w:rFonts w:eastAsia="Times New Roman"/>
+          <w:szCs w:val="24"/>
+          <w:lang w:eastAsia="nl-NL"/>
+        </w:rPr>
+        <w:t>gaan</w:t>
+      </w:r>
+      <w:r>
+        <w:rPr>
+          <w:rFonts w:eastAsia="Times New Roman"/>
+          <w:szCs w:val="24"/>
+          <w:lang w:eastAsia="nl-NL"/>
+        </w:rPr>
+        <w:t>.</w:t>
+      </w:r>
+    </w:p>
+    <w:p>
+      <w:pPr>
+        <w:pStyle w:val="Lijstalinea"/>
+        <w:ind w:left="0"/>
+        <w:rPr>
+          <w:rFonts w:eastAsia="Times New Roman"/>
+          <w:szCs w:val="24"/>
+          <w:lang w:eastAsia="nl-NL"/>
+        </w:rPr>
+      </w:pPr>
+    </w:p>
+    <w:p>
+      <w:pPr>
+        <w:pStyle w:val="Kop1"/>
+      </w:pPr>
+      <w:bookmarkStart w:id="26" w:name="_Toc397419183"/>
+      <w:bookmarkStart w:id="27" w:name="_Toc398105314"/>
+      <w:r>
+        <w:lastRenderedPageBreak/>
+        <w:t>Functionele en technische eisen</w:t>
+      </w:r>
+      <w:bookmarkEnd w:id="26"/>
+      <w:bookmarkEnd w:id="27"/>
+    </w:p>
+    <w:p>
+      <w:pPr>
+        <w:pStyle w:val="Lijstalinea"/>
+        <w:ind w:left="0"/>
+        <w:rPr>
+          <w:rFonts w:eastAsia="Times New Roman"/>
+          <w:b/>
+          <w:szCs w:val="24"/>
+          <w:lang w:eastAsia="nl-NL"/>
+        </w:rPr>
+      </w:pPr>
+      <w:r>
+        <w:rPr>
+          <w:rFonts w:eastAsia="Times New Roman"/>
+          <w:b/>
+          <w:szCs w:val="24"/>
+          <w:lang w:eastAsia="nl-NL"/>
+        </w:rPr>
+        <w:t>Functionele eisen</w:t>
+      </w:r>
+    </w:p>
+    <w:p>
+      <w:pPr>
+        <w:pStyle w:val="Lijstalinea"/>
+        <w:ind w:left="0"/>
+        <w:rPr>
+          <w:rFonts w:eastAsia="Times New Roman"/>
+          <w:i/>
+          <w:szCs w:val="24"/>
+          <w:lang w:eastAsia="nl-NL"/>
+        </w:rPr>
+      </w:pPr>
+      <w:r>
+        <w:rPr>
+          <w:rFonts w:eastAsia="Times New Roman"/>
+          <w:i/>
+          <w:szCs w:val="24"/>
+          <w:lang w:eastAsia="nl-NL"/>
+        </w:rPr>
+        <w:t>Applicatie</w:t>
+      </w:r>
+    </w:p>
+    <w:p>
+      <w:pPr>
+        <w:pStyle w:val="Lijstalinea"/>
+        <w:ind w:left="0"/>
+        <w:rPr>
+          <w:rFonts w:eastAsia="Times New Roman"/>
+          <w:szCs w:val="24"/>
+          <w:lang w:eastAsia="nl-NL"/>
+        </w:rPr>
+      </w:pPr>
+      <w:r>
+        <w:rPr>
+          <w:rFonts w:eastAsia="Times New Roman"/>
+          <w:szCs w:val="24"/>
+          <w:lang w:eastAsia="nl-NL"/>
+        </w:rPr>
+        <w:t>Mogelijkheid tot invoeren</w:t>
+      </w:r>
+      <w:r>
+        <w:rPr>
+          <w:rFonts w:eastAsia="Times New Roman"/>
+          <w:szCs w:val="24"/>
+          <w:lang w:eastAsia="nl-NL"/>
+        </w:rPr>
+        <w:t xml:space="preserve"> en onthouden</w:t>
+      </w:r>
+      <w:r>
+        <w:rPr>
+          <w:rFonts w:eastAsia="Times New Roman"/>
+          <w:szCs w:val="24"/>
+          <w:lang w:eastAsia="nl-NL"/>
+        </w:rPr>
+        <w:t xml:space="preserve"> van </w:t>
+      </w:r>
+      <w:r>
+        <w:rPr>
+          <w:rFonts w:eastAsia="Times New Roman"/>
+          <w:szCs w:val="24"/>
+          <w:lang w:eastAsia="nl-NL"/>
+        </w:rPr>
+        <w:t>IP-adres voor verbinding</w:t>
+      </w:r>
+    </w:p>
+    <w:p>
+      <w:pPr>
+        <w:pStyle w:val="Lijstalinea"/>
+        <w:ind w:left="0"/>
+        <w:rPr>
+          <w:rFonts w:eastAsia="Times New Roman"/>
+          <w:szCs w:val="24"/>
+          <w:lang w:eastAsia="nl-NL"/>
+        </w:rPr>
+      </w:pPr>
+      <w:r>
+        <w:rPr>
+          <w:rFonts w:eastAsia="Times New Roman"/>
+          <w:szCs w:val="24"/>
+          <w:lang w:eastAsia="nl-NL"/>
+        </w:rPr>
+        <w:t>P</w:t>
+      </w:r>
+      <w:r>
+        <w:rPr>
+          <w:rFonts w:eastAsia="Times New Roman"/>
+          <w:szCs w:val="24"/>
+          <w:lang w:eastAsia="nl-NL"/>
+        </w:rPr>
+        <w:t xml:space="preserve">arameters </w:t>
+      </w:r>
+      <w:r>
+        <w:rPr>
+          <w:rFonts w:eastAsia="Times New Roman"/>
+          <w:szCs w:val="24"/>
+          <w:lang w:eastAsia="nl-NL"/>
+        </w:rPr>
+        <w:t xml:space="preserve">(PDUMP) </w:t>
+      </w:r>
+      <w:r>
+        <w:rPr>
+          <w:rFonts w:eastAsia="Times New Roman"/>
+          <w:szCs w:val="24"/>
+          <w:lang w:eastAsia="nl-NL"/>
+        </w:rPr>
+        <w:t xml:space="preserve">uit de huidige </w:t>
+      </w:r>
+      <w:r>
+        <w:rPr>
+          <w:rFonts w:eastAsia="Times New Roman"/>
+          <w:szCs w:val="24"/>
+          <w:lang w:eastAsia="nl-NL"/>
+        </w:rPr>
+        <w:t>processorkaart halen</w:t>
+      </w:r>
+    </w:p>
+    <w:p>
+      <w:pPr>
+        <w:pStyle w:val="Lijstalinea"/>
+        <w:ind w:left="0"/>
+        <w:rPr>
+          <w:rFonts w:eastAsia="Times New Roman"/>
+          <w:szCs w:val="24"/>
+          <w:lang w:eastAsia="nl-NL"/>
+        </w:rPr>
+      </w:pPr>
+      <w:r>
+        <w:rPr>
+          <w:rFonts w:eastAsia="Times New Roman"/>
+          <w:szCs w:val="24"/>
+          <w:lang w:eastAsia="nl-NL"/>
+        </w:rPr>
+        <w:t>Dumpbestanden opslaan</w:t>
+      </w:r>
+    </w:p>
+    <w:p>
+      <w:pPr>
+        <w:pStyle w:val="Lijstalinea"/>
+        <w:ind w:left="0"/>
+        <w:rPr>
+          <w:rFonts w:eastAsia="Times New Roman"/>
+          <w:szCs w:val="24"/>
+          <w:lang w:eastAsia="nl-NL"/>
+        </w:rPr>
+      </w:pPr>
+      <w:r>
+        <w:rPr>
+          <w:rFonts w:eastAsia="Times New Roman"/>
+          <w:szCs w:val="24"/>
+          <w:lang w:eastAsia="nl-NL"/>
+        </w:rPr>
+        <w:t xml:space="preserve">Dumpbestanden vergelijken en verschillen </w:t>
+      </w:r>
+      <w:r>
+        <w:rPr>
+          <w:rFonts w:eastAsia="Times New Roman"/>
+          <w:szCs w:val="24"/>
+          <w:lang w:eastAsia="nl-NL"/>
+        </w:rPr>
+        <w:t>opslaan</w:t>
+      </w:r>
+    </w:p>
+    <w:p>
+      <w:pPr>
+        <w:pStyle w:val="Lijstalinea"/>
+        <w:ind w:left="0"/>
+        <w:rPr>
+          <w:rFonts w:eastAsia="Times New Roman"/>
+          <w:szCs w:val="24"/>
+          <w:lang w:eastAsia="nl-NL"/>
+        </w:rPr>
+      </w:pPr>
+      <w:r>
+        <w:rPr>
+          <w:rFonts w:eastAsia="Times New Roman"/>
+          <w:szCs w:val="24"/>
+          <w:lang w:eastAsia="nl-NL"/>
+        </w:rPr>
+        <w:t>Logbestand bijhouden van welke parameters gewijzigd zijn en verschil melden</w:t>
+      </w:r>
+    </w:p>
+    <w:p>
+      <w:pPr>
+        <w:pStyle w:val="Lijstalinea"/>
+        <w:ind w:left="0"/>
+        <w:rPr>
+          <w:rFonts w:eastAsia="Times New Roman"/>
+          <w:szCs w:val="24"/>
+          <w:lang w:eastAsia="nl-NL"/>
+        </w:rPr>
+      </w:pPr>
+      <w:r>
+        <w:rPr>
+          <w:rFonts w:eastAsia="Times New Roman"/>
+          <w:szCs w:val="24"/>
+          <w:lang w:eastAsia="nl-NL"/>
+        </w:rPr>
+        <w:t>Verschil parameters uploaden in de huidige kaart</w:t>
+      </w:r>
+    </w:p>
+    <w:p>
+      <w:pPr>
+        <w:pStyle w:val="Lijstalinea"/>
+        <w:ind w:left="0"/>
+        <w:rPr>
+          <w:rFonts w:eastAsia="Times New Roman"/>
+          <w:szCs w:val="24"/>
+          <w:lang w:eastAsia="nl-NL"/>
+        </w:rPr>
+      </w:pPr>
+    </w:p>
+    <w:p>
+      <w:pPr>
+        <w:pStyle w:val="Lijstalinea"/>
+        <w:ind w:left="0"/>
+        <w:rPr>
+          <w:rFonts w:eastAsia="Times New Roman"/>
+          <w:i/>
+          <w:szCs w:val="24"/>
+          <w:lang w:eastAsia="nl-NL"/>
+        </w:rPr>
+      </w:pPr>
+      <w:r>
+        <w:rPr>
+          <w:rFonts w:eastAsia="Times New Roman"/>
+          <w:i/>
+          <w:szCs w:val="24"/>
+          <w:lang w:eastAsia="nl-NL"/>
+        </w:rPr>
+        <w:t>GUI</w:t>
+      </w:r>
+    </w:p>
+    <w:p>
+      <w:pPr>
+        <w:pStyle w:val="Lijstalinea"/>
+        <w:ind w:left="0"/>
+        <w:rPr>
+          <w:rFonts w:eastAsia="Times New Roman"/>
+          <w:szCs w:val="24"/>
+          <w:lang w:eastAsia="nl-NL"/>
+        </w:rPr>
+      </w:pPr>
+      <w:r>
+        <w:rPr>
+          <w:rFonts w:eastAsia="Times New Roman"/>
+          <w:szCs w:val="24"/>
+          <w:lang w:eastAsia="nl-NL"/>
+        </w:rPr>
+        <w:t xml:space="preserve">Knoppen </w:t>
+      </w:r>
+      <w:r>
+        <w:rPr>
+          <w:rFonts w:eastAsia="Times New Roman"/>
+          <w:szCs w:val="24"/>
+          <w:lang w:eastAsia="nl-NL"/>
+        </w:rPr>
+        <w:t>voeren acties uit</w:t>
+      </w:r>
+    </w:p>
+    <w:p>
+      <w:pPr>
+        <w:pStyle w:val="Lijstalinea"/>
+        <w:ind w:left="0"/>
+        <w:rPr>
+          <w:rFonts w:eastAsia="Times New Roman"/>
+          <w:szCs w:val="24"/>
+          <w:lang w:eastAsia="nl-NL"/>
+        </w:rPr>
+      </w:pPr>
+      <w:r>
+        <w:rPr>
+          <w:rFonts w:eastAsia="Times New Roman"/>
+          <w:szCs w:val="24"/>
+          <w:lang w:eastAsia="nl-NL"/>
+        </w:rPr>
+        <w:t>Input line voor commando’s</w:t>
+      </w:r>
+    </w:p>
+    <w:p>
+      <w:pPr>
+        <w:pStyle w:val="Lijstalinea"/>
+        <w:ind w:left="0"/>
+        <w:rPr>
+          <w:rFonts w:eastAsia="Times New Roman"/>
+          <w:b/>
+          <w:szCs w:val="24"/>
+          <w:lang w:eastAsia="nl-NL"/>
+        </w:rPr>
+      </w:pPr>
+    </w:p>
+    <w:p>
+      <w:pPr>
+        <w:pStyle w:val="Lijstalinea"/>
+        <w:ind w:left="0"/>
+        <w:rPr>
+          <w:rFonts w:eastAsia="Times New Roman"/>
+          <w:b/>
+          <w:szCs w:val="24"/>
+          <w:lang w:eastAsia="nl-NL"/>
+        </w:rPr>
+      </w:pPr>
+      <w:r>
+        <w:rPr>
+          <w:rFonts w:eastAsia="Times New Roman"/>
+          <w:b/>
+          <w:szCs w:val="24"/>
+          <w:lang w:eastAsia="nl-NL"/>
+        </w:rPr>
+        <w:t>Niet functionele eisen</w:t>
+      </w:r>
+    </w:p>
+    <w:p>
+      <w:pPr>
+        <w:pStyle w:val="Lijstalinea"/>
+        <w:ind w:left="0"/>
+        <w:rPr>
+          <w:rFonts w:eastAsia="Times New Roman"/>
+          <w:i/>
+          <w:szCs w:val="24"/>
+          <w:lang w:eastAsia="nl-NL"/>
+        </w:rPr>
+      </w:pPr>
+      <w:r>
+        <w:rPr>
+          <w:rFonts w:eastAsia="Times New Roman"/>
+          <w:i/>
+          <w:szCs w:val="24"/>
+          <w:lang w:eastAsia="nl-NL"/>
+        </w:rPr>
+        <w:t>Applicatie</w:t>
+      </w:r>
+    </w:p>
+    <w:p>
+      <w:pPr>
+        <w:pStyle w:val="Lijstalinea"/>
+        <w:ind w:left="0"/>
+        <w:rPr>
+          <w:rFonts w:eastAsia="Times New Roman"/>
+          <w:szCs w:val="24"/>
+          <w:lang w:eastAsia="nl-NL"/>
+        </w:rPr>
+      </w:pPr>
+      <w:r>
+        <w:rPr>
+          <w:rFonts w:eastAsia="Times New Roman"/>
+          <w:szCs w:val="24"/>
+          <w:lang w:eastAsia="nl-NL"/>
+        </w:rPr>
+        <w:t>Moet snel zijn</w:t>
+      </w:r>
+      <w:r>
+        <w:rPr>
+          <w:rFonts w:eastAsia="Times New Roman"/>
+          <w:szCs w:val="24"/>
+          <w:lang w:eastAsia="nl-NL"/>
+        </w:rPr>
+        <w:t>; het vervangt handmatig invoeren, maar moet niet langer gaan duren</w:t>
+      </w:r>
+    </w:p>
+    <w:p>
+      <w:pPr>
+        <w:pStyle w:val="Lijstalinea"/>
+        <w:ind w:left="0"/>
+        <w:rPr>
+          <w:rFonts w:eastAsia="Times New Roman"/>
+          <w:szCs w:val="24"/>
+          <w:lang w:eastAsia="nl-NL"/>
+        </w:rPr>
+      </w:pPr>
+      <w:r>
+        <w:rPr>
+          <w:rFonts w:eastAsia="Times New Roman"/>
+          <w:szCs w:val="24"/>
+          <w:lang w:eastAsia="nl-NL"/>
+        </w:rPr>
+        <w:t>Relatief kleine bestanden genereren</w:t>
+      </w:r>
+    </w:p>
+    <w:p>
+      <w:pPr>
+        <w:pStyle w:val="Lijstalinea"/>
+        <w:ind w:left="0"/>
+        <w:rPr>
+          <w:rFonts w:eastAsia="Times New Roman"/>
+          <w:szCs w:val="24"/>
+          <w:lang w:eastAsia="nl-NL"/>
+        </w:rPr>
+      </w:pPr>
+      <w:r>
+        <w:rPr>
+          <w:rFonts w:eastAsia="Times New Roman"/>
+          <w:szCs w:val="24"/>
+          <w:lang w:eastAsia="nl-NL"/>
+        </w:rPr>
+        <w:t>Gemakkelijk/eenvoudig te gebruiken</w:t>
+      </w:r>
+    </w:p>
+    <w:p>
+      <w:pPr>
+        <w:pStyle w:val="Lijstalinea"/>
+        <w:ind w:left="0"/>
+        <w:rPr>
+          <w:rFonts w:eastAsia="Times New Roman"/>
+          <w:szCs w:val="24"/>
+          <w:lang w:eastAsia="nl-NL"/>
+        </w:rPr>
+      </w:pPr>
+      <w:r>
+        <w:rPr>
+          <w:rFonts w:eastAsia="Times New Roman"/>
+          <w:szCs w:val="24"/>
+          <w:lang w:eastAsia="nl-NL"/>
+        </w:rPr>
+        <w:t>Foutbestendig tegen gebruiker</w:t>
+      </w:r>
+    </w:p>
+    <w:p>
+      <w:pPr>
+        <w:pStyle w:val="Lijstalinea"/>
+        <w:ind w:left="0"/>
+        <w:rPr>
+          <w:rFonts w:eastAsia="Times New Roman"/>
+          <w:szCs w:val="24"/>
+          <w:lang w:eastAsia="nl-NL"/>
+        </w:rPr>
+      </w:pPr>
+      <w:r>
+        <w:rPr>
+          <w:rFonts w:eastAsia="Times New Roman"/>
+          <w:szCs w:val="24"/>
+          <w:lang w:eastAsia="nl-NL"/>
+        </w:rPr>
+        <w:t>Bruikbaar voor verschillende installatiekasten</w:t>
+      </w:r>
+    </w:p>
+    <w:p>
+      <w:pPr>
+        <w:pStyle w:val="Lijstalinea"/>
+        <w:ind w:left="0"/>
+        <w:rPr>
+          <w:rFonts w:eastAsia="Times New Roman"/>
+          <w:szCs w:val="24"/>
+          <w:lang w:eastAsia="nl-NL"/>
+        </w:rPr>
+      </w:pPr>
+    </w:p>
+    <w:p>
+      <w:pPr>
+        <w:pStyle w:val="Lijstalinea"/>
+        <w:ind w:left="0"/>
+        <w:rPr>
+          <w:rFonts w:eastAsia="Times New Roman"/>
+          <w:i/>
+          <w:szCs w:val="24"/>
+          <w:lang w:eastAsia="nl-NL"/>
+        </w:rPr>
+      </w:pPr>
+      <w:r>
+        <w:rPr>
+          <w:rFonts w:eastAsia="Times New Roman"/>
+          <w:i/>
+          <w:szCs w:val="24"/>
+          <w:lang w:eastAsia="nl-NL"/>
+        </w:rPr>
+        <w:t>GUI</w:t>
+      </w:r>
+    </w:p>
+    <w:p>
+      <w:pPr>
+        <w:pStyle w:val="Lijstalinea"/>
+        <w:ind w:left="0"/>
+        <w:rPr>
+          <w:rFonts w:eastAsia="Times New Roman"/>
+          <w:szCs w:val="24"/>
+          <w:lang w:eastAsia="nl-NL"/>
+        </w:rPr>
+      </w:pPr>
+      <w:r>
+        <w:rPr>
+          <w:rFonts w:eastAsia="Times New Roman"/>
+          <w:szCs w:val="24"/>
+          <w:lang w:eastAsia="nl-NL"/>
+        </w:rPr>
+        <w:t>Knoppen voor veel gebruikte commando’s</w:t>
+      </w:r>
+    </w:p>
+    <w:p>
+      <w:pPr>
+        <w:pStyle w:val="Lijstalinea"/>
+        <w:ind w:left="0"/>
+        <w:rPr>
+          <w:rFonts w:eastAsia="Times New Roman"/>
+          <w:szCs w:val="24"/>
+          <w:lang w:eastAsia="nl-NL"/>
+        </w:rPr>
+      </w:pPr>
+      <w:r>
+        <w:rPr>
+          <w:rFonts w:eastAsia="Times New Roman"/>
+          <w:szCs w:val="24"/>
+          <w:lang w:eastAsia="nl-NL"/>
+        </w:rPr>
+        <w:t>Knoppen in volgorde van procedure</w:t>
+      </w:r>
+    </w:p>
+    <w:p>
+      <w:pPr>
+        <w:pStyle w:val="Lijstalinea"/>
+        <w:ind w:left="0"/>
+        <w:rPr>
+          <w:rFonts w:eastAsia="Times New Roman"/>
+          <w:szCs w:val="24"/>
+          <w:lang w:eastAsia="nl-NL"/>
+        </w:rPr>
+      </w:pPr>
+      <w:r>
+        <w:rPr>
+          <w:rFonts w:eastAsia="Times New Roman"/>
+          <w:szCs w:val="24"/>
+          <w:lang w:eastAsia="nl-NL"/>
+        </w:rPr>
+        <w:t>Overzichtelijk en duidelijk</w:t>
+      </w:r>
+    </w:p>
+    <w:p>
+      <w:pPr>
+        <w:pStyle w:val="Lijstalinea"/>
+        <w:ind w:left="0"/>
+        <w:rPr>
+          <w:rFonts w:eastAsia="Times New Roman"/>
+          <w:szCs w:val="24"/>
+          <w:lang w:eastAsia="nl-NL"/>
+        </w:rPr>
+      </w:pPr>
+    </w:p>
+    <w:p>
+      <w:pPr>
+        <w:pStyle w:val="Lijstalinea"/>
+        <w:ind w:left="0"/>
+        <w:rPr>
+          <w:rFonts w:eastAsia="Times New Roman"/>
+          <w:b/>
+          <w:szCs w:val="24"/>
+          <w:lang w:eastAsia="nl-NL"/>
+        </w:rPr>
+      </w:pPr>
+      <w:r>
+        <w:rPr>
+          <w:rFonts w:eastAsia="Times New Roman"/>
+          <w:b/>
+          <w:szCs w:val="24"/>
+          <w:lang w:eastAsia="nl-NL"/>
+        </w:rPr>
+        <w:t>Technische eisen</w:t>
+      </w:r>
+    </w:p>
+    <w:p>
+      <w:pPr>
+        <w:pStyle w:val="Lijstalinea"/>
+        <w:ind w:left="0"/>
+        <w:rPr>
+          <w:rFonts w:eastAsia="Times New Roman"/>
+          <w:i/>
+          <w:szCs w:val="24"/>
+          <w:lang w:eastAsia="nl-NL"/>
+        </w:rPr>
+      </w:pPr>
+      <w:r>
+        <w:rPr>
+          <w:rFonts w:eastAsia="Times New Roman"/>
+          <w:i/>
+          <w:szCs w:val="24"/>
+          <w:lang w:eastAsia="nl-NL"/>
+        </w:rPr>
+        <w:t>Applicatie</w:t>
+      </w:r>
+    </w:p>
+    <w:p>
+      <w:pPr>
+        <w:pStyle w:val="Lijstalinea"/>
+        <w:ind w:left="0"/>
+        <w:rPr>
+          <w:rFonts w:eastAsia="Times New Roman"/>
+          <w:szCs w:val="24"/>
+          <w:lang w:eastAsia="nl-NL"/>
+        </w:rPr>
+      </w:pPr>
+      <w:r>
+        <w:rPr>
+          <w:rFonts w:eastAsia="Times New Roman"/>
+          <w:szCs w:val="24"/>
+          <w:lang w:eastAsia="nl-NL"/>
+        </w:rPr>
+        <w:t xml:space="preserve">Draait </w:t>
+      </w:r>
+      <w:r>
+        <w:rPr>
+          <w:rFonts w:eastAsia="Times New Roman"/>
+          <w:szCs w:val="24"/>
+          <w:lang w:eastAsia="nl-NL"/>
+        </w:rPr>
+        <w:t>op Windows besturingssysteem</w:t>
+      </w:r>
+    </w:p>
+    <w:p>
+      <w:pPr>
+        <w:pStyle w:val="Lijstalinea"/>
+        <w:ind w:left="0"/>
+        <w:rPr>
+          <w:rFonts w:eastAsia="Times New Roman"/>
+          <w:szCs w:val="24"/>
+          <w:lang w:eastAsia="nl-NL"/>
+        </w:rPr>
+      </w:pPr>
+      <w:r>
+        <w:rPr>
+          <w:rFonts w:eastAsia="Times New Roman"/>
+          <w:szCs w:val="24"/>
+          <w:lang w:eastAsia="nl-NL"/>
+        </w:rPr>
+        <w:t>Communicatie via TCP/IP</w:t>
+      </w:r>
+    </w:p>
+    <w:p>
+      <w:pPr>
+        <w:pStyle w:val="Lijstalinea"/>
+        <w:ind w:left="0"/>
+        <w:rPr>
+          <w:rFonts w:eastAsia="Times New Roman"/>
+          <w:szCs w:val="24"/>
+          <w:lang w:eastAsia="nl-NL"/>
+        </w:rPr>
+      </w:pPr>
+      <w:r>
+        <w:rPr>
+          <w:rFonts w:eastAsia="Times New Roman"/>
+          <w:szCs w:val="24"/>
+          <w:lang w:eastAsia="nl-NL"/>
+        </w:rPr>
+        <w:t>Geprogrammeerd in C++</w:t>
+      </w:r>
+    </w:p>
+    <w:p>
+      <w:pPr>
+        <w:pStyle w:val="Lijstalinea"/>
+        <w:ind w:left="0"/>
+        <w:rPr>
+          <w:rFonts w:eastAsia="Times New Roman"/>
+          <w:szCs w:val="24"/>
+          <w:lang w:eastAsia="nl-NL"/>
+        </w:rPr>
+      </w:pPr>
+    </w:p>
+    <w:p>
+      <w:pPr>
+        <w:pStyle w:val="Lijstalinea"/>
+        <w:ind w:left="0"/>
+        <w:rPr>
+          <w:rFonts w:eastAsia="Times New Roman"/>
+          <w:i/>
+          <w:szCs w:val="24"/>
+          <w:lang w:eastAsia="nl-NL"/>
+        </w:rPr>
+      </w:pPr>
+      <w:r>
+        <w:rPr>
+          <w:rFonts w:eastAsia="Times New Roman"/>
+          <w:i/>
+          <w:szCs w:val="24"/>
+          <w:lang w:eastAsia="nl-NL"/>
+        </w:rPr>
+        <w:t>GUI</w:t>
+      </w:r>
+    </w:p>
+    <w:p>
+      <w:pPr>
+        <w:pStyle w:val="Lijstalinea"/>
+        <w:ind w:left="0"/>
+        <w:rPr>
+          <w:rFonts w:eastAsia="Times New Roman"/>
+          <w:szCs w:val="24"/>
+          <w:lang w:eastAsia="nl-NL"/>
+        </w:rPr>
+      </w:pPr>
+      <w:r>
+        <w:rPr>
+          <w:rFonts w:eastAsia="Times New Roman"/>
+          <w:szCs w:val="24"/>
+          <w:lang w:eastAsia="nl-NL"/>
+        </w:rPr>
+        <w:t>Knoppen te gebruiken met functietoetsen</w:t>
+      </w:r>
+    </w:p>
+    <w:p>
+      <w:pPr>
+        <w:pStyle w:val="Lijstalinea"/>
+        <w:ind w:left="0"/>
+        <w:rPr>
+          <w:rFonts w:eastAsia="Times New Roman"/>
+          <w:b/>
+          <w:szCs w:val="24"/>
+          <w:lang w:eastAsia="nl-NL"/>
+        </w:rPr>
+      </w:pPr>
+    </w:p>
+    <w:p>
+      <w:pPr>
+        <w:pStyle w:val="Kop1"/>
+      </w:pPr>
+      <w:bookmarkStart w:id="28" w:name="_Toc397419182"/>
+      <w:bookmarkStart w:id="29" w:name="_Toc398105315"/>
+      <w:r>
+        <w:lastRenderedPageBreak/>
+        <w:t>Aanpak</w:t>
+      </w:r>
+      <w:bookmarkEnd w:id="28"/>
+      <w:r>
+        <w:t xml:space="preserve"> en planning</w:t>
+      </w:r>
+      <w:bookmarkEnd w:id="29"/>
+    </w:p>
+    <w:p>
+      <w:pPr>
+        <w:rPr>
+          <w:rFonts w:ascii="Calibri" w:hAnsi="Calibri"/>
+          <w:i/>
+        </w:rPr>
+      </w:pPr>
+      <w:r>
+        <w:rPr>
+          <w:rFonts w:ascii="Calibri" w:hAnsi="Calibri"/>
+          <w:i/>
+        </w:rPr>
+        <w:t>Ontwerp</w:t>
+      </w:r>
+    </w:p>
+    <w:p>
+      <w:pPr>
+        <w:pStyle w:val="Lijstalinea"/>
+        <w:ind w:left="0"/>
+        <w:rPr>
+          <w:rFonts w:eastAsia="Times New Roman"/>
+          <w:szCs w:val="24"/>
+          <w:lang w:eastAsia="nl-NL"/>
+        </w:rPr>
+      </w:pPr>
+      <w:r>
+        <w:rPr>
+          <w:rFonts w:eastAsia="Times New Roman"/>
+          <w:szCs w:val="24"/>
+          <w:lang w:eastAsia="nl-NL"/>
+        </w:rPr>
+        <w:t xml:space="preserve">Software </w:t>
+      </w:r>
+      <w:r>
+        <w:rPr>
+          <w:rFonts w:eastAsia="Times New Roman"/>
+          <w:szCs w:val="24"/>
+          <w:lang w:eastAsia="nl-NL"/>
+        </w:rPr>
+        <w:t>architectuur maken</w:t>
+      </w:r>
+    </w:p>
+    <w:p>
+      <w:pPr>
+        <w:pStyle w:val="Lijstalinea"/>
+        <w:ind w:left="0"/>
+        <w:rPr>
+          <w:rFonts w:eastAsia="Times New Roman"/>
+          <w:szCs w:val="24"/>
+          <w:lang w:eastAsia="nl-NL"/>
+        </w:rPr>
+      </w:pPr>
+    </w:p>
+    <w:p>
+      <w:pPr>
+        <w:pStyle w:val="Lijstalinea"/>
+        <w:ind w:left="0"/>
+        <w:rPr>
+          <w:rFonts w:eastAsia="Times New Roman"/>
+          <w:i/>
+          <w:szCs w:val="24"/>
+          <w:lang w:eastAsia="nl-NL"/>
+        </w:rPr>
+      </w:pPr>
+      <w:r>
+        <w:rPr>
+          <w:rFonts w:eastAsia="Times New Roman"/>
+          <w:i/>
+          <w:szCs w:val="24"/>
+          <w:lang w:eastAsia="nl-NL"/>
+        </w:rPr>
+        <w:t>Realisatie</w:t>
+      </w:r>
+    </w:p>
+    <w:p>
+      <w:pPr>
+        <w:pStyle w:val="Lijstalinea"/>
+        <w:ind w:left="0"/>
+        <w:rPr>
+          <w:rFonts w:eastAsia="Times New Roman"/>
+          <w:szCs w:val="24"/>
+          <w:lang w:eastAsia="nl-NL"/>
+        </w:rPr>
+      </w:pPr>
+      <w:r>
+        <w:rPr>
+          <w:rFonts w:eastAsia="Times New Roman"/>
+          <w:szCs w:val="24"/>
+          <w:lang w:eastAsia="nl-NL"/>
+        </w:rPr>
+        <w:t xml:space="preserve">Verbinding maken met </w:t>
+      </w:r>
+      <w:r>
+        <w:rPr>
+          <w:rFonts w:eastAsia="Times New Roman"/>
+          <w:szCs w:val="24"/>
+          <w:lang w:eastAsia="nl-NL"/>
+        </w:rPr>
+        <w:t>regelinstallatie</w:t>
+      </w:r>
+    </w:p>
+    <w:p>
+      <w:pPr>
+        <w:pStyle w:val="Lijstalinea"/>
+        <w:ind w:left="0"/>
+        <w:rPr>
+          <w:rFonts w:eastAsia="Times New Roman"/>
+          <w:szCs w:val="24"/>
+          <w:lang w:eastAsia="nl-NL"/>
+        </w:rPr>
+      </w:pPr>
+      <w:r>
+        <w:rPr>
+          <w:rFonts w:eastAsia="Times New Roman"/>
+          <w:szCs w:val="24"/>
+          <w:lang w:eastAsia="nl-NL"/>
+        </w:rPr>
+        <w:tab/>
+        <w:t xml:space="preserve">Via input </w:t>
+      </w:r>
+      <w:r>
+        <w:rPr>
+          <w:rFonts w:eastAsia="Times New Roman"/>
+          <w:szCs w:val="24"/>
+          <w:lang w:eastAsia="nl-NL"/>
+        </w:rPr>
+        <w:t xml:space="preserve">line </w:t>
+      </w:r>
+      <w:r>
+        <w:rPr>
+          <w:rFonts w:eastAsia="Times New Roman"/>
+          <w:szCs w:val="24"/>
+          <w:lang w:eastAsia="nl-NL"/>
+        </w:rPr>
+        <w:t>commando</w:t>
+      </w:r>
+      <w:r>
+        <w:rPr>
+          <w:rFonts w:eastAsia="Times New Roman"/>
+          <w:szCs w:val="24"/>
+          <w:lang w:eastAsia="nl-NL"/>
+        </w:rPr>
+        <w:t>’</w:t>
+      </w:r>
+      <w:r>
+        <w:rPr>
+          <w:rFonts w:eastAsia="Times New Roman"/>
+          <w:szCs w:val="24"/>
+          <w:lang w:eastAsia="nl-NL"/>
+        </w:rPr>
+        <w:t xml:space="preserve">s </w:t>
+      </w:r>
+      <w:r>
+        <w:rPr>
+          <w:rFonts w:eastAsia="Times New Roman"/>
+          <w:szCs w:val="24"/>
+          <w:lang w:eastAsia="nl-NL"/>
+        </w:rPr>
+        <w:t>geven</w:t>
+      </w:r>
+    </w:p>
+    <w:p>
+      <w:pPr>
+        <w:pStyle w:val="Lijstalinea"/>
+        <w:ind w:left="0"/>
+        <w:rPr>
+          <w:rFonts w:eastAsia="Times New Roman"/>
+          <w:szCs w:val="24"/>
+          <w:lang w:eastAsia="nl-NL"/>
+        </w:rPr>
+      </w:pPr>
+      <w:r>
+        <w:rPr>
+          <w:rFonts w:eastAsia="Times New Roman"/>
+          <w:szCs w:val="24"/>
+          <w:lang w:eastAsia="nl-NL"/>
+        </w:rPr>
+        <w:t>Dump files</w:t>
+      </w:r>
+    </w:p>
+    <w:p>
+      <w:pPr>
+        <w:pStyle w:val="Lijstalinea"/>
+        <w:ind w:left="0"/>
+        <w:rPr>
+          <w:rFonts w:eastAsia="Times New Roman"/>
+          <w:szCs w:val="24"/>
+          <w:lang w:eastAsia="nl-NL"/>
+        </w:rPr>
+      </w:pPr>
+      <w:r>
+        <w:rPr>
+          <w:rFonts w:eastAsia="Times New Roman"/>
+          <w:szCs w:val="24"/>
+          <w:lang w:eastAsia="nl-NL"/>
+        </w:rPr>
+        <w:tab/>
+      </w:r>
+      <w:r>
+        <w:rPr>
+          <w:rFonts w:eastAsia="Times New Roman"/>
+          <w:szCs w:val="24"/>
+          <w:lang w:eastAsia="nl-NL"/>
+        </w:rPr>
+        <w:t>Maken</w:t>
+      </w:r>
+    </w:p>
+    <w:p>
+      <w:pPr>
+        <w:pStyle w:val="Lijstalinea"/>
+        <w:ind w:left="0"/>
+        <w:rPr>
+          <w:rFonts w:eastAsia="Times New Roman"/>
+          <w:szCs w:val="24"/>
+          <w:lang w:eastAsia="nl-NL"/>
+        </w:rPr>
+      </w:pPr>
+      <w:r>
+        <w:rPr>
+          <w:rFonts w:eastAsia="Times New Roman"/>
+          <w:szCs w:val="24"/>
+          <w:lang w:eastAsia="nl-NL"/>
+        </w:rPr>
+        <w:tab/>
+        <w:t>Opslaan</w:t>
+      </w:r>
+    </w:p>
+    <w:p>
+      <w:pPr>
+        <w:pStyle w:val="Lijstalinea"/>
+        <w:ind w:left="0"/>
+        <w:rPr>
+          <w:rFonts w:eastAsia="Times New Roman"/>
+          <w:szCs w:val="24"/>
+          <w:lang w:eastAsia="nl-NL"/>
+        </w:rPr>
+      </w:pPr>
+      <w:r>
+        <w:rPr>
+          <w:rFonts w:eastAsia="Times New Roman"/>
+          <w:szCs w:val="24"/>
+          <w:lang w:eastAsia="nl-NL"/>
+        </w:rPr>
+        <w:tab/>
+        <w:t>Vergelijken</w:t>
+      </w:r>
+    </w:p>
+    <w:p>
+      <w:pPr>
+        <w:pStyle w:val="Lijstalinea"/>
+        <w:ind w:left="0"/>
+        <w:rPr>
+          <w:rFonts w:eastAsia="Times New Roman"/>
+          <w:szCs w:val="24"/>
+          <w:lang w:eastAsia="nl-NL"/>
+        </w:rPr>
+      </w:pPr>
+      <w:r>
+        <w:rPr>
+          <w:rFonts w:eastAsia="Times New Roman"/>
+          <w:szCs w:val="24"/>
+          <w:lang w:eastAsia="nl-NL"/>
+        </w:rPr>
+        <w:tab/>
+        <w:t>Tijdstempel controleren</w:t>
       </w:r>
     </w:p>
     <w:p>
@@ -2133,298 +3860,23 @@
           <w:szCs w:val="24"/>
           <w:lang w:eastAsia="nl-NL"/>
         </w:rPr>
-        <w:t xml:space="preserve">De </w:t>
-      </w:r>
-      <w:r>
-        <w:rPr>
-          <w:rFonts w:eastAsia="Times New Roman"/>
-          <w:szCs w:val="24"/>
-          <w:lang w:eastAsia="nl-NL"/>
-        </w:rPr>
-        <w:t>opdracht die hierbij hoort, is onder andere</w:t>
-      </w:r>
-      <w:r>
-        <w:rPr>
-          <w:rFonts w:eastAsia="Times New Roman"/>
-          <w:szCs w:val="24"/>
-          <w:lang w:eastAsia="nl-NL"/>
-        </w:rPr>
-        <w:t xml:space="preserve"> het ontwikkelen van een </w:t>
-      </w:r>
-      <w:r>
-        <w:rPr>
-          <w:rFonts w:eastAsia="Times New Roman"/>
-          <w:szCs w:val="24"/>
-          <w:lang w:eastAsia="nl-NL"/>
-        </w:rPr>
-        <w:t>applicatie</w:t>
-      </w:r>
-      <w:r>
-        <w:rPr>
-          <w:rFonts w:eastAsia="Times New Roman"/>
-          <w:szCs w:val="24"/>
-          <w:lang w:eastAsia="nl-NL"/>
-        </w:rPr>
-        <w:t xml:space="preserve"> dat de configuratie en parameters uit een </w:t>
-      </w:r>
-      <w:r>
-        <w:rPr>
-          <w:rFonts w:eastAsia="Times New Roman"/>
-          <w:szCs w:val="24"/>
-          <w:lang w:eastAsia="nl-NL"/>
-        </w:rPr>
-        <w:t>regel</w:t>
-      </w:r>
-      <w:r>
-        <w:rPr>
-          <w:rFonts w:eastAsia="Times New Roman"/>
-          <w:szCs w:val="24"/>
-          <w:lang w:eastAsia="nl-NL"/>
-        </w:rPr>
-        <w:t xml:space="preserve">installatiekast kan halen, deze kan vergelijken </w:t>
-      </w:r>
-      <w:r>
-        <w:rPr>
-          <w:rFonts w:eastAsia="Times New Roman"/>
-          <w:szCs w:val="24"/>
-          <w:lang w:eastAsia="nl-NL"/>
-        </w:rPr>
-        <w:t xml:space="preserve">met </w:t>
-      </w:r>
-      <w:r>
-        <w:rPr>
-          <w:rFonts w:eastAsia="Times New Roman"/>
-          <w:szCs w:val="24"/>
-          <w:lang w:eastAsia="nl-NL"/>
-        </w:rPr>
-        <w:t xml:space="preserve">waarden </w:t>
-      </w:r>
-      <w:r>
-        <w:rPr>
-          <w:rFonts w:eastAsia="Times New Roman"/>
-          <w:szCs w:val="24"/>
-          <w:lang w:eastAsia="nl-NL"/>
-        </w:rPr>
-        <w:t>bij invoering</w:t>
-      </w:r>
-      <w:r>
-        <w:rPr>
-          <w:rFonts w:eastAsia="Times New Roman"/>
-          <w:szCs w:val="24"/>
-          <w:lang w:eastAsia="nl-NL"/>
-        </w:rPr>
-        <w:t xml:space="preserve"> van een nieuwe </w:t>
-      </w:r>
-      <w:r>
-        <w:rPr>
-          <w:rFonts w:eastAsia="Times New Roman"/>
-          <w:szCs w:val="24"/>
-          <w:lang w:eastAsia="nl-NL"/>
-        </w:rPr>
-        <w:t>processor</w:t>
-      </w:r>
-      <w:r>
-        <w:rPr>
-          <w:rFonts w:eastAsia="Times New Roman"/>
-          <w:szCs w:val="24"/>
-          <w:lang w:eastAsia="nl-NL"/>
-        </w:rPr>
-        <w:t>kaart</w:t>
-      </w:r>
-      <w:r>
-        <w:rPr>
-          <w:rFonts w:eastAsia="Times New Roman"/>
-          <w:szCs w:val="24"/>
-          <w:lang w:eastAsia="nl-NL"/>
-        </w:rPr>
-        <w:t xml:space="preserve"> of aangepast regeling</w:t>
-      </w:r>
-      <w:r>
-        <w:rPr>
-          <w:rFonts w:eastAsia="Times New Roman"/>
-          <w:szCs w:val="24"/>
-          <w:lang w:eastAsia="nl-NL"/>
-        </w:rPr>
-        <w:t xml:space="preserve">. Vervolgens zal </w:t>
-      </w:r>
-      <w:r>
-        <w:rPr>
-          <w:rFonts w:eastAsia="Times New Roman"/>
-          <w:szCs w:val="24"/>
-          <w:lang w:eastAsia="nl-NL"/>
-        </w:rPr>
-        <w:t>de applicatie</w:t>
-      </w:r>
-      <w:r>
-        <w:rPr>
-          <w:rFonts w:eastAsia="Times New Roman"/>
-          <w:szCs w:val="24"/>
-          <w:lang w:eastAsia="nl-NL"/>
-        </w:rPr>
-        <w:t xml:space="preserve"> deze </w:t>
-      </w:r>
-      <w:r>
-        <w:rPr>
-          <w:rFonts w:eastAsia="Times New Roman"/>
-          <w:szCs w:val="24"/>
-          <w:lang w:eastAsia="nl-NL"/>
-        </w:rPr>
-        <w:t xml:space="preserve">waarden met elkaar vergelijken en </w:t>
-      </w:r>
-      <w:r>
-        <w:rPr>
-          <w:rFonts w:eastAsia="Times New Roman"/>
-          <w:szCs w:val="24"/>
-          <w:lang w:eastAsia="nl-NL"/>
-        </w:rPr>
-        <w:t>de oude, aangepaste, waarden opnieuw erin te zetten</w:t>
-      </w:r>
-      <w:r>
-        <w:rPr>
-          <w:rFonts w:eastAsia="Times New Roman"/>
-          <w:szCs w:val="24"/>
-          <w:lang w:eastAsia="nl-NL"/>
-        </w:rPr>
-        <w:t>. B</w:t>
-      </w:r>
-      <w:r>
-        <w:rPr>
-          <w:rFonts w:eastAsia="Times New Roman"/>
-          <w:szCs w:val="24"/>
-          <w:lang w:eastAsia="nl-NL"/>
-        </w:rPr>
-        <w:t xml:space="preserve">ij het installeren van de nieuwe kaart </w:t>
-      </w:r>
-      <w:r>
-        <w:rPr>
-          <w:rFonts w:eastAsia="Times New Roman"/>
-          <w:szCs w:val="24"/>
-          <w:lang w:eastAsia="nl-NL"/>
-        </w:rPr>
-        <w:t xml:space="preserve">of regeling wordt dus de </w:t>
-      </w:r>
-      <w:r>
-        <w:rPr>
-          <w:rFonts w:eastAsia="Times New Roman"/>
-          <w:szCs w:val="24"/>
-          <w:lang w:eastAsia="nl-NL"/>
-        </w:rPr>
-        <w:t xml:space="preserve">configuratie van de oude kaart mee </w:t>
-      </w:r>
-      <w:r>
-        <w:rPr>
-          <w:rFonts w:eastAsia="Times New Roman"/>
-          <w:szCs w:val="24"/>
-          <w:lang w:eastAsia="nl-NL"/>
-        </w:rPr>
-        <w:t>ge</w:t>
-      </w:r>
-      <w:r>
-        <w:rPr>
-          <w:rFonts w:eastAsia="Times New Roman"/>
-          <w:szCs w:val="24"/>
-          <w:lang w:eastAsia="nl-NL"/>
-        </w:rPr>
-        <w:t>geven zodat dit niet handmatig hoeft te gebeuren. De co</w:t>
-      </w:r>
-      <w:r>
-        <w:rPr>
-          <w:rFonts w:eastAsia="Times New Roman"/>
-          <w:szCs w:val="24"/>
-          <w:lang w:eastAsia="nl-NL"/>
-        </w:rPr>
-        <w:t xml:space="preserve">nfiguratie wordt namelijk in de </w:t>
-      </w:r>
-      <w:r>
-        <w:rPr>
-          <w:rFonts w:eastAsia="Times New Roman"/>
-          <w:szCs w:val="24"/>
-          <w:lang w:eastAsia="nl-NL"/>
-        </w:rPr>
-        <w:t>loop der tijd</w:t>
-      </w:r>
-      <w:r>
-        <w:rPr>
-          <w:rFonts w:eastAsia="Times New Roman"/>
-          <w:szCs w:val="24"/>
-          <w:lang w:eastAsia="nl-NL"/>
-        </w:rPr>
-        <w:t xml:space="preserve"> </w:t>
-      </w:r>
-      <w:r>
-        <w:rPr>
-          <w:rFonts w:eastAsia="Times New Roman"/>
-          <w:szCs w:val="24"/>
-          <w:lang w:eastAsia="nl-NL"/>
-        </w:rPr>
-        <w:t>aangepast</w:t>
-      </w:r>
-      <w:r>
-        <w:rPr>
-          <w:rFonts w:eastAsia="Times New Roman"/>
-          <w:szCs w:val="24"/>
-          <w:lang w:eastAsia="nl-NL"/>
-        </w:rPr>
-        <w:t xml:space="preserve"> door de klant van SWARCO </w:t>
-      </w:r>
-      <w:r>
-        <w:rPr>
-          <w:rFonts w:eastAsia="Times New Roman"/>
-          <w:szCs w:val="24"/>
-          <w:lang w:eastAsia="nl-NL"/>
-        </w:rPr>
-        <w:t>en deze aanpass</w:t>
-      </w:r>
-      <w:r>
-        <w:rPr>
-          <w:rFonts w:eastAsia="Times New Roman"/>
-          <w:szCs w:val="24"/>
-          <w:lang w:eastAsia="nl-NL"/>
-        </w:rPr>
-        <w:t>ingen moeten niet verloren gaan.</w:t>
-      </w:r>
-    </w:p>
-    <w:p>
-      <w:pPr>
-        <w:pStyle w:val="Lijstalinea"/>
-        <w:ind w:left="0" w:firstLine="709"/>
-        <w:rPr>
-          <w:rFonts w:eastAsia="Times New Roman"/>
-          <w:szCs w:val="24"/>
-          <w:lang w:eastAsia="nl-NL"/>
-        </w:rPr>
-      </w:pPr>
-      <w:r>
-        <w:rPr>
-          <w:rFonts w:eastAsia="Times New Roman"/>
-          <w:szCs w:val="24"/>
-          <w:lang w:eastAsia="nl-NL"/>
-        </w:rPr>
-        <w:t xml:space="preserve">De tool wordt gebruikt door monteurs die de processorkaart of regeling in de regelinstallatiekast vervangen. Zij halen eerst de configuratie en parameters op van de oude kaart, halen deze kaart eruit en zetten de nieuwe kaart erin. Vervolgens </w:t>
-      </w:r>
-      <w:r>
-        <w:rPr>
-          <w:rFonts w:eastAsia="Times New Roman"/>
-          <w:szCs w:val="24"/>
-          <w:lang w:eastAsia="nl-NL"/>
-        </w:rPr>
-        <w:t xml:space="preserve">halen ze de configuratie en parameters van de nieuwe kaart op en </w:t>
-      </w:r>
-      <w:r>
-        <w:rPr>
-          <w:rFonts w:eastAsia="Times New Roman"/>
-          <w:szCs w:val="24"/>
-          <w:lang w:eastAsia="nl-NL"/>
-        </w:rPr>
-        <w:t>vergelijken ze wat er allemaal veranderd was op de oude kaart en zetten dit in de nieuwe kaart.</w:t>
-      </w:r>
-      <w:r>
-        <w:rPr>
-          <w:rFonts w:eastAsia="Times New Roman"/>
-          <w:szCs w:val="24"/>
-          <w:lang w:eastAsia="nl-NL"/>
-        </w:rPr>
-        <w:t xml:space="preserve"> Voor het draaien van de applicatie wordt een eigen laptop meegenomen die via een ethernetkabel verbinding maakt met de installatiekast.</w:t>
+        <w:t xml:space="preserve">Verschillen </w:t>
+      </w:r>
+      <w:r>
+        <w:rPr>
+          <w:rFonts w:eastAsia="Times New Roman"/>
+          <w:szCs w:val="24"/>
+          <w:lang w:eastAsia="nl-NL"/>
+        </w:rPr>
+        <w:t xml:space="preserve">(parameters) </w:t>
+      </w:r>
+      <w:r>
+        <w:rPr>
+          <w:rFonts w:eastAsia="Times New Roman"/>
+          <w:szCs w:val="24"/>
+          <w:lang w:eastAsia="nl-NL"/>
+        </w:rPr>
+        <w:t>erin schrijven</w:t>
       </w:r>
     </w:p>
     <w:p>
@@ -2444,87 +3896,7 @@
           <w:lang w:eastAsia="nl-NL"/>
         </w:rPr>
         <w:tab/>
-        <w:t xml:space="preserve">Het ontwikkelen van deze tool is gevraagd om als eerste te doen. Dit zal </w:t>
-      </w:r>
-      <w:r>
-        <w:rPr>
-          <w:rFonts w:eastAsia="Times New Roman"/>
-          <w:szCs w:val="24"/>
-          <w:lang w:eastAsia="nl-NL"/>
-        </w:rPr>
-        <w:t xml:space="preserve">vervolgens </w:t>
-      </w:r>
-      <w:r>
-        <w:rPr>
-          <w:rFonts w:eastAsia="Times New Roman"/>
-          <w:szCs w:val="24"/>
-          <w:lang w:eastAsia="nl-NL"/>
-        </w:rPr>
-        <w:t>worden uitgebreid door een gr</w:t>
-      </w:r>
-      <w:r>
-        <w:rPr>
-          <w:rFonts w:eastAsia="Times New Roman"/>
-          <w:szCs w:val="24"/>
-          <w:lang w:eastAsia="nl-NL"/>
-        </w:rPr>
-        <w:t xml:space="preserve">afische interface toe te voegen. Hierin zullen bijvoorbeeld knoppen komen waarmee </w:t>
-      </w:r>
-      <w:r>
-        <w:rPr>
-          <w:rFonts w:eastAsia="Times New Roman"/>
-          <w:szCs w:val="24"/>
-          <w:lang w:eastAsia="nl-NL"/>
-        </w:rPr>
-        <w:t>het uitlezen, vergelijken en opnieuw erin zetten</w:t>
-      </w:r>
-      <w:r>
-        <w:rPr>
-          <w:rFonts w:eastAsia="Times New Roman"/>
-          <w:szCs w:val="24"/>
-          <w:lang w:eastAsia="nl-NL"/>
-        </w:rPr>
-        <w:t xml:space="preserve"> gemakkelijker en sneller </w:t>
-      </w:r>
-      <w:r>
-        <w:rPr>
-          <w:rFonts w:eastAsia="Times New Roman"/>
-          <w:szCs w:val="24"/>
-          <w:lang w:eastAsia="nl-NL"/>
-        </w:rPr>
-        <w:t>z</w:t>
-      </w:r>
-      <w:r>
-        <w:rPr>
-          <w:rFonts w:eastAsia="Times New Roman"/>
-          <w:szCs w:val="24"/>
-          <w:lang w:eastAsia="nl-NL"/>
-        </w:rPr>
-        <w:t>al gaan en dat</w:t>
-      </w:r>
-      <w:r>
-        <w:rPr>
-          <w:rFonts w:eastAsia="Times New Roman"/>
-          <w:szCs w:val="24"/>
-          <w:lang w:eastAsia="nl-NL"/>
-        </w:rPr>
-        <w:t xml:space="preserve"> niet </w:t>
-      </w:r>
-      <w:r>
-        <w:rPr>
-          <w:rFonts w:eastAsia="Times New Roman"/>
-          <w:szCs w:val="24"/>
-          <w:lang w:eastAsia="nl-NL"/>
-        </w:rPr>
-        <w:t xml:space="preserve">alles </w:t>
-      </w:r>
-      <w:r>
-        <w:rPr>
-          <w:rFonts w:eastAsia="Times New Roman"/>
-          <w:szCs w:val="24"/>
-          <w:lang w:eastAsia="nl-NL"/>
-        </w:rPr>
-        <w:t>over een command line hoeft te gebeuren.</w:t>
+        <w:t>Logboek met veranderingen genereren</w:t>
       </w:r>
     </w:p>
     <w:p>
@@ -2537,19 +3909,14 @@
           <w:lang w:eastAsia="nl-NL"/>
         </w:rPr>
       </w:pPr>
-    </w:p>
-    <w:p>
-      <w:pPr>
-        <w:pStyle w:val="Kop1"/>
-      </w:pPr>
-      <w:bookmarkStart w:id="24" w:name="_Toc397419183"/>
-      <w:bookmarkStart w:id="25" w:name="_Toc397432091"/>
-      <w:r>
-        <w:lastRenderedPageBreak/>
-        <w:t>Functionele en technische eisen</w:t>
-      </w:r>
-      <w:bookmarkEnd w:id="24"/>
-      <w:bookmarkEnd w:id="25"/>
+      <w:r>
+        <w:rPr>
+          <w:rFonts w:eastAsia="Times New Roman"/>
+          <w:szCs w:val="24"/>
+          <w:lang w:eastAsia="nl-NL"/>
+        </w:rPr>
+        <w:t>Interface maken</w:t>
+      </w:r>
     </w:p>
     <w:p>
       <w:pPr>
@@ -2557,19 +3924,18 @@
         <w:ind w:left="0"/>
         <w:rPr>
           <w:rFonts w:eastAsia="Times New Roman"/>
-          <w:b/>
-          <w:szCs w:val="24"/>
-          <w:lang w:eastAsia="nl-NL"/>
-        </w:rPr>
-      </w:pPr>
-      <w:r>
-        <w:rPr>
-          <w:rFonts w:eastAsia="Times New Roman"/>
-          <w:b/>
-          <w:szCs w:val="24"/>
-          <w:lang w:eastAsia="nl-NL"/>
-        </w:rPr>
-        <w:t>Functionele eisen</w:t>
+          <w:szCs w:val="24"/>
+          <w:lang w:eastAsia="nl-NL"/>
+        </w:rPr>
+      </w:pPr>
+      <w:r>
+        <w:rPr>
+          <w:rFonts w:eastAsia="Times New Roman"/>
+          <w:szCs w:val="24"/>
+          <w:lang w:eastAsia="nl-NL"/>
+        </w:rPr>
+        <w:tab/>
+        <w:t>Knoppen voor veelgebruikte commando’s</w:t>
       </w:r>
     </w:p>
     <w:p>
@@ -2578,787 +3944,6 @@
         <w:ind w:left="0"/>
         <w:rPr>
           <w:rFonts w:eastAsia="Times New Roman"/>
-          <w:i/>
-          <w:szCs w:val="24"/>
-          <w:lang w:eastAsia="nl-NL"/>
-        </w:rPr>
-      </w:pPr>
-      <w:r>
-        <w:rPr>
-          <w:rFonts w:eastAsia="Times New Roman"/>
-          <w:i/>
-          <w:szCs w:val="24"/>
-          <w:lang w:eastAsia="nl-NL"/>
-        </w:rPr>
-        <w:t>Applicatie</w:t>
-      </w:r>
-    </w:p>
-    <w:p>
-      <w:pPr>
-        <w:pStyle w:val="Lijstalinea"/>
-        <w:ind w:left="0"/>
-        <w:rPr>
-          <w:rFonts w:eastAsia="Times New Roman"/>
-          <w:szCs w:val="24"/>
-          <w:lang w:eastAsia="nl-NL"/>
-        </w:rPr>
-      </w:pPr>
-      <w:r>
-        <w:rPr>
-          <w:rFonts w:eastAsia="Times New Roman"/>
-          <w:szCs w:val="24"/>
-          <w:lang w:eastAsia="nl-NL"/>
-        </w:rPr>
-        <w:t xml:space="preserve">Mogelijkheid tot invoeren van </w:t>
-      </w:r>
-      <w:r>
-        <w:rPr>
-          <w:rFonts w:eastAsia="Times New Roman"/>
-          <w:szCs w:val="24"/>
-          <w:lang w:eastAsia="nl-NL"/>
-        </w:rPr>
-        <w:t>IP-adres voor verbinding</w:t>
-      </w:r>
-    </w:p>
-    <w:p>
-      <w:pPr>
-        <w:pStyle w:val="Lijstalinea"/>
-        <w:ind w:left="0"/>
-        <w:rPr>
-          <w:rFonts w:eastAsia="Times New Roman"/>
-          <w:szCs w:val="24"/>
-          <w:lang w:eastAsia="nl-NL"/>
-        </w:rPr>
-      </w:pPr>
-      <w:r>
-        <w:rPr>
-          <w:rFonts w:eastAsia="Times New Roman"/>
-          <w:szCs w:val="24"/>
-          <w:lang w:eastAsia="nl-NL"/>
-        </w:rPr>
-        <w:t>P</w:t>
-      </w:r>
-      <w:r>
-        <w:rPr>
-          <w:rFonts w:eastAsia="Times New Roman"/>
-          <w:szCs w:val="24"/>
-          <w:lang w:eastAsia="nl-NL"/>
-        </w:rPr>
-        <w:t xml:space="preserve">arameters uit de huidige </w:t>
-      </w:r>
-      <w:r>
-        <w:rPr>
-          <w:rFonts w:eastAsia="Times New Roman"/>
-          <w:szCs w:val="24"/>
-          <w:lang w:eastAsia="nl-NL"/>
-        </w:rPr>
-        <w:t>processorkaart halen</w:t>
-      </w:r>
-    </w:p>
-    <w:p>
-      <w:pPr>
-        <w:pStyle w:val="Lijstalinea"/>
-        <w:ind w:left="0"/>
-        <w:rPr>
-          <w:rFonts w:eastAsia="Times New Roman"/>
-          <w:szCs w:val="24"/>
-          <w:lang w:eastAsia="nl-NL"/>
-        </w:rPr>
-      </w:pPr>
-      <w:r>
-        <w:rPr>
-          <w:rFonts w:eastAsia="Times New Roman"/>
-          <w:szCs w:val="24"/>
-          <w:lang w:eastAsia="nl-NL"/>
-        </w:rPr>
-        <w:t>Dumpbestanden opslaan</w:t>
-      </w:r>
-    </w:p>
-    <w:p>
-      <w:pPr>
-        <w:pStyle w:val="Lijstalinea"/>
-        <w:ind w:left="0"/>
-        <w:rPr>
-          <w:rFonts w:eastAsia="Times New Roman"/>
-          <w:szCs w:val="24"/>
-          <w:lang w:eastAsia="nl-NL"/>
-        </w:rPr>
-      </w:pPr>
-      <w:r>
-        <w:rPr>
-          <w:rFonts w:eastAsia="Times New Roman"/>
-          <w:szCs w:val="24"/>
-          <w:lang w:eastAsia="nl-NL"/>
-        </w:rPr>
-        <w:t>Dumpbestanden vergelijken en verschillen terugsturen</w:t>
-      </w:r>
-    </w:p>
-    <w:p>
-      <w:pPr>
-        <w:pStyle w:val="Lijstalinea"/>
-        <w:ind w:left="0"/>
-        <w:rPr>
-          <w:rFonts w:eastAsia="Times New Roman"/>
-          <w:szCs w:val="24"/>
-          <w:lang w:eastAsia="nl-NL"/>
-        </w:rPr>
-      </w:pPr>
-      <w:r>
-        <w:rPr>
-          <w:rFonts w:eastAsia="Times New Roman"/>
-          <w:szCs w:val="24"/>
-          <w:lang w:eastAsia="nl-NL"/>
-        </w:rPr>
-        <w:t>Parameters aanpassen in de huidige kaart</w:t>
-      </w:r>
-    </w:p>
-    <w:p>
-      <w:pPr>
-        <w:pStyle w:val="Lijstalinea"/>
-        <w:ind w:left="0"/>
-        <w:rPr>
-          <w:rFonts w:eastAsia="Times New Roman"/>
-          <w:szCs w:val="24"/>
-          <w:lang w:eastAsia="nl-NL"/>
-        </w:rPr>
-      </w:pPr>
-      <w:r>
-        <w:rPr>
-          <w:rFonts w:eastAsia="Times New Roman"/>
-          <w:szCs w:val="24"/>
-          <w:lang w:eastAsia="nl-NL"/>
-        </w:rPr>
-        <w:t>Logbestand bijhouden van welke parameters gewijzigd zijn en verschil melden</w:t>
-      </w:r>
-    </w:p>
-    <w:p>
-      <w:pPr>
-        <w:pStyle w:val="Lijstalinea"/>
-        <w:ind w:left="0"/>
-        <w:rPr>
-          <w:rFonts w:eastAsia="Times New Roman"/>
-          <w:szCs w:val="24"/>
-          <w:lang w:eastAsia="nl-NL"/>
-        </w:rPr>
-      </w:pPr>
-    </w:p>
-    <w:p>
-      <w:pPr>
-        <w:pStyle w:val="Lijstalinea"/>
-        <w:ind w:left="0"/>
-        <w:rPr>
-          <w:rFonts w:eastAsia="Times New Roman"/>
-          <w:i/>
-          <w:szCs w:val="24"/>
-          <w:lang w:eastAsia="nl-NL"/>
-        </w:rPr>
-      </w:pPr>
-      <w:r>
-        <w:rPr>
-          <w:rFonts w:eastAsia="Times New Roman"/>
-          <w:i/>
-          <w:szCs w:val="24"/>
-          <w:lang w:eastAsia="nl-NL"/>
-        </w:rPr>
-        <w:t>GUI</w:t>
-      </w:r>
-    </w:p>
-    <w:p>
-      <w:pPr>
-        <w:pStyle w:val="Lijstalinea"/>
-        <w:ind w:left="0"/>
-        <w:rPr>
-          <w:rFonts w:eastAsia="Times New Roman"/>
-          <w:szCs w:val="24"/>
-          <w:lang w:eastAsia="nl-NL"/>
-        </w:rPr>
-      </w:pPr>
-      <w:r>
-        <w:rPr>
-          <w:rFonts w:eastAsia="Times New Roman"/>
-          <w:szCs w:val="24"/>
-          <w:lang w:eastAsia="nl-NL"/>
-        </w:rPr>
-        <w:t xml:space="preserve">Knoppen </w:t>
-      </w:r>
-      <w:r>
-        <w:rPr>
-          <w:rFonts w:eastAsia="Times New Roman"/>
-          <w:szCs w:val="24"/>
-          <w:lang w:eastAsia="nl-NL"/>
-        </w:rPr>
-        <w:t>voeren acties uit</w:t>
-      </w:r>
-    </w:p>
-    <w:p>
-      <w:pPr>
-        <w:pStyle w:val="Lijstalinea"/>
-        <w:ind w:left="0"/>
-        <w:rPr>
-          <w:rFonts w:eastAsia="Times New Roman"/>
-          <w:szCs w:val="24"/>
-          <w:lang w:eastAsia="nl-NL"/>
-        </w:rPr>
-      </w:pPr>
-      <w:r>
-        <w:rPr>
-          <w:rFonts w:eastAsia="Times New Roman"/>
-          <w:szCs w:val="24"/>
-          <w:lang w:eastAsia="nl-NL"/>
-        </w:rPr>
-        <w:t>Input line voor commando’s</w:t>
-      </w:r>
-    </w:p>
-    <w:p>
-      <w:pPr>
-        <w:pStyle w:val="Lijstalinea"/>
-        <w:ind w:left="0"/>
-        <w:rPr>
-          <w:rFonts w:eastAsia="Times New Roman"/>
-          <w:b/>
-          <w:szCs w:val="24"/>
-          <w:lang w:eastAsia="nl-NL"/>
-        </w:rPr>
-      </w:pPr>
-    </w:p>
-    <w:p>
-      <w:pPr>
-        <w:pStyle w:val="Lijstalinea"/>
-        <w:ind w:left="0"/>
-        <w:rPr>
-          <w:rFonts w:eastAsia="Times New Roman"/>
-          <w:b/>
-          <w:szCs w:val="24"/>
-          <w:lang w:eastAsia="nl-NL"/>
-        </w:rPr>
-      </w:pPr>
-      <w:r>
-        <w:rPr>
-          <w:rFonts w:eastAsia="Times New Roman"/>
-          <w:b/>
-          <w:szCs w:val="24"/>
-          <w:lang w:eastAsia="nl-NL"/>
-        </w:rPr>
-        <w:t>Niet functionele eisen</w:t>
-      </w:r>
-    </w:p>
-    <w:p>
-      <w:pPr>
-        <w:pStyle w:val="Lijstalinea"/>
-        <w:ind w:left="0"/>
-        <w:rPr>
-          <w:rFonts w:eastAsia="Times New Roman"/>
-          <w:i/>
-          <w:szCs w:val="24"/>
-          <w:lang w:eastAsia="nl-NL"/>
-        </w:rPr>
-      </w:pPr>
-      <w:r>
-        <w:rPr>
-          <w:rFonts w:eastAsia="Times New Roman"/>
-          <w:i/>
-          <w:szCs w:val="24"/>
-          <w:lang w:eastAsia="nl-NL"/>
-        </w:rPr>
-        <w:t>Applicatie</w:t>
-      </w:r>
-    </w:p>
-    <w:p>
-      <w:pPr>
-        <w:pStyle w:val="Lijstalinea"/>
-        <w:ind w:left="0"/>
-        <w:rPr>
-          <w:rFonts w:eastAsia="Times New Roman"/>
-          <w:szCs w:val="24"/>
-          <w:lang w:eastAsia="nl-NL"/>
-        </w:rPr>
-      </w:pPr>
-      <w:r>
-        <w:rPr>
-          <w:rFonts w:eastAsia="Times New Roman"/>
-          <w:szCs w:val="24"/>
-          <w:lang w:eastAsia="nl-NL"/>
-        </w:rPr>
-        <w:t>Moet snel zijn</w:t>
-      </w:r>
-      <w:r>
-        <w:rPr>
-          <w:rFonts w:eastAsia="Times New Roman"/>
-          <w:szCs w:val="24"/>
-          <w:lang w:eastAsia="nl-NL"/>
-        </w:rPr>
-        <w:t>; het vervangt handmatig invoeren, maar moet niet langer gaan duren</w:t>
-      </w:r>
-    </w:p>
-    <w:p>
-      <w:pPr>
-        <w:pStyle w:val="Lijstalinea"/>
-        <w:ind w:left="0"/>
-        <w:rPr>
-          <w:rFonts w:eastAsia="Times New Roman"/>
-          <w:szCs w:val="24"/>
-          <w:lang w:eastAsia="nl-NL"/>
-        </w:rPr>
-      </w:pPr>
-      <w:r>
-        <w:rPr>
-          <w:rFonts w:eastAsia="Times New Roman"/>
-          <w:szCs w:val="24"/>
-          <w:lang w:eastAsia="nl-NL"/>
-        </w:rPr>
-        <w:t>Relatief kleine bestanden genereren</w:t>
-      </w:r>
-    </w:p>
-    <w:p>
-      <w:pPr>
-        <w:pStyle w:val="Lijstalinea"/>
-        <w:ind w:left="0"/>
-        <w:rPr>
-          <w:rFonts w:eastAsia="Times New Roman"/>
-          <w:szCs w:val="24"/>
-          <w:lang w:eastAsia="nl-NL"/>
-        </w:rPr>
-      </w:pPr>
-      <w:r>
-        <w:rPr>
-          <w:rFonts w:eastAsia="Times New Roman"/>
-          <w:szCs w:val="24"/>
-          <w:lang w:eastAsia="nl-NL"/>
-        </w:rPr>
-        <w:t>Gemakkelijk/eenvoudig te gebruiken</w:t>
-      </w:r>
-    </w:p>
-    <w:p>
-      <w:pPr>
-        <w:pStyle w:val="Lijstalinea"/>
-        <w:ind w:left="0"/>
-        <w:rPr>
-          <w:rFonts w:eastAsia="Times New Roman"/>
-          <w:szCs w:val="24"/>
-          <w:lang w:eastAsia="nl-NL"/>
-        </w:rPr>
-      </w:pPr>
-      <w:r>
-        <w:rPr>
-          <w:rFonts w:eastAsia="Times New Roman"/>
-          <w:szCs w:val="24"/>
-          <w:lang w:eastAsia="nl-NL"/>
-        </w:rPr>
-        <w:t>Foutbestendig tegen gebruiker</w:t>
-      </w:r>
-    </w:p>
-    <w:p>
-      <w:pPr>
-        <w:pStyle w:val="Lijstalinea"/>
-        <w:ind w:left="0"/>
-        <w:rPr>
-          <w:rFonts w:eastAsia="Times New Roman"/>
-          <w:szCs w:val="24"/>
-          <w:lang w:eastAsia="nl-NL"/>
-        </w:rPr>
-      </w:pPr>
-      <w:r>
-        <w:rPr>
-          <w:rFonts w:eastAsia="Times New Roman"/>
-          <w:szCs w:val="24"/>
-          <w:lang w:eastAsia="nl-NL"/>
-        </w:rPr>
-        <w:t>Bruikbaar voor verschillende installatiekasten</w:t>
-      </w:r>
-    </w:p>
-    <w:p>
-      <w:pPr>
-        <w:pStyle w:val="Lijstalinea"/>
-        <w:ind w:left="0"/>
-        <w:rPr>
-          <w:rFonts w:eastAsia="Times New Roman"/>
-          <w:szCs w:val="24"/>
-          <w:lang w:eastAsia="nl-NL"/>
-        </w:rPr>
-      </w:pPr>
-    </w:p>
-    <w:p>
-      <w:pPr>
-        <w:pStyle w:val="Lijstalinea"/>
-        <w:ind w:left="0"/>
-        <w:rPr>
-          <w:rFonts w:eastAsia="Times New Roman"/>
-          <w:i/>
-          <w:szCs w:val="24"/>
-          <w:lang w:eastAsia="nl-NL"/>
-        </w:rPr>
-      </w:pPr>
-      <w:r>
-        <w:rPr>
-          <w:rFonts w:eastAsia="Times New Roman"/>
-          <w:i/>
-          <w:szCs w:val="24"/>
-          <w:lang w:eastAsia="nl-NL"/>
-        </w:rPr>
-        <w:t>GUI</w:t>
-      </w:r>
-    </w:p>
-    <w:p>
-      <w:pPr>
-        <w:pStyle w:val="Lijstalinea"/>
-        <w:ind w:left="0"/>
-        <w:rPr>
-          <w:rFonts w:eastAsia="Times New Roman"/>
-          <w:szCs w:val="24"/>
-          <w:lang w:eastAsia="nl-NL"/>
-        </w:rPr>
-      </w:pPr>
-      <w:r>
-        <w:rPr>
-          <w:rFonts w:eastAsia="Times New Roman"/>
-          <w:szCs w:val="24"/>
-          <w:lang w:eastAsia="nl-NL"/>
-        </w:rPr>
-        <w:t>Knoppen voor veel gebruikte commando’s</w:t>
-      </w:r>
-    </w:p>
-    <w:p>
-      <w:pPr>
-        <w:pStyle w:val="Lijstalinea"/>
-        <w:ind w:left="0"/>
-        <w:rPr>
-          <w:rFonts w:eastAsia="Times New Roman"/>
-          <w:szCs w:val="24"/>
-          <w:lang w:eastAsia="nl-NL"/>
-        </w:rPr>
-      </w:pPr>
-      <w:r>
-        <w:rPr>
-          <w:rFonts w:eastAsia="Times New Roman"/>
-          <w:szCs w:val="24"/>
-          <w:lang w:eastAsia="nl-NL"/>
-        </w:rPr>
-        <w:t>Knoppen in volgorde van procedure</w:t>
-      </w:r>
-    </w:p>
-    <w:p>
-      <w:pPr>
-        <w:pStyle w:val="Lijstalinea"/>
-        <w:ind w:left="0"/>
-        <w:rPr>
-          <w:rFonts w:eastAsia="Times New Roman"/>
-          <w:szCs w:val="24"/>
-          <w:lang w:eastAsia="nl-NL"/>
-        </w:rPr>
-      </w:pPr>
-      <w:r>
-        <w:rPr>
-          <w:rFonts w:eastAsia="Times New Roman"/>
-          <w:szCs w:val="24"/>
-          <w:lang w:eastAsia="nl-NL"/>
-        </w:rPr>
-        <w:t>Overzichtelijk en duidelijk</w:t>
-      </w:r>
-    </w:p>
-    <w:p>
-      <w:pPr>
-        <w:pStyle w:val="Lijstalinea"/>
-        <w:ind w:left="0"/>
-        <w:rPr>
-          <w:rFonts w:eastAsia="Times New Roman"/>
-          <w:szCs w:val="24"/>
-          <w:lang w:eastAsia="nl-NL"/>
-        </w:rPr>
-      </w:pPr>
-    </w:p>
-    <w:p>
-      <w:pPr>
-        <w:pStyle w:val="Lijstalinea"/>
-        <w:ind w:left="0"/>
-        <w:rPr>
-          <w:rFonts w:eastAsia="Times New Roman"/>
-          <w:b/>
-          <w:szCs w:val="24"/>
-          <w:lang w:eastAsia="nl-NL"/>
-        </w:rPr>
-      </w:pPr>
-      <w:r>
-        <w:rPr>
-          <w:rFonts w:eastAsia="Times New Roman"/>
-          <w:b/>
-          <w:szCs w:val="24"/>
-          <w:lang w:eastAsia="nl-NL"/>
-        </w:rPr>
-        <w:t>Technische eisen</w:t>
-      </w:r>
-    </w:p>
-    <w:p>
-      <w:pPr>
-        <w:pStyle w:val="Lijstalinea"/>
-        <w:ind w:left="0"/>
-        <w:rPr>
-          <w:rFonts w:eastAsia="Times New Roman"/>
-          <w:i/>
-          <w:szCs w:val="24"/>
-          <w:lang w:eastAsia="nl-NL"/>
-        </w:rPr>
-      </w:pPr>
-      <w:r>
-        <w:rPr>
-          <w:rFonts w:eastAsia="Times New Roman"/>
-          <w:i/>
-          <w:szCs w:val="24"/>
-          <w:lang w:eastAsia="nl-NL"/>
-        </w:rPr>
-        <w:t>Applicatie</w:t>
-      </w:r>
-    </w:p>
-    <w:p>
-      <w:pPr>
-        <w:pStyle w:val="Lijstalinea"/>
-        <w:ind w:left="0"/>
-        <w:rPr>
-          <w:rFonts w:eastAsia="Times New Roman"/>
-          <w:szCs w:val="24"/>
-          <w:lang w:eastAsia="nl-NL"/>
-        </w:rPr>
-      </w:pPr>
-      <w:r>
-        <w:rPr>
-          <w:rFonts w:eastAsia="Times New Roman"/>
-          <w:szCs w:val="24"/>
-          <w:lang w:eastAsia="nl-NL"/>
-        </w:rPr>
-        <w:t xml:space="preserve">Draait </w:t>
-      </w:r>
-      <w:r>
-        <w:rPr>
-          <w:rFonts w:eastAsia="Times New Roman"/>
-          <w:szCs w:val="24"/>
-          <w:lang w:eastAsia="nl-NL"/>
-        </w:rPr>
-        <w:t>op Windows besturingssysteem</w:t>
-      </w:r>
-    </w:p>
-    <w:p>
-      <w:pPr>
-        <w:pStyle w:val="Lijstalinea"/>
-        <w:ind w:left="0"/>
-        <w:rPr>
-          <w:rFonts w:eastAsia="Times New Roman"/>
-          <w:szCs w:val="24"/>
-          <w:lang w:eastAsia="nl-NL"/>
-        </w:rPr>
-      </w:pPr>
-      <w:r>
-        <w:rPr>
-          <w:rFonts w:eastAsia="Times New Roman"/>
-          <w:szCs w:val="24"/>
-          <w:lang w:eastAsia="nl-NL"/>
-        </w:rPr>
-        <w:t>Communicatie via TCP/IP</w:t>
-      </w:r>
-    </w:p>
-    <w:p>
-      <w:pPr>
-        <w:pStyle w:val="Lijstalinea"/>
-        <w:ind w:left="0"/>
-        <w:rPr>
-          <w:rFonts w:eastAsia="Times New Roman"/>
-          <w:szCs w:val="24"/>
-          <w:lang w:eastAsia="nl-NL"/>
-        </w:rPr>
-      </w:pPr>
-      <w:r>
-        <w:rPr>
-          <w:rFonts w:eastAsia="Times New Roman"/>
-          <w:szCs w:val="24"/>
-          <w:lang w:eastAsia="nl-NL"/>
-        </w:rPr>
-        <w:t>Geprogrammeerd in C++</w:t>
-      </w:r>
-    </w:p>
-    <w:p>
-      <w:pPr>
-        <w:pStyle w:val="Lijstalinea"/>
-        <w:ind w:left="0"/>
-        <w:rPr>
-          <w:rFonts w:eastAsia="Times New Roman"/>
-          <w:szCs w:val="24"/>
-          <w:lang w:eastAsia="nl-NL"/>
-        </w:rPr>
-      </w:pPr>
-    </w:p>
-    <w:p>
-      <w:pPr>
-        <w:pStyle w:val="Lijstalinea"/>
-        <w:ind w:left="0"/>
-        <w:rPr>
-          <w:rFonts w:eastAsia="Times New Roman"/>
-          <w:i/>
-          <w:szCs w:val="24"/>
-          <w:lang w:eastAsia="nl-NL"/>
-        </w:rPr>
-      </w:pPr>
-      <w:r>
-        <w:rPr>
-          <w:rFonts w:eastAsia="Times New Roman"/>
-          <w:i/>
-          <w:szCs w:val="24"/>
-          <w:lang w:eastAsia="nl-NL"/>
-        </w:rPr>
-        <w:t>GUI</w:t>
-      </w:r>
-    </w:p>
-    <w:p>
-      <w:pPr>
-        <w:pStyle w:val="Lijstalinea"/>
-        <w:ind w:left="0"/>
-        <w:rPr>
-          <w:rFonts w:eastAsia="Times New Roman"/>
-          <w:szCs w:val="24"/>
-          <w:lang w:eastAsia="nl-NL"/>
-        </w:rPr>
-      </w:pPr>
-      <w:r>
-        <w:rPr>
-          <w:rFonts w:eastAsia="Times New Roman"/>
-          <w:szCs w:val="24"/>
-          <w:lang w:eastAsia="nl-NL"/>
-        </w:rPr>
-        <w:t>Knoppen te gebruiken met functietoetsen</w:t>
-      </w:r>
-    </w:p>
-    <w:p>
-      <w:pPr>
-        <w:pStyle w:val="Lijstalinea"/>
-        <w:ind w:left="0"/>
-        <w:rPr>
-          <w:rFonts w:eastAsia="Times New Roman"/>
-          <w:b/>
-          <w:szCs w:val="24"/>
-          <w:lang w:eastAsia="nl-NL"/>
-        </w:rPr>
-      </w:pPr>
-    </w:p>
-    <w:p>
-      <w:pPr>
-        <w:pStyle w:val="Kop1"/>
-      </w:pPr>
-      <w:bookmarkStart w:id="26" w:name="_Toc397419182"/>
-      <w:bookmarkStart w:id="27" w:name="_Toc397432092"/>
-      <w:r>
-        <w:lastRenderedPageBreak/>
-        <w:t>Aanpak</w:t>
-      </w:r>
-      <w:bookmarkEnd w:id="26"/>
-      <w:r>
-        <w:t xml:space="preserve"> en planning</w:t>
-      </w:r>
-      <w:bookmarkEnd w:id="27"/>
-    </w:p>
-    <w:p>
-      <w:pPr>
-        <w:rPr>
-          <w:rFonts w:ascii="Calibri" w:hAnsi="Calibri"/>
-          <w:i/>
-        </w:rPr>
-      </w:pPr>
-      <w:r>
-        <w:rPr>
-          <w:rFonts w:ascii="Calibri" w:hAnsi="Calibri"/>
-          <w:i/>
-        </w:rPr>
-        <w:t>Ontwerp</w:t>
-      </w:r>
-    </w:p>
-    <w:p>
-      <w:pPr>
-        <w:pStyle w:val="Lijstalinea"/>
-        <w:ind w:left="0"/>
-        <w:rPr>
-          <w:rFonts w:eastAsia="Times New Roman"/>
-          <w:szCs w:val="24"/>
-          <w:lang w:eastAsia="nl-NL"/>
-        </w:rPr>
-      </w:pPr>
-      <w:r>
-        <w:rPr>
-          <w:rFonts w:eastAsia="Times New Roman"/>
-          <w:szCs w:val="24"/>
-          <w:lang w:eastAsia="nl-NL"/>
-        </w:rPr>
-        <w:t xml:space="preserve">Software </w:t>
-      </w:r>
-      <w:r>
-        <w:rPr>
-          <w:rFonts w:eastAsia="Times New Roman"/>
-          <w:szCs w:val="24"/>
-          <w:lang w:eastAsia="nl-NL"/>
-        </w:rPr>
-        <w:t>architectuur maken</w:t>
-      </w:r>
-    </w:p>
-    <w:p>
-      <w:pPr>
-        <w:pStyle w:val="Lijstalinea"/>
-        <w:ind w:left="0"/>
-        <w:rPr>
-          <w:rFonts w:eastAsia="Times New Roman"/>
-          <w:szCs w:val="24"/>
-          <w:lang w:eastAsia="nl-NL"/>
-        </w:rPr>
-      </w:pPr>
-    </w:p>
-    <w:p>
-      <w:pPr>
-        <w:pStyle w:val="Lijstalinea"/>
-        <w:ind w:left="0"/>
-        <w:rPr>
-          <w:rFonts w:eastAsia="Times New Roman"/>
-          <w:i/>
-          <w:szCs w:val="24"/>
-          <w:lang w:eastAsia="nl-NL"/>
-        </w:rPr>
-      </w:pPr>
-      <w:r>
-        <w:rPr>
-          <w:rFonts w:eastAsia="Times New Roman"/>
-          <w:i/>
-          <w:szCs w:val="24"/>
-          <w:lang w:eastAsia="nl-NL"/>
-        </w:rPr>
-        <w:t>Realisatie</w:t>
-      </w:r>
-    </w:p>
-    <w:p>
-      <w:pPr>
-        <w:pStyle w:val="Lijstalinea"/>
-        <w:ind w:left="0"/>
-        <w:rPr>
-          <w:rFonts w:eastAsia="Times New Roman"/>
-          <w:szCs w:val="24"/>
-          <w:lang w:eastAsia="nl-NL"/>
-        </w:rPr>
-      </w:pPr>
-      <w:r>
-        <w:rPr>
-          <w:rFonts w:eastAsia="Times New Roman"/>
-          <w:szCs w:val="24"/>
-          <w:lang w:eastAsia="nl-NL"/>
-        </w:rPr>
-        <w:t xml:space="preserve">Verbinding maken met </w:t>
-      </w:r>
-      <w:r>
-        <w:rPr>
-          <w:rFonts w:eastAsia="Times New Roman"/>
-          <w:szCs w:val="24"/>
-          <w:lang w:eastAsia="nl-NL"/>
-        </w:rPr>
-        <w:t>regelinstallatie</w:t>
-      </w:r>
-    </w:p>
-    <w:p>
-      <w:pPr>
-        <w:pStyle w:val="Lijstalinea"/>
-        <w:ind w:left="0"/>
-        <w:rPr>
-          <w:rFonts w:eastAsia="Times New Roman"/>
           <w:szCs w:val="24"/>
           <w:lang w:eastAsia="nl-NL"/>
         </w:rPr>
@@ -3370,78 +3955,7 @@
           <w:lang w:eastAsia="nl-NL"/>
         </w:rPr>
         <w:tab/>
-        <w:t xml:space="preserve">Via input </w:t>
-      </w:r>
-      <w:r>
-        <w:rPr>
-          <w:rFonts w:eastAsia="Times New Roman"/>
-          <w:szCs w:val="24"/>
-          <w:lang w:eastAsia="nl-NL"/>
-        </w:rPr>
-        <w:t xml:space="preserve">line </w:t>
-      </w:r>
-      <w:r>
-        <w:rPr>
-          <w:rFonts w:eastAsia="Times New Roman"/>
-          <w:szCs w:val="24"/>
-          <w:lang w:eastAsia="nl-NL"/>
-        </w:rPr>
-        <w:t>commando</w:t>
-      </w:r>
-      <w:r>
-        <w:rPr>
-          <w:rFonts w:eastAsia="Times New Roman"/>
-          <w:szCs w:val="24"/>
-          <w:lang w:eastAsia="nl-NL"/>
-        </w:rPr>
-        <w:t>’</w:t>
-      </w:r>
-      <w:r>
-        <w:rPr>
-          <w:rFonts w:eastAsia="Times New Roman"/>
-          <w:szCs w:val="24"/>
-          <w:lang w:eastAsia="nl-NL"/>
-        </w:rPr>
-        <w:t xml:space="preserve">s </w:t>
-      </w:r>
-      <w:r>
-        <w:rPr>
-          <w:rFonts w:eastAsia="Times New Roman"/>
-          <w:szCs w:val="24"/>
-          <w:lang w:eastAsia="nl-NL"/>
-        </w:rPr>
-        <w:t>geven</w:t>
-      </w:r>
-    </w:p>
-    <w:p>
-      <w:pPr>
-        <w:pStyle w:val="Lijstalinea"/>
-        <w:ind w:left="0"/>
-        <w:rPr>
-          <w:rFonts w:eastAsia="Times New Roman"/>
-          <w:szCs w:val="24"/>
-          <w:lang w:eastAsia="nl-NL"/>
-        </w:rPr>
-      </w:pPr>
-      <w:r>
-        <w:rPr>
-          <w:rFonts w:eastAsia="Times New Roman"/>
-          <w:szCs w:val="24"/>
-          <w:lang w:eastAsia="nl-NL"/>
-        </w:rPr>
-        <w:t>Dump files</w:t>
-      </w:r>
-    </w:p>
-    <w:p>
-      <w:pPr>
-        <w:pStyle w:val="Lijstalinea"/>
-        <w:ind w:left="0"/>
-        <w:rPr>
-          <w:rFonts w:eastAsia="Times New Roman"/>
-          <w:szCs w:val="24"/>
-          <w:lang w:eastAsia="nl-NL"/>
-        </w:rPr>
-      </w:pPr>
+      </w:r>
       <w:r>
         <w:rPr>
           <w:rFonts w:eastAsia="Times New Roman"/>
@@ -3456,213 +3970,23 @@
           <w:szCs w:val="24"/>
           <w:lang w:eastAsia="nl-NL"/>
         </w:rPr>
-        <w:t>Maken</w:t>
-      </w:r>
-    </w:p>
-    <w:p>
-      <w:pPr>
-        <w:pStyle w:val="Lijstalinea"/>
-        <w:ind w:left="0"/>
-        <w:rPr>
-          <w:rFonts w:eastAsia="Times New Roman"/>
-          <w:szCs w:val="24"/>
-          <w:lang w:eastAsia="nl-NL"/>
-        </w:rPr>
-      </w:pPr>
-      <w:r>
-        <w:rPr>
-          <w:rFonts w:eastAsia="Times New Roman"/>
-          <w:szCs w:val="24"/>
-          <w:lang w:eastAsia="nl-NL"/>
-        </w:rPr>
-        <w:tab/>
-        <w:t>Opslaan</w:t>
-      </w:r>
-    </w:p>
-    <w:p>
-      <w:pPr>
-        <w:pStyle w:val="Lijstalinea"/>
-        <w:ind w:left="0"/>
-        <w:rPr>
-          <w:rFonts w:eastAsia="Times New Roman"/>
-          <w:szCs w:val="24"/>
-          <w:lang w:eastAsia="nl-NL"/>
-        </w:rPr>
-      </w:pPr>
-      <w:r>
-        <w:rPr>
-          <w:rFonts w:eastAsia="Times New Roman"/>
-          <w:szCs w:val="24"/>
-          <w:lang w:eastAsia="nl-NL"/>
-        </w:rPr>
-        <w:tab/>
-        <w:t>Vergelijken</w:t>
-      </w:r>
-    </w:p>
-    <w:p>
-      <w:pPr>
-        <w:pStyle w:val="Lijstalinea"/>
-        <w:ind w:left="0"/>
-        <w:rPr>
-          <w:rFonts w:eastAsia="Times New Roman"/>
-          <w:szCs w:val="24"/>
-          <w:lang w:eastAsia="nl-NL"/>
-        </w:rPr>
-      </w:pPr>
-      <w:r>
-        <w:rPr>
-          <w:rFonts w:eastAsia="Times New Roman"/>
-          <w:szCs w:val="24"/>
-          <w:lang w:eastAsia="nl-NL"/>
-        </w:rPr>
-        <w:tab/>
-        <w:t>Tijdstempel controleren</w:t>
-      </w:r>
-    </w:p>
-    <w:p>
-      <w:pPr>
-        <w:pStyle w:val="Lijstalinea"/>
-        <w:ind w:left="0" w:firstLine="709"/>
-        <w:rPr>
-          <w:rFonts w:eastAsia="Times New Roman"/>
-          <w:szCs w:val="24"/>
-          <w:lang w:eastAsia="nl-NL"/>
-        </w:rPr>
-      </w:pPr>
-      <w:r>
-        <w:rPr>
-          <w:rFonts w:eastAsia="Times New Roman"/>
-          <w:szCs w:val="24"/>
-          <w:lang w:eastAsia="nl-NL"/>
-        </w:rPr>
-        <w:t xml:space="preserve">Verschillen </w:t>
-      </w:r>
-      <w:r>
-        <w:rPr>
-          <w:rFonts w:eastAsia="Times New Roman"/>
-          <w:szCs w:val="24"/>
-          <w:lang w:eastAsia="nl-NL"/>
-        </w:rPr>
-        <w:t xml:space="preserve">(parameters) </w:t>
-      </w:r>
-      <w:r>
-        <w:rPr>
-          <w:rFonts w:eastAsia="Times New Roman"/>
-          <w:szCs w:val="24"/>
-          <w:lang w:eastAsia="nl-NL"/>
-        </w:rPr>
-        <w:t>erin schrijven</w:t>
-      </w:r>
-    </w:p>
-    <w:p>
-      <w:pPr>
-        <w:pStyle w:val="Lijstalinea"/>
-        <w:ind w:left="0"/>
-        <w:rPr>
-          <w:rFonts w:eastAsia="Times New Roman"/>
-          <w:szCs w:val="24"/>
-          <w:lang w:eastAsia="nl-NL"/>
-        </w:rPr>
-      </w:pPr>
-      <w:r>
-        <w:rPr>
-          <w:rFonts w:eastAsia="Times New Roman"/>
-          <w:szCs w:val="24"/>
-          <w:lang w:eastAsia="nl-NL"/>
-        </w:rPr>
-        <w:tab/>
-        <w:t>Logboek met veranderingen genereren</w:t>
-      </w:r>
-    </w:p>
-    <w:p>
-      <w:pPr>
-        <w:pStyle w:val="Lijstalinea"/>
-        <w:ind w:left="0"/>
-        <w:rPr>
-          <w:rFonts w:eastAsia="Times New Roman"/>
-          <w:szCs w:val="24"/>
-          <w:lang w:eastAsia="nl-NL"/>
-        </w:rPr>
-      </w:pPr>
-      <w:r>
-        <w:rPr>
-          <w:rFonts w:eastAsia="Times New Roman"/>
-          <w:szCs w:val="24"/>
-          <w:lang w:eastAsia="nl-NL"/>
-        </w:rPr>
-        <w:t>Interface maken</w:t>
-      </w:r>
-    </w:p>
-    <w:p>
-      <w:pPr>
-        <w:pStyle w:val="Lijstalinea"/>
-        <w:ind w:left="0"/>
-        <w:rPr>
-          <w:rFonts w:eastAsia="Times New Roman"/>
-          <w:szCs w:val="24"/>
-          <w:lang w:eastAsia="nl-NL"/>
-        </w:rPr>
-      </w:pPr>
-      <w:r>
-        <w:rPr>
-          <w:rFonts w:eastAsia="Times New Roman"/>
-          <w:szCs w:val="24"/>
-          <w:lang w:eastAsia="nl-NL"/>
-        </w:rPr>
-        <w:tab/>
-        <w:t>Knoppen voor veelgebruikte commando’s</w:t>
-      </w:r>
-    </w:p>
-    <w:p>
-      <w:pPr>
-        <w:pStyle w:val="Lijstalinea"/>
-        <w:ind w:left="0"/>
-        <w:rPr>
-          <w:rFonts w:eastAsia="Times New Roman"/>
-          <w:szCs w:val="24"/>
-          <w:lang w:eastAsia="nl-NL"/>
-        </w:rPr>
-      </w:pPr>
-      <w:r>
-        <w:rPr>
-          <w:rFonts w:eastAsia="Times New Roman"/>
-          <w:szCs w:val="24"/>
-          <w:lang w:eastAsia="nl-NL"/>
-        </w:rPr>
-        <w:tab/>
-      </w:r>
-      <w:r>
-        <w:rPr>
-          <w:rFonts w:eastAsia="Times New Roman"/>
-          <w:szCs w:val="24"/>
-          <w:lang w:eastAsia="nl-NL"/>
-        </w:rPr>
-        <w:tab/>
-        <w:t xml:space="preserve">Dump </w:t>
-      </w:r>
-      <w:r>
-        <w:rPr>
-          <w:rFonts w:eastAsia="Times New Roman"/>
-          <w:szCs w:val="24"/>
-          <w:lang w:eastAsia="nl-NL"/>
-        </w:rPr>
-        <w:t>downloaden</w:t>
-      </w:r>
-      <w:r>
-        <w:rPr>
-          <w:rFonts w:eastAsia="Times New Roman"/>
-          <w:szCs w:val="24"/>
-          <w:lang w:eastAsia="nl-NL"/>
-        </w:rPr>
-        <w:t>/</w:t>
-      </w:r>
-      <w:r>
-        <w:rPr>
-          <w:rFonts w:eastAsia="Times New Roman"/>
-          <w:szCs w:val="24"/>
-          <w:lang w:eastAsia="nl-NL"/>
-        </w:rPr>
-        <w:t>Dump opslaan/</w:t>
+        <w:t>PDUMP</w:t>
+      </w:r>
+      <w:r>
+        <w:rPr>
+          <w:rFonts w:eastAsia="Times New Roman"/>
+          <w:szCs w:val="24"/>
+          <w:lang w:eastAsia="nl-NL"/>
+        </w:rPr>
+        <w:t xml:space="preserve"> downloaden en </w:t>
+      </w:r>
+      <w:r>
+        <w:rPr>
+          <w:rFonts w:eastAsia="Times New Roman"/>
+          <w:szCs w:val="24"/>
+          <w:lang w:eastAsia="nl-NL"/>
+        </w:rPr>
+        <w:t>opslaan/</w:t>
       </w:r>
     </w:p>
     <w:p>
@@ -4351,7 +4675,19 @@
               <w:rPr>
                 <w:rFonts w:ascii="Calibri" w:hAnsi="Calibri" w:cs="Calibri"/>
               </w:rPr>
-              <w:t xml:space="preserve">Dumpfiles lezen uit de kast en in txt-bestand </w:t>
+              <w:t xml:space="preserve">Dumpfiles lezen uit de </w:t>
+            </w:r>
+            <w:r>
+              <w:rPr>
+                <w:rFonts w:ascii="Calibri" w:hAnsi="Calibri" w:cs="Calibri"/>
+              </w:rPr>
+              <w:t xml:space="preserve">regelinstallatie </w:t>
+            </w:r>
+            <w:r>
+              <w:rPr>
+                <w:rFonts w:ascii="Calibri" w:hAnsi="Calibri" w:cs="Calibri"/>
+              </w:rPr>
+              <w:t xml:space="preserve">en in txt-bestand </w:t>
             </w:r>
             <w:r>
               <w:rPr>
@@ -4481,7 +4817,19 @@
               <w:rPr>
                 <w:rFonts w:ascii="Calibri" w:hAnsi="Calibri" w:cs="Calibri"/>
               </w:rPr>
-              <w:t>Dumpfiles schrijven naar de kast</w:t>
+              <w:t xml:space="preserve">Parameters </w:t>
+            </w:r>
+            <w:r>
+              <w:rPr>
+                <w:rFonts w:ascii="Calibri" w:hAnsi="Calibri" w:cs="Calibri"/>
+              </w:rPr>
+              <w:t xml:space="preserve">schrijven naar de </w:t>
+            </w:r>
+            <w:r>
+              <w:rPr>
+                <w:rFonts w:ascii="Calibri" w:hAnsi="Calibri" w:cs="Calibri"/>
+              </w:rPr>
+              <w:t>regelinstallatie</w:t>
             </w:r>
           </w:p>
         </w:tc>
@@ -5784,14 +6132,14 @@
           <w:lang w:eastAsia="en-US"/>
         </w:rPr>
       </w:pPr>
-      <w:bookmarkStart w:id="28" w:name="_Toc397419184"/>
-      <w:bookmarkStart w:id="29" w:name="_Toc397432093"/>
+      <w:bookmarkStart w:id="30" w:name="_Toc397419184"/>
+      <w:bookmarkStart w:id="31" w:name="_Toc398105316"/>
       <w:r>
         <w:lastRenderedPageBreak/>
         <w:t>Planning globaal</w:t>
       </w:r>
-      <w:bookmarkEnd w:id="28"/>
-      <w:bookmarkEnd w:id="29"/>
+      <w:bookmarkEnd w:id="30"/>
+      <w:bookmarkEnd w:id="31"/>
     </w:p>
     <w:tbl>
       <w:tblPr>
@@ -6462,15 +6810,15 @@
       <w:pPr>
         <w:pStyle w:val="Kop1"/>
       </w:pPr>
-      <w:bookmarkStart w:id="30" w:name="_Toc397419185"/>
-      <w:bookmarkStart w:id="31" w:name="_Toc397432094"/>
+      <w:bookmarkStart w:id="32" w:name="_Toc397419185"/>
+      <w:bookmarkStart w:id="33" w:name="_Toc398105317"/>
       <w:r>
         <w:lastRenderedPageBreak/>
         <w:t>Contactinformatie</w:t>
       </w:r>
-      <w:bookmarkEnd w:id="19"/>
-      <w:bookmarkEnd w:id="30"/>
-      <w:bookmarkEnd w:id="31"/>
+      <w:bookmarkEnd w:id="21"/>
+      <w:bookmarkEnd w:id="32"/>
+      <w:bookmarkEnd w:id="33"/>
     </w:p>
     <w:p>
       <w:pPr>
@@ -6653,6 +7001,25 @@
           <w:lang w:eastAsia="nl-NL"/>
         </w:rPr>
         <w:t>Telefoon: 020 595 1678</w:t>
+      </w:r>
+    </w:p>
+    <w:p>
+      <w:pPr>
+        <w:pStyle w:val="Lijstalinea"/>
+        <w:ind w:left="0"/>
+        <w:rPr>
+          <w:rFonts w:eastAsia="Times New Roman"/>
+          <w:szCs w:val="24"/>
+          <w:lang w:eastAsia="nl-NL"/>
+        </w:rPr>
+      </w:pPr>
+      <w:r>
+        <w:rPr>
+          <w:rFonts w:eastAsia="Times New Roman"/>
+          <w:szCs w:val="24"/>
+          <w:lang w:eastAsia="nl-NL"/>
+        </w:rPr>
+        <w:t>Mobiel: 06 2468 0938</w:t>
       </w:r>
     </w:p>
     <w:p>
@@ -6822,7 +7189,7 @@
           <v:imagedata r:id="rId1" o:title=""/>
           <w10:wrap anchorx="page" anchory="page"/>
         </v:shape>
-        <o:OLEObject Type="Embed" ProgID="CorelDRAW.Graphic.9" ShapeID="_x0000_s2066" DrawAspect="Content" ObjectID="_1471326805" r:id="rId2"/>
+        <o:OLEObject Type="Embed" ProgID="CorelDRAW.Graphic.9" ShapeID="_x0000_s2066" DrawAspect="Content" ObjectID="_1471848803" r:id="rId2"/>
       </w:pict>
     </w:r>
     <w:r>
@@ -9762,7 +10129,7 @@
 </file>
 
 <file path=customXml/itemProps1.xml><?xml version="1.0" encoding="utf-8"?>
-<ds:datastoreItem xmlns:ds="http://schemas.openxmlformats.org/officeDocument/2006/customXml" ds:itemID="{6200A923-E6B9-4F38-BC34-B8EB1CD21CBB}">
+<ds:datastoreItem xmlns:ds="http://schemas.openxmlformats.org/officeDocument/2006/customXml" ds:itemID="{15027E58-9181-4B73-AAD1-00A7318011DE}">
   <ds:schemaRefs>
     <ds:schemaRef ds:uri="http://schemas.openxmlformats.org/officeDocument/2006/bibliography"/>
   </ds:schemaRefs>

</xml_diff>